<commit_message>
Add type 1 and 2 selection and options of type 2 for first article
</commit_message>
<xml_diff>
--- a/documents/Type2-template.docx
+++ b/documents/Type2-template.docx
@@ -1217,8 +1217,16 @@
         <w:jc w:val="both"/>
         <w:rPr>
           <w:rFonts w:ascii="TimesNewRomanPSMT" w:hAnsi="TimesNewRomanPSMT" w:cs="TimesNewRomanPSMT"/>
-        </w:rPr>
-      </w:pPr>
+          <w:lang w:val="fr-FR"/>
+        </w:rPr>
+      </w:pPr>
+      <w:r>
+        <w:rPr>
+          <w:rFonts w:ascii="TimesNewRomanPSMT" w:hAnsi="TimesNewRomanPSMT" w:cs="TimesNewRomanPSMT"/>
+          <w:lang w:val="fr-FR"/>
+        </w:rPr>
+        <w:t>{% if  convention.type2_lgts_concernes_option1 %}</w:t>
+      </w:r>
       <w:r>
         <w:rPr>
           <w:rFonts w:ascii="TimesNewRomanPSMT" w:hAnsi="TimesNewRomanPSMT" w:cs="TimesNewRomanPSMT"/>
@@ -1231,22 +1239,119 @@
         </w:rPr>
         <w:t> ;</w:t>
       </w:r>
-    </w:p>
-    <w:p>
-      <w:pPr>
-        <w:jc w:val="both"/>
-        <w:rPr>
-          <w:rFonts w:ascii="TimesNewRomanPSMT" w:hAnsi="TimesNewRomanPSMT" w:cs="TimesNewRomanPSMT"/>
-        </w:rPr>
-      </w:pPr>
-    </w:p>
-    <w:p>
-      <w:pPr>
-        <w:jc w:val="both"/>
-        <w:rPr>
-          <w:rFonts w:ascii="TimesNewRomanPSMT" w:hAnsi="TimesNewRomanPSMT" w:cs="TimesNewRomanPSMT"/>
-        </w:rPr>
-      </w:pPr>
+      <w:r>
+        <w:rPr>
+          <w:rFonts w:ascii="TimesNewRomanPSMT" w:hAnsi="TimesNewRomanPSMT" w:cs="TimesNewRomanPSMT"/>
+          <w:lang w:val="fr-FR"/>
+        </w:rPr>
+        <w:t xml:space="preserve">{% </w:t>
+      </w:r>
+      <w:proofErr w:type="spellStart"/>
+      <w:r>
+        <w:rPr>
+          <w:rFonts w:ascii="TimesNewRomanPSMT" w:hAnsi="TimesNewRomanPSMT" w:cs="TimesNewRomanPSMT"/>
+          <w:lang w:val="fr-FR"/>
+        </w:rPr>
+        <w:t>else</w:t>
+      </w:r>
+      <w:proofErr w:type="spellEnd"/>
+      <w:r>
+        <w:rPr>
+          <w:rFonts w:ascii="TimesNewRomanPSMT" w:hAnsi="TimesNewRomanPSMT" w:cs="TimesNewRomanPSMT"/>
+          <w:lang w:val="fr-FR"/>
+        </w:rPr>
+        <w:t xml:space="preserve"> %}</w:t>
+      </w:r>
+      <w:r>
+        <w:rPr>
+          <w:rFonts w:ascii="TimesNewRomanPSMT" w:hAnsi="TimesNewRomanPSMT" w:cs="TimesNewRomanPSMT"/>
+          <w:strike/>
+        </w:rPr>
+        <w:t>1° financés dans les conditions prévues par le chapitre Ier du titre Ier du livre III du code de la construction et de l'habitation, par le titre II de la loi du 13 juillet 1928, ainsi que par l'article 269 du code de l'urbanisme et de l’habitation, abrogé par le décret n° 63-1323 du 24 décembre 1963 (4) ;</w:t>
+      </w:r>
+      <w:r>
+        <w:rPr>
+          <w:rFonts w:ascii="TimesNewRomanPSMT" w:hAnsi="TimesNewRomanPSMT" w:cs="TimesNewRomanPSMT"/>
+          <w:lang w:val="fr-FR"/>
+        </w:rPr>
+        <w:t>{%</w:t>
+      </w:r>
+      <w:r>
+        <w:rPr>
+          <w:rFonts w:ascii="TimesNewRomanPSMT" w:hAnsi="TimesNewRomanPSMT" w:cs="TimesNewRomanPSMT"/>
+          <w:lang w:val="fr-FR"/>
+        </w:rPr>
+        <w:t xml:space="preserve"> </w:t>
+      </w:r>
+      <w:proofErr w:type="spellStart"/>
+      <w:r>
+        <w:rPr>
+          <w:rFonts w:ascii="TimesNewRomanPSMT" w:hAnsi="TimesNewRomanPSMT" w:cs="TimesNewRomanPSMT"/>
+          <w:lang w:val="fr-FR"/>
+        </w:rPr>
+        <w:t>endif</w:t>
+      </w:r>
+      <w:proofErr w:type="spellEnd"/>
+      <w:r>
+        <w:rPr>
+          <w:rFonts w:ascii="TimesNewRomanPSMT" w:hAnsi="TimesNewRomanPSMT" w:cs="TimesNewRomanPSMT"/>
+          <w:lang w:val="fr-FR"/>
+        </w:rPr>
+        <w:t xml:space="preserve"> %}</w:t>
+      </w:r>
+    </w:p>
+    <w:p>
+      <w:pPr>
+        <w:jc w:val="both"/>
+        <w:rPr>
+          <w:rFonts w:ascii="TimesNewRomanPSMT" w:hAnsi="TimesNewRomanPSMT" w:cs="TimesNewRomanPSMT"/>
+        </w:rPr>
+      </w:pPr>
+    </w:p>
+    <w:p>
+      <w:pPr>
+        <w:jc w:val="both"/>
+        <w:rPr>
+          <w:rFonts w:ascii="TimesNewRomanPSMT" w:hAnsi="TimesNewRomanPSMT" w:cs="TimesNewRomanPSMT"/>
+        </w:rPr>
+      </w:pPr>
+      <w:r>
+        <w:rPr>
+          <w:rFonts w:ascii="TimesNewRomanPSMT" w:hAnsi="TimesNewRomanPSMT" w:cs="TimesNewRomanPSMT"/>
+          <w:lang w:val="fr-FR"/>
+        </w:rPr>
+        <w:t xml:space="preserve">{% </w:t>
+      </w:r>
+      <w:proofErr w:type="gramStart"/>
+      <w:r>
+        <w:rPr>
+          <w:rFonts w:ascii="TimesNewRomanPSMT" w:hAnsi="TimesNewRomanPSMT" w:cs="TimesNewRomanPSMT"/>
+          <w:lang w:val="fr-FR"/>
+        </w:rPr>
+        <w:t>if  convention</w:t>
+      </w:r>
+      <w:proofErr w:type="gramEnd"/>
+      <w:r>
+        <w:rPr>
+          <w:rFonts w:ascii="TimesNewRomanPSMT" w:hAnsi="TimesNewRomanPSMT" w:cs="TimesNewRomanPSMT"/>
+          <w:lang w:val="fr-FR"/>
+        </w:rPr>
+        <w:t>.type2_lgts_concernes_option</w:t>
+      </w:r>
+      <w:r>
+        <w:rPr>
+          <w:rFonts w:ascii="TimesNewRomanPSMT" w:hAnsi="TimesNewRomanPSMT" w:cs="TimesNewRomanPSMT"/>
+          <w:lang w:val="fr-FR"/>
+        </w:rPr>
+        <w:t>2</w:t>
+      </w:r>
+      <w:r>
+        <w:rPr>
+          <w:rFonts w:ascii="TimesNewRomanPSMT" w:hAnsi="TimesNewRomanPSMT" w:cs="TimesNewRomanPSMT"/>
+          <w:lang w:val="fr-FR"/>
+        </w:rPr>
+        <w:t xml:space="preserve"> %}</w:t>
+      </w:r>
       <w:r>
         <w:rPr>
           <w:rFonts w:ascii="TimesNewRomanPSMT" w:hAnsi="TimesNewRomanPSMT" w:cs="TimesNewRomanPSMT"/>
@@ -1259,27 +1364,131 @@
         </w:rPr>
         <w:t> ;</w:t>
       </w:r>
-    </w:p>
-    <w:p>
-      <w:pPr>
-        <w:jc w:val="both"/>
-        <w:rPr>
-          <w:rFonts w:ascii="TimesNewRomanPSMT" w:hAnsi="TimesNewRomanPSMT" w:cs="TimesNewRomanPSMT"/>
-        </w:rPr>
-      </w:pPr>
-    </w:p>
-    <w:p>
-      <w:pPr>
-        <w:jc w:val="both"/>
-        <w:rPr>
-          <w:rFonts w:ascii="TimesNewRomanPSMT" w:hAnsi="TimesNewRomanPSMT" w:cs="TimesNewRomanPSMT"/>
-        </w:rPr>
-      </w:pPr>
-      <w:r>
-        <w:rPr>
-          <w:rFonts w:ascii="TimesNewRomanPSMT" w:hAnsi="TimesNewRomanPSMT" w:cs="TimesNewRomanPSMT"/>
-        </w:rPr>
-        <w:t>3° ayant bénéficié d'une décision favorable prise dans les conditions prévues aux articles D. 331-3 et D. 331-6 du code de la construction et de l'habitation et faisant l'objet de prêts mentionnés à la sous-section 3 de la section 1 du chapitre unique du titre III du livre III du même code pour leur amélioration, leur acquisition ou leur acquisition-amélioration (4)</w:t>
+      <w:r>
+        <w:rPr>
+          <w:rFonts w:ascii="TimesNewRomanPSMT" w:hAnsi="TimesNewRomanPSMT" w:cs="TimesNewRomanPSMT"/>
+          <w:lang w:val="fr-FR"/>
+        </w:rPr>
+        <w:t xml:space="preserve">{% </w:t>
+      </w:r>
+      <w:proofErr w:type="spellStart"/>
+      <w:r>
+        <w:rPr>
+          <w:rFonts w:ascii="TimesNewRomanPSMT" w:hAnsi="TimesNewRomanPSMT" w:cs="TimesNewRomanPSMT"/>
+          <w:lang w:val="fr-FR"/>
+        </w:rPr>
+        <w:t>else</w:t>
+      </w:r>
+      <w:proofErr w:type="spellEnd"/>
+      <w:r>
+        <w:rPr>
+          <w:rFonts w:ascii="TimesNewRomanPSMT" w:hAnsi="TimesNewRomanPSMT" w:cs="TimesNewRomanPSMT"/>
+          <w:lang w:val="fr-FR"/>
+        </w:rPr>
+        <w:t xml:space="preserve"> %}</w:t>
+      </w:r>
+      <w:r>
+        <w:rPr>
+          <w:rFonts w:ascii="TimesNewRomanPSMT" w:hAnsi="TimesNewRomanPSMT" w:cs="TimesNewRomanPSMT"/>
+          <w:strike/>
+        </w:rPr>
+        <w:t>2° définis au II de l'article D. 331-1 du code de la construction et de l'habitation et construits, améliorés, acquis, acquis et améliorés par les maîtres d'ouvrage mentionnés au 3° ou 4° de l'article D. 331-14 du même code (4) ;</w:t>
+      </w:r>
+      <w:r>
+        <w:rPr>
+          <w:rFonts w:ascii="TimesNewRomanPSMT" w:hAnsi="TimesNewRomanPSMT" w:cs="TimesNewRomanPSMT"/>
+          <w:lang w:val="fr-FR"/>
+        </w:rPr>
+        <w:t>{%</w:t>
+      </w:r>
+      <w:r>
+        <w:rPr>
+          <w:rFonts w:ascii="TimesNewRomanPSMT" w:hAnsi="TimesNewRomanPSMT" w:cs="TimesNewRomanPSMT"/>
+          <w:lang w:val="fr-FR"/>
+        </w:rPr>
+        <w:t xml:space="preserve"> </w:t>
+      </w:r>
+      <w:proofErr w:type="spellStart"/>
+      <w:r>
+        <w:rPr>
+          <w:rFonts w:ascii="TimesNewRomanPSMT" w:hAnsi="TimesNewRomanPSMT" w:cs="TimesNewRomanPSMT"/>
+          <w:lang w:val="fr-FR"/>
+        </w:rPr>
+        <w:t>endif</w:t>
+      </w:r>
+      <w:proofErr w:type="spellEnd"/>
+      <w:r>
+        <w:rPr>
+          <w:rFonts w:ascii="TimesNewRomanPSMT" w:hAnsi="TimesNewRomanPSMT" w:cs="TimesNewRomanPSMT"/>
+          <w:lang w:val="fr-FR"/>
+        </w:rPr>
+        <w:t xml:space="preserve"> %}</w:t>
+      </w:r>
+    </w:p>
+    <w:p>
+      <w:pPr>
+        <w:jc w:val="both"/>
+        <w:rPr>
+          <w:rFonts w:ascii="TimesNewRomanPSMT" w:hAnsi="TimesNewRomanPSMT" w:cs="TimesNewRomanPSMT"/>
+        </w:rPr>
+      </w:pPr>
+    </w:p>
+    <w:p>
+      <w:pPr>
+        <w:jc w:val="both"/>
+        <w:rPr>
+          <w:rFonts w:ascii="TimesNewRomanPSMT" w:hAnsi="TimesNewRomanPSMT" w:cs="TimesNewRomanPSMT"/>
+        </w:rPr>
+      </w:pPr>
+      <w:r>
+        <w:rPr>
+          <w:rFonts w:ascii="TimesNewRomanPSMT" w:hAnsi="TimesNewRomanPSMT" w:cs="TimesNewRomanPSMT"/>
+          <w:lang w:val="fr-FR"/>
+        </w:rPr>
+        <w:t xml:space="preserve">{% </w:t>
+      </w:r>
+      <w:proofErr w:type="gramStart"/>
+      <w:r>
+        <w:rPr>
+          <w:rFonts w:ascii="TimesNewRomanPSMT" w:hAnsi="TimesNewRomanPSMT" w:cs="TimesNewRomanPSMT"/>
+          <w:lang w:val="fr-FR"/>
+        </w:rPr>
+        <w:t>if  convention</w:t>
+      </w:r>
+      <w:proofErr w:type="gramEnd"/>
+      <w:r>
+        <w:rPr>
+          <w:rFonts w:ascii="TimesNewRomanPSMT" w:hAnsi="TimesNewRomanPSMT" w:cs="TimesNewRomanPSMT"/>
+          <w:lang w:val="fr-FR"/>
+        </w:rPr>
+        <w:t>.type2_lgts_concernes_option</w:t>
+      </w:r>
+      <w:r>
+        <w:rPr>
+          <w:rFonts w:ascii="TimesNewRomanPSMT" w:hAnsi="TimesNewRomanPSMT" w:cs="TimesNewRomanPSMT"/>
+          <w:lang w:val="fr-FR"/>
+        </w:rPr>
+        <w:t>3</w:t>
+      </w:r>
+      <w:r>
+        <w:rPr>
+          <w:rFonts w:ascii="TimesNewRomanPSMT" w:hAnsi="TimesNewRomanPSMT" w:cs="TimesNewRomanPSMT"/>
+          <w:lang w:val="fr-FR"/>
+        </w:rPr>
+        <w:t xml:space="preserve"> %}</w:t>
+      </w:r>
+      <w:r>
+        <w:rPr>
+          <w:rFonts w:ascii="TimesNewRomanPSMT" w:hAnsi="TimesNewRomanPSMT" w:cs="TimesNewRomanPSMT"/>
+        </w:rPr>
+        <w:t xml:space="preserve">3° ayant bénéficié d'une décision favorable prise dans les conditions prévues aux articles D. 331-3 et D. 331-6 du code de la construction et de l'habitation et faisant l'objet de prêts mentionnés à la sous-section 3 de la section 1 du chapitre unique du titre III du livre III du même code pour </w:t>
+      </w:r>
+      <w:r>
+        <w:rPr>
+          <w:rFonts w:ascii="TimesNewRomanPSMT" w:hAnsi="TimesNewRomanPSMT" w:cs="TimesNewRomanPSMT"/>
+        </w:rPr>
+        <w:lastRenderedPageBreak/>
+        <w:t>leur amélioration, leur acquisition ou leur acquisition-amélioration (4)</w:t>
       </w:r>
       <w:r>
         <w:rPr>
@@ -1293,22 +1502,119 @@
         </w:rPr>
         <w:t>;</w:t>
       </w:r>
-    </w:p>
-    <w:p>
-      <w:pPr>
-        <w:jc w:val="both"/>
-        <w:rPr>
-          <w:rFonts w:ascii="TimesNewRomanPSMT" w:hAnsi="TimesNewRomanPSMT" w:cs="TimesNewRomanPSMT"/>
-        </w:rPr>
-      </w:pPr>
-    </w:p>
-    <w:p>
-      <w:pPr>
-        <w:jc w:val="both"/>
-        <w:rPr>
-          <w:rFonts w:ascii="TimesNewRomanPSMT" w:hAnsi="TimesNewRomanPSMT" w:cs="TimesNewRomanPSMT"/>
-        </w:rPr>
-      </w:pPr>
+      <w:r>
+        <w:rPr>
+          <w:rFonts w:ascii="TimesNewRomanPSMT" w:hAnsi="TimesNewRomanPSMT" w:cs="TimesNewRomanPSMT"/>
+          <w:lang w:val="fr-FR"/>
+        </w:rPr>
+        <w:t xml:space="preserve">{% </w:t>
+      </w:r>
+      <w:proofErr w:type="spellStart"/>
+      <w:r>
+        <w:rPr>
+          <w:rFonts w:ascii="TimesNewRomanPSMT" w:hAnsi="TimesNewRomanPSMT" w:cs="TimesNewRomanPSMT"/>
+          <w:lang w:val="fr-FR"/>
+        </w:rPr>
+        <w:t>else</w:t>
+      </w:r>
+      <w:proofErr w:type="spellEnd"/>
+      <w:r>
+        <w:rPr>
+          <w:rFonts w:ascii="TimesNewRomanPSMT" w:hAnsi="TimesNewRomanPSMT" w:cs="TimesNewRomanPSMT"/>
+          <w:lang w:val="fr-FR"/>
+        </w:rPr>
+        <w:t xml:space="preserve"> %}</w:t>
+      </w:r>
+      <w:r>
+        <w:rPr>
+          <w:rFonts w:ascii="TimesNewRomanPSMT" w:hAnsi="TimesNewRomanPSMT" w:cs="TimesNewRomanPSMT"/>
+          <w:strike/>
+        </w:rPr>
+        <w:t>3° ayant bénéficié d'une décision favorable prise dans les conditions prévues aux articles D. 331-3 et D. 331-6 du code de la construction et de l'habitation et faisant l'objet de prêts mentionnés à la sous-section 3 de la section 1 du chapitre unique du titre III du livre III du même code pour leur amélioration, leur acquisition ou leur acquisition-amélioration (4) ;</w:t>
+      </w:r>
+      <w:r>
+        <w:rPr>
+          <w:rFonts w:ascii="TimesNewRomanPSMT" w:hAnsi="TimesNewRomanPSMT" w:cs="TimesNewRomanPSMT"/>
+          <w:lang w:val="fr-FR"/>
+        </w:rPr>
+        <w:t>{%</w:t>
+      </w:r>
+      <w:r>
+        <w:rPr>
+          <w:rFonts w:ascii="TimesNewRomanPSMT" w:hAnsi="TimesNewRomanPSMT" w:cs="TimesNewRomanPSMT"/>
+          <w:lang w:val="fr-FR"/>
+        </w:rPr>
+        <w:t xml:space="preserve"> </w:t>
+      </w:r>
+      <w:proofErr w:type="spellStart"/>
+      <w:r>
+        <w:rPr>
+          <w:rFonts w:ascii="TimesNewRomanPSMT" w:hAnsi="TimesNewRomanPSMT" w:cs="TimesNewRomanPSMT"/>
+          <w:lang w:val="fr-FR"/>
+        </w:rPr>
+        <w:t>endif</w:t>
+      </w:r>
+      <w:proofErr w:type="spellEnd"/>
+      <w:r>
+        <w:rPr>
+          <w:rFonts w:ascii="TimesNewRomanPSMT" w:hAnsi="TimesNewRomanPSMT" w:cs="TimesNewRomanPSMT"/>
+          <w:lang w:val="fr-FR"/>
+        </w:rPr>
+        <w:t xml:space="preserve"> %}</w:t>
+      </w:r>
+    </w:p>
+    <w:p>
+      <w:pPr>
+        <w:jc w:val="both"/>
+        <w:rPr>
+          <w:rFonts w:ascii="TimesNewRomanPSMT" w:hAnsi="TimesNewRomanPSMT" w:cs="TimesNewRomanPSMT"/>
+        </w:rPr>
+      </w:pPr>
+    </w:p>
+    <w:p>
+      <w:pPr>
+        <w:jc w:val="both"/>
+        <w:rPr>
+          <w:rFonts w:ascii="TimesNewRomanPSMT" w:hAnsi="TimesNewRomanPSMT" w:cs="TimesNewRomanPSMT"/>
+        </w:rPr>
+      </w:pPr>
+      <w:r>
+        <w:rPr>
+          <w:rFonts w:ascii="TimesNewRomanPSMT" w:hAnsi="TimesNewRomanPSMT" w:cs="TimesNewRomanPSMT"/>
+          <w:lang w:val="fr-FR"/>
+        </w:rPr>
+        <w:t xml:space="preserve">{% </w:t>
+      </w:r>
+      <w:proofErr w:type="gramStart"/>
+      <w:r>
+        <w:rPr>
+          <w:rFonts w:ascii="TimesNewRomanPSMT" w:hAnsi="TimesNewRomanPSMT" w:cs="TimesNewRomanPSMT"/>
+          <w:lang w:val="fr-FR"/>
+        </w:rPr>
+        <w:t>if  convention</w:t>
+      </w:r>
+      <w:proofErr w:type="gramEnd"/>
+      <w:r>
+        <w:rPr>
+          <w:rFonts w:ascii="TimesNewRomanPSMT" w:hAnsi="TimesNewRomanPSMT" w:cs="TimesNewRomanPSMT"/>
+          <w:lang w:val="fr-FR"/>
+        </w:rPr>
+        <w:t>.type2_lgts_concernes_option</w:t>
+      </w:r>
+      <w:r>
+        <w:rPr>
+          <w:rFonts w:ascii="TimesNewRomanPSMT" w:hAnsi="TimesNewRomanPSMT" w:cs="TimesNewRomanPSMT"/>
+          <w:lang w:val="fr-FR"/>
+        </w:rPr>
+        <w:t>4</w:t>
+      </w:r>
+      <w:r>
+        <w:rPr>
+          <w:rFonts w:ascii="TimesNewRomanPSMT" w:hAnsi="TimesNewRomanPSMT" w:cs="TimesNewRomanPSMT"/>
+          <w:lang w:val="fr-FR"/>
+        </w:rPr>
+        <w:t xml:space="preserve"> %}</w:t>
+      </w:r>
       <w:r>
         <w:rPr>
           <w:rFonts w:ascii="TimesNewRomanPSMT" w:hAnsi="TimesNewRomanPSMT" w:cs="TimesNewRomanPSMT"/>
@@ -1321,22 +1627,119 @@
         </w:rPr>
         <w:t> ;</w:t>
       </w:r>
-    </w:p>
-    <w:p>
-      <w:pPr>
-        <w:jc w:val="both"/>
-        <w:rPr>
-          <w:rFonts w:ascii="TimesNewRomanPSMT" w:hAnsi="TimesNewRomanPSMT" w:cs="TimesNewRomanPSMT"/>
-        </w:rPr>
-      </w:pPr>
-    </w:p>
-    <w:p>
-      <w:pPr>
-        <w:jc w:val="both"/>
-        <w:rPr>
-          <w:rFonts w:ascii="TimesNewRomanPSMT" w:hAnsi="TimesNewRomanPSMT" w:cs="TimesNewRomanPSMT"/>
-        </w:rPr>
-      </w:pPr>
+      <w:r>
+        <w:rPr>
+          <w:rFonts w:ascii="TimesNewRomanPSMT" w:hAnsi="TimesNewRomanPSMT" w:cs="TimesNewRomanPSMT"/>
+          <w:lang w:val="fr-FR"/>
+        </w:rPr>
+        <w:t xml:space="preserve">{% </w:t>
+      </w:r>
+      <w:proofErr w:type="spellStart"/>
+      <w:r>
+        <w:rPr>
+          <w:rFonts w:ascii="TimesNewRomanPSMT" w:hAnsi="TimesNewRomanPSMT" w:cs="TimesNewRomanPSMT"/>
+          <w:lang w:val="fr-FR"/>
+        </w:rPr>
+        <w:t>else</w:t>
+      </w:r>
+      <w:proofErr w:type="spellEnd"/>
+      <w:r>
+        <w:rPr>
+          <w:rFonts w:ascii="TimesNewRomanPSMT" w:hAnsi="TimesNewRomanPSMT" w:cs="TimesNewRomanPSMT"/>
+          <w:lang w:val="fr-FR"/>
+        </w:rPr>
+        <w:t xml:space="preserve"> %}</w:t>
+      </w:r>
+      <w:r>
+        <w:rPr>
+          <w:rFonts w:ascii="TimesNewRomanPSMT" w:hAnsi="TimesNewRomanPSMT" w:cs="TimesNewRomanPSMT"/>
+          <w:strike/>
+        </w:rPr>
+        <w:t>4° donnant lieu pour leur amélioration à une subvention de l'Etat définie par les articles D. 323-1 à D. 323-11 du code de la construction et de l'habitation (4) ;</w:t>
+      </w:r>
+      <w:r>
+        <w:rPr>
+          <w:rFonts w:ascii="TimesNewRomanPSMT" w:hAnsi="TimesNewRomanPSMT" w:cs="TimesNewRomanPSMT"/>
+          <w:lang w:val="fr-FR"/>
+        </w:rPr>
+        <w:t>{%</w:t>
+      </w:r>
+      <w:r>
+        <w:rPr>
+          <w:rFonts w:ascii="TimesNewRomanPSMT" w:hAnsi="TimesNewRomanPSMT" w:cs="TimesNewRomanPSMT"/>
+          <w:lang w:val="fr-FR"/>
+        </w:rPr>
+        <w:t xml:space="preserve"> </w:t>
+      </w:r>
+      <w:proofErr w:type="spellStart"/>
+      <w:r>
+        <w:rPr>
+          <w:rFonts w:ascii="TimesNewRomanPSMT" w:hAnsi="TimesNewRomanPSMT" w:cs="TimesNewRomanPSMT"/>
+          <w:lang w:val="fr-FR"/>
+        </w:rPr>
+        <w:t>endif</w:t>
+      </w:r>
+      <w:proofErr w:type="spellEnd"/>
+      <w:r>
+        <w:rPr>
+          <w:rFonts w:ascii="TimesNewRomanPSMT" w:hAnsi="TimesNewRomanPSMT" w:cs="TimesNewRomanPSMT"/>
+          <w:lang w:val="fr-FR"/>
+        </w:rPr>
+        <w:t xml:space="preserve"> %}</w:t>
+      </w:r>
+    </w:p>
+    <w:p>
+      <w:pPr>
+        <w:jc w:val="both"/>
+        <w:rPr>
+          <w:rFonts w:ascii="TimesNewRomanPSMT" w:hAnsi="TimesNewRomanPSMT" w:cs="TimesNewRomanPSMT"/>
+        </w:rPr>
+      </w:pPr>
+    </w:p>
+    <w:p>
+      <w:pPr>
+        <w:jc w:val="both"/>
+        <w:rPr>
+          <w:rFonts w:ascii="TimesNewRomanPSMT" w:hAnsi="TimesNewRomanPSMT" w:cs="TimesNewRomanPSMT"/>
+        </w:rPr>
+      </w:pPr>
+      <w:r>
+        <w:rPr>
+          <w:rFonts w:ascii="TimesNewRomanPSMT" w:hAnsi="TimesNewRomanPSMT" w:cs="TimesNewRomanPSMT"/>
+          <w:lang w:val="fr-FR"/>
+        </w:rPr>
+        <w:t xml:space="preserve">{% </w:t>
+      </w:r>
+      <w:proofErr w:type="gramStart"/>
+      <w:r>
+        <w:rPr>
+          <w:rFonts w:ascii="TimesNewRomanPSMT" w:hAnsi="TimesNewRomanPSMT" w:cs="TimesNewRomanPSMT"/>
+          <w:lang w:val="fr-FR"/>
+        </w:rPr>
+        <w:t>if  convention</w:t>
+      </w:r>
+      <w:proofErr w:type="gramEnd"/>
+      <w:r>
+        <w:rPr>
+          <w:rFonts w:ascii="TimesNewRomanPSMT" w:hAnsi="TimesNewRomanPSMT" w:cs="TimesNewRomanPSMT"/>
+          <w:lang w:val="fr-FR"/>
+        </w:rPr>
+        <w:t>.type2_lgts_concernes_option</w:t>
+      </w:r>
+      <w:r>
+        <w:rPr>
+          <w:rFonts w:ascii="TimesNewRomanPSMT" w:hAnsi="TimesNewRomanPSMT" w:cs="TimesNewRomanPSMT"/>
+          <w:lang w:val="fr-FR"/>
+        </w:rPr>
+        <w:t>5</w:t>
+      </w:r>
+      <w:r>
+        <w:rPr>
+          <w:rFonts w:ascii="TimesNewRomanPSMT" w:hAnsi="TimesNewRomanPSMT" w:cs="TimesNewRomanPSMT"/>
+          <w:lang w:val="fr-FR"/>
+        </w:rPr>
+        <w:t xml:space="preserve"> %}</w:t>
+      </w:r>
       <w:r>
         <w:rPr>
           <w:rFonts w:ascii="TimesNewRomanPSMT" w:hAnsi="TimesNewRomanPSMT" w:cs="TimesNewRomanPSMT"/>
@@ -1355,22 +1758,103 @@
         </w:rPr>
         <w:t>;</w:t>
       </w:r>
-    </w:p>
-    <w:p>
-      <w:pPr>
-        <w:jc w:val="both"/>
-        <w:rPr>
-          <w:rFonts w:ascii="TimesNewRomanPSMT" w:hAnsi="TimesNewRomanPSMT" w:cs="TimesNewRomanPSMT"/>
-        </w:rPr>
-      </w:pPr>
-    </w:p>
-    <w:p>
-      <w:pPr>
-        <w:jc w:val="both"/>
-        <w:rPr>
-          <w:rFonts w:ascii="TimesNewRomanPSMT" w:hAnsi="TimesNewRomanPSMT" w:cs="TimesNewRomanPSMT"/>
-        </w:rPr>
-      </w:pPr>
+      <w:r>
+        <w:rPr>
+          <w:rFonts w:ascii="TimesNewRomanPSMT" w:hAnsi="TimesNewRomanPSMT" w:cs="TimesNewRomanPSMT"/>
+          <w:lang w:val="fr-FR"/>
+        </w:rPr>
+        <w:t xml:space="preserve">{% </w:t>
+      </w:r>
+      <w:proofErr w:type="spellStart"/>
+      <w:r>
+        <w:rPr>
+          <w:rFonts w:ascii="TimesNewRomanPSMT" w:hAnsi="TimesNewRomanPSMT" w:cs="TimesNewRomanPSMT"/>
+          <w:lang w:val="fr-FR"/>
+        </w:rPr>
+        <w:t>else</w:t>
+      </w:r>
+      <w:proofErr w:type="spellEnd"/>
+      <w:r>
+        <w:rPr>
+          <w:rFonts w:ascii="TimesNewRomanPSMT" w:hAnsi="TimesNewRomanPSMT" w:cs="TimesNewRomanPSMT"/>
+          <w:lang w:val="fr-FR"/>
+        </w:rPr>
+        <w:t xml:space="preserve"> %}</w:t>
+      </w:r>
+      <w:r>
+        <w:rPr>
+          <w:rFonts w:ascii="TimesNewRomanPSMT" w:hAnsi="TimesNewRomanPSMT" w:cs="TimesNewRomanPSMT"/>
+          <w:strike/>
+        </w:rPr>
+        <w:t>5° acquis et améliorés par les collectivités locales ou leurs groupements et bénéficiant des subventions pour réaliser les opérations prévues au 4° de l'article D. 331-14 précité (4) ;</w:t>
+      </w:r>
+      <w:r>
+        <w:rPr>
+          <w:rFonts w:ascii="TimesNewRomanPSMT" w:hAnsi="TimesNewRomanPSMT" w:cs="TimesNewRomanPSMT"/>
+          <w:lang w:val="fr-FR"/>
+        </w:rPr>
+        <w:t>{%</w:t>
+      </w:r>
+      <w:r>
+        <w:rPr>
+          <w:rFonts w:ascii="TimesNewRomanPSMT" w:hAnsi="TimesNewRomanPSMT" w:cs="TimesNewRomanPSMT"/>
+          <w:lang w:val="fr-FR"/>
+        </w:rPr>
+        <w:t xml:space="preserve"> </w:t>
+      </w:r>
+      <w:proofErr w:type="spellStart"/>
+      <w:r>
+        <w:rPr>
+          <w:rFonts w:ascii="TimesNewRomanPSMT" w:hAnsi="TimesNewRomanPSMT" w:cs="TimesNewRomanPSMT"/>
+          <w:lang w:val="fr-FR"/>
+        </w:rPr>
+        <w:t>endif</w:t>
+      </w:r>
+      <w:proofErr w:type="spellEnd"/>
+      <w:r>
+        <w:rPr>
+          <w:rFonts w:ascii="TimesNewRomanPSMT" w:hAnsi="TimesNewRomanPSMT" w:cs="TimesNewRomanPSMT"/>
+          <w:lang w:val="fr-FR"/>
+        </w:rPr>
+        <w:t xml:space="preserve"> %}</w:t>
+      </w:r>
+    </w:p>
+    <w:p>
+      <w:pPr>
+        <w:jc w:val="both"/>
+        <w:rPr>
+          <w:rFonts w:ascii="TimesNewRomanPSMT" w:hAnsi="TimesNewRomanPSMT" w:cs="TimesNewRomanPSMT"/>
+        </w:rPr>
+      </w:pPr>
+    </w:p>
+    <w:p>
+      <w:pPr>
+        <w:jc w:val="both"/>
+        <w:rPr>
+          <w:rFonts w:ascii="TimesNewRomanPSMT" w:hAnsi="TimesNewRomanPSMT" w:cs="TimesNewRomanPSMT"/>
+        </w:rPr>
+      </w:pPr>
+      <w:r>
+        <w:rPr>
+          <w:rFonts w:ascii="TimesNewRomanPSMT" w:hAnsi="TimesNewRomanPSMT" w:cs="TimesNewRomanPSMT"/>
+          <w:lang w:val="fr-FR"/>
+        </w:rPr>
+        <w:t>{% if  convention.type2_lgts_concernes_option</w:t>
+      </w:r>
+      <w:r>
+        <w:rPr>
+          <w:rFonts w:ascii="TimesNewRomanPSMT" w:hAnsi="TimesNewRomanPSMT" w:cs="TimesNewRomanPSMT"/>
+          <w:lang w:val="fr-FR"/>
+        </w:rPr>
+        <w:t>6</w:t>
+      </w:r>
+      <w:r>
+        <w:rPr>
+          <w:rFonts w:ascii="TimesNewRomanPSMT" w:hAnsi="TimesNewRomanPSMT" w:cs="TimesNewRomanPSMT"/>
+          <w:lang w:val="fr-FR"/>
+        </w:rPr>
+        <w:t xml:space="preserve"> %}</w:t>
+      </w:r>
       <w:r>
         <w:rPr>
           <w:rFonts w:ascii="TimesNewRomanPSMT" w:hAnsi="TimesNewRomanPSMT" w:cs="TimesNewRomanPSMT"/>
@@ -1389,22 +1873,119 @@
         </w:rPr>
         <w:t>;</w:t>
       </w:r>
-    </w:p>
-    <w:p>
-      <w:pPr>
-        <w:jc w:val="both"/>
-        <w:rPr>
-          <w:rFonts w:ascii="TimesNewRomanPSMT" w:hAnsi="TimesNewRomanPSMT" w:cs="TimesNewRomanPSMT"/>
-        </w:rPr>
-      </w:pPr>
-    </w:p>
-    <w:p>
-      <w:pPr>
-        <w:jc w:val="both"/>
-        <w:rPr>
-          <w:rFonts w:ascii="TimesNewRomanPSMT" w:hAnsi="TimesNewRomanPSMT" w:cs="TimesNewRomanPSMT"/>
-        </w:rPr>
-      </w:pPr>
+      <w:r>
+        <w:rPr>
+          <w:rFonts w:ascii="TimesNewRomanPSMT" w:hAnsi="TimesNewRomanPSMT" w:cs="TimesNewRomanPSMT"/>
+          <w:lang w:val="fr-FR"/>
+        </w:rPr>
+        <w:t xml:space="preserve">{% </w:t>
+      </w:r>
+      <w:proofErr w:type="spellStart"/>
+      <w:r>
+        <w:rPr>
+          <w:rFonts w:ascii="TimesNewRomanPSMT" w:hAnsi="TimesNewRomanPSMT" w:cs="TimesNewRomanPSMT"/>
+          <w:lang w:val="fr-FR"/>
+        </w:rPr>
+        <w:t>else</w:t>
+      </w:r>
+      <w:proofErr w:type="spellEnd"/>
+      <w:r>
+        <w:rPr>
+          <w:rFonts w:ascii="TimesNewRomanPSMT" w:hAnsi="TimesNewRomanPSMT" w:cs="TimesNewRomanPSMT"/>
+          <w:lang w:val="fr-FR"/>
+        </w:rPr>
+        <w:t xml:space="preserve"> %}</w:t>
+      </w:r>
+      <w:r>
+        <w:rPr>
+          <w:rFonts w:ascii="TimesNewRomanPSMT" w:hAnsi="TimesNewRomanPSMT" w:cs="TimesNewRomanPSMT"/>
+          <w:strike/>
+        </w:rPr>
+        <w:t>6° appartenant aux bailleurs autres que les sociétés d'économie mixte et mentionnés au quatrième alinéa de l'article 41 ter de la loi n° 86-1290 du 23 décembre 1986 tendant à favoriser l'investissement locatif, l'accession à la propriété de logements sociaux et le développement de l'offre foncière (4) ;</w:t>
+      </w:r>
+      <w:r>
+        <w:rPr>
+          <w:rFonts w:ascii="TimesNewRomanPSMT" w:hAnsi="TimesNewRomanPSMT" w:cs="TimesNewRomanPSMT"/>
+          <w:lang w:val="fr-FR"/>
+        </w:rPr>
+        <w:t>{%</w:t>
+      </w:r>
+      <w:r>
+        <w:rPr>
+          <w:rFonts w:ascii="TimesNewRomanPSMT" w:hAnsi="TimesNewRomanPSMT" w:cs="TimesNewRomanPSMT"/>
+          <w:lang w:val="fr-FR"/>
+        </w:rPr>
+        <w:t xml:space="preserve"> </w:t>
+      </w:r>
+      <w:proofErr w:type="spellStart"/>
+      <w:r>
+        <w:rPr>
+          <w:rFonts w:ascii="TimesNewRomanPSMT" w:hAnsi="TimesNewRomanPSMT" w:cs="TimesNewRomanPSMT"/>
+          <w:lang w:val="fr-FR"/>
+        </w:rPr>
+        <w:t>endif</w:t>
+      </w:r>
+      <w:proofErr w:type="spellEnd"/>
+      <w:r>
+        <w:rPr>
+          <w:rFonts w:ascii="TimesNewRomanPSMT" w:hAnsi="TimesNewRomanPSMT" w:cs="TimesNewRomanPSMT"/>
+          <w:lang w:val="fr-FR"/>
+        </w:rPr>
+        <w:t xml:space="preserve"> %}</w:t>
+      </w:r>
+    </w:p>
+    <w:p>
+      <w:pPr>
+        <w:jc w:val="both"/>
+        <w:rPr>
+          <w:rFonts w:ascii="TimesNewRomanPSMT" w:hAnsi="TimesNewRomanPSMT" w:cs="TimesNewRomanPSMT"/>
+        </w:rPr>
+      </w:pPr>
+    </w:p>
+    <w:p>
+      <w:pPr>
+        <w:jc w:val="both"/>
+        <w:rPr>
+          <w:rFonts w:ascii="TimesNewRomanPSMT" w:hAnsi="TimesNewRomanPSMT" w:cs="TimesNewRomanPSMT"/>
+        </w:rPr>
+      </w:pPr>
+      <w:r>
+        <w:rPr>
+          <w:rFonts w:ascii="TimesNewRomanPSMT" w:hAnsi="TimesNewRomanPSMT" w:cs="TimesNewRomanPSMT"/>
+          <w:lang w:val="fr-FR"/>
+        </w:rPr>
+        <w:t xml:space="preserve">{% </w:t>
+      </w:r>
+      <w:proofErr w:type="gramStart"/>
+      <w:r>
+        <w:rPr>
+          <w:rFonts w:ascii="TimesNewRomanPSMT" w:hAnsi="TimesNewRomanPSMT" w:cs="TimesNewRomanPSMT"/>
+          <w:lang w:val="fr-FR"/>
+        </w:rPr>
+        <w:t>if  convention</w:t>
+      </w:r>
+      <w:proofErr w:type="gramEnd"/>
+      <w:r>
+        <w:rPr>
+          <w:rFonts w:ascii="TimesNewRomanPSMT" w:hAnsi="TimesNewRomanPSMT" w:cs="TimesNewRomanPSMT"/>
+          <w:lang w:val="fr-FR"/>
+        </w:rPr>
+        <w:t>.type2_lgts_concernes_option</w:t>
+      </w:r>
+      <w:r>
+        <w:rPr>
+          <w:rFonts w:ascii="TimesNewRomanPSMT" w:hAnsi="TimesNewRomanPSMT" w:cs="TimesNewRomanPSMT"/>
+          <w:lang w:val="fr-FR"/>
+        </w:rPr>
+        <w:t>7</w:t>
+      </w:r>
+      <w:r>
+        <w:rPr>
+          <w:rFonts w:ascii="TimesNewRomanPSMT" w:hAnsi="TimesNewRomanPSMT" w:cs="TimesNewRomanPSMT"/>
+          <w:lang w:val="fr-FR"/>
+        </w:rPr>
+        <w:t xml:space="preserve"> %}</w:t>
+      </w:r>
       <w:r>
         <w:rPr>
           <w:rFonts w:ascii="TimesNewRomanPSMT" w:hAnsi="TimesNewRomanPSMT" w:cs="TimesNewRomanPSMT"/>
@@ -1423,22 +2004,119 @@
         </w:rPr>
         <w:t>;</w:t>
       </w:r>
-    </w:p>
-    <w:p>
-      <w:pPr>
-        <w:jc w:val="both"/>
-        <w:rPr>
-          <w:rFonts w:ascii="TimesNewRomanPSMT" w:hAnsi="TimesNewRomanPSMT" w:cs="TimesNewRomanPSMT"/>
-        </w:rPr>
-      </w:pPr>
-    </w:p>
-    <w:p>
-      <w:pPr>
-        <w:jc w:val="both"/>
-        <w:rPr>
-          <w:rFonts w:ascii="TimesNewRomanPSMT" w:hAnsi="TimesNewRomanPSMT" w:cs="TimesNewRomanPSMT"/>
-        </w:rPr>
-      </w:pPr>
+      <w:r>
+        <w:rPr>
+          <w:rFonts w:ascii="TimesNewRomanPSMT" w:hAnsi="TimesNewRomanPSMT" w:cs="TimesNewRomanPSMT"/>
+          <w:lang w:val="fr-FR"/>
+        </w:rPr>
+        <w:t xml:space="preserve">{% </w:t>
+      </w:r>
+      <w:proofErr w:type="spellStart"/>
+      <w:r>
+        <w:rPr>
+          <w:rFonts w:ascii="TimesNewRomanPSMT" w:hAnsi="TimesNewRomanPSMT" w:cs="TimesNewRomanPSMT"/>
+          <w:lang w:val="fr-FR"/>
+        </w:rPr>
+        <w:t>else</w:t>
+      </w:r>
+      <w:proofErr w:type="spellEnd"/>
+      <w:r>
+        <w:rPr>
+          <w:rFonts w:ascii="TimesNewRomanPSMT" w:hAnsi="TimesNewRomanPSMT" w:cs="TimesNewRomanPSMT"/>
+          <w:lang w:val="fr-FR"/>
+        </w:rPr>
+        <w:t xml:space="preserve"> %}</w:t>
+      </w:r>
+      <w:r>
+        <w:rPr>
+          <w:rFonts w:ascii="TimesNewRomanPSMT" w:hAnsi="TimesNewRomanPSMT" w:cs="TimesNewRomanPSMT"/>
+          <w:strike/>
+        </w:rPr>
+        <w:t>7° appartenant à l'association foncière mentionnée à l'article L. 313-34 du code de la construction et de l'habitation ou à l'une de ses filiales (4) ;</w:t>
+      </w:r>
+      <w:r>
+        <w:rPr>
+          <w:rFonts w:ascii="TimesNewRomanPSMT" w:hAnsi="TimesNewRomanPSMT" w:cs="TimesNewRomanPSMT"/>
+          <w:lang w:val="fr-FR"/>
+        </w:rPr>
+        <w:t>{%</w:t>
+      </w:r>
+      <w:r>
+        <w:rPr>
+          <w:rFonts w:ascii="TimesNewRomanPSMT" w:hAnsi="TimesNewRomanPSMT" w:cs="TimesNewRomanPSMT"/>
+          <w:lang w:val="fr-FR"/>
+        </w:rPr>
+        <w:t xml:space="preserve"> </w:t>
+      </w:r>
+      <w:proofErr w:type="spellStart"/>
+      <w:r>
+        <w:rPr>
+          <w:rFonts w:ascii="TimesNewRomanPSMT" w:hAnsi="TimesNewRomanPSMT" w:cs="TimesNewRomanPSMT"/>
+          <w:lang w:val="fr-FR"/>
+        </w:rPr>
+        <w:t>endif</w:t>
+      </w:r>
+      <w:proofErr w:type="spellEnd"/>
+      <w:r>
+        <w:rPr>
+          <w:rFonts w:ascii="TimesNewRomanPSMT" w:hAnsi="TimesNewRomanPSMT" w:cs="TimesNewRomanPSMT"/>
+          <w:lang w:val="fr-FR"/>
+        </w:rPr>
+        <w:t xml:space="preserve"> %}</w:t>
+      </w:r>
+    </w:p>
+    <w:p>
+      <w:pPr>
+        <w:jc w:val="both"/>
+        <w:rPr>
+          <w:rFonts w:ascii="TimesNewRomanPSMT" w:hAnsi="TimesNewRomanPSMT" w:cs="TimesNewRomanPSMT"/>
+        </w:rPr>
+      </w:pPr>
+    </w:p>
+    <w:p>
+      <w:pPr>
+        <w:jc w:val="both"/>
+        <w:rPr>
+          <w:rFonts w:ascii="TimesNewRomanPSMT" w:hAnsi="TimesNewRomanPSMT" w:cs="TimesNewRomanPSMT"/>
+        </w:rPr>
+      </w:pPr>
+      <w:r>
+        <w:rPr>
+          <w:rFonts w:ascii="TimesNewRomanPSMT" w:hAnsi="TimesNewRomanPSMT" w:cs="TimesNewRomanPSMT"/>
+          <w:lang w:val="fr-FR"/>
+        </w:rPr>
+        <w:t xml:space="preserve">{% </w:t>
+      </w:r>
+      <w:proofErr w:type="gramStart"/>
+      <w:r>
+        <w:rPr>
+          <w:rFonts w:ascii="TimesNewRomanPSMT" w:hAnsi="TimesNewRomanPSMT" w:cs="TimesNewRomanPSMT"/>
+          <w:lang w:val="fr-FR"/>
+        </w:rPr>
+        <w:t>if  convention</w:t>
+      </w:r>
+      <w:proofErr w:type="gramEnd"/>
+      <w:r>
+        <w:rPr>
+          <w:rFonts w:ascii="TimesNewRomanPSMT" w:hAnsi="TimesNewRomanPSMT" w:cs="TimesNewRomanPSMT"/>
+          <w:lang w:val="fr-FR"/>
+        </w:rPr>
+        <w:t>.type2_lgts_concernes_option</w:t>
+      </w:r>
+      <w:r>
+        <w:rPr>
+          <w:rFonts w:ascii="TimesNewRomanPSMT" w:hAnsi="TimesNewRomanPSMT" w:cs="TimesNewRomanPSMT"/>
+          <w:lang w:val="fr-FR"/>
+        </w:rPr>
+        <w:t>8</w:t>
+      </w:r>
+      <w:r>
+        <w:rPr>
+          <w:rFonts w:ascii="TimesNewRomanPSMT" w:hAnsi="TimesNewRomanPSMT" w:cs="TimesNewRomanPSMT"/>
+          <w:lang w:val="fr-FR"/>
+        </w:rPr>
+        <w:t xml:space="preserve"> %}</w:t>
+      </w:r>
       <w:r>
         <w:rPr>
           <w:rFonts w:ascii="TimesNewRomanPSMT" w:hAnsi="TimesNewRomanPSMT" w:cs="TimesNewRomanPSMT"/>
@@ -1456,6 +2134,66 @@
           <w:rFonts w:ascii="TimesNewRomanPSMT" w:hAnsi="TimesNewRomanPSMT" w:cs="TimesNewRomanPSMT"/>
         </w:rPr>
         <w:t>.</w:t>
+      </w:r>
+      <w:r>
+        <w:rPr>
+          <w:rFonts w:ascii="TimesNewRomanPSMT" w:hAnsi="TimesNewRomanPSMT" w:cs="TimesNewRomanPSMT"/>
+          <w:lang w:val="fr-FR"/>
+        </w:rPr>
+        <w:t xml:space="preserve">{% </w:t>
+      </w:r>
+      <w:proofErr w:type="spellStart"/>
+      <w:r>
+        <w:rPr>
+          <w:rFonts w:ascii="TimesNewRomanPSMT" w:hAnsi="TimesNewRomanPSMT" w:cs="TimesNewRomanPSMT"/>
+          <w:lang w:val="fr-FR"/>
+        </w:rPr>
+        <w:t>else</w:t>
+      </w:r>
+      <w:proofErr w:type="spellEnd"/>
+      <w:r>
+        <w:rPr>
+          <w:rFonts w:ascii="TimesNewRomanPSMT" w:hAnsi="TimesNewRomanPSMT" w:cs="TimesNewRomanPSMT"/>
+          <w:lang w:val="fr-FR"/>
+        </w:rPr>
+        <w:t xml:space="preserve"> %}</w:t>
+      </w:r>
+      <w:r>
+        <w:rPr>
+          <w:rFonts w:ascii="TimesNewRomanPSMT" w:hAnsi="TimesNewRomanPSMT" w:cs="TimesNewRomanPSMT"/>
+          <w:strike/>
+        </w:rPr>
+        <w:t>8° satisfaisant aux conditions fixées par l'article L. 831-1 (2°) du code de la construction et de l'habitation (4).</w:t>
+      </w:r>
+      <w:r>
+        <w:rPr>
+          <w:rFonts w:ascii="TimesNewRomanPSMT" w:hAnsi="TimesNewRomanPSMT" w:cs="TimesNewRomanPSMT"/>
+          <w:lang w:val="fr-FR"/>
+        </w:rPr>
+        <w:t>{%</w:t>
+      </w:r>
+      <w:r>
+        <w:rPr>
+          <w:rFonts w:ascii="TimesNewRomanPSMT" w:hAnsi="TimesNewRomanPSMT" w:cs="TimesNewRomanPSMT"/>
+          <w:lang w:val="fr-FR"/>
+        </w:rPr>
+        <w:t xml:space="preserve"> </w:t>
+      </w:r>
+      <w:proofErr w:type="spellStart"/>
+      <w:r>
+        <w:rPr>
+          <w:rFonts w:ascii="TimesNewRomanPSMT" w:hAnsi="TimesNewRomanPSMT" w:cs="TimesNewRomanPSMT"/>
+          <w:lang w:val="fr-FR"/>
+        </w:rPr>
+        <w:t>endif</w:t>
+      </w:r>
+      <w:proofErr w:type="spellEnd"/>
+      <w:r>
+        <w:rPr>
+          <w:rFonts w:ascii="TimesNewRomanPSMT" w:hAnsi="TimesNewRomanPSMT" w:cs="TimesNewRomanPSMT"/>
+          <w:lang w:val="fr-FR"/>
+        </w:rPr>
+        <w:t xml:space="preserve"> %}</w:t>
       </w:r>
     </w:p>
     <w:p>
@@ -1745,7 +2483,6 @@
         <w:rPr>
           <w:rFonts w:ascii="TimesNewRomanPSMT" w:hAnsi="TimesNewRomanPSMT" w:cs="TimesNewRomanPSMT"/>
         </w:rPr>
-        <w:lastRenderedPageBreak/>
         <w:t>Article 4.</w:t>
       </w:r>
     </w:p>
@@ -1884,6 +2621,7 @@
         <w:rPr>
           <w:rFonts w:ascii="TimesNewRomanPSMT" w:hAnsi="TimesNewRomanPSMT" w:cs="TimesNewRomanPSMT"/>
         </w:rPr>
+        <w:lastRenderedPageBreak/>
         <w:t>Le bénéfice de l'APL est ouvert ou modifié respectivement à compter de la date d'effet de la convention ou de ses avenants, conformément aux articles R. 823-10 à R. 823-14, R. 831-2 et R. 831-3 du code de la construction et de l'habitation.</w:t>
       </w:r>
     </w:p>
@@ -2108,148 +2846,148 @@
         <w:rPr>
           <w:rFonts w:ascii="TimesNewRomanPSMT" w:hAnsi="TimesNewRomanPSMT" w:cs="TimesNewRomanPSMT"/>
         </w:rPr>
+        <w:t>1°-</w:t>
+      </w:r>
+      <w:r>
+        <w:rPr>
+          <w:rFonts w:ascii="TimesNewRomanPSMT" w:hAnsi="TimesNewRomanPSMT" w:cs="TimesNewRomanPSMT"/>
+          <w:lang w:val="fr-FR"/>
+        </w:rPr>
+        <w:t xml:space="preserve"> </w:t>
+      </w:r>
+      <w:r>
+        <w:rPr>
+          <w:rFonts w:ascii="TimesNewRomanPSMT" w:hAnsi="TimesNewRomanPSMT" w:cs="TimesNewRomanPSMT"/>
+        </w:rPr>
+        <w:t>Conditions de location.</w:t>
+      </w:r>
+    </w:p>
+    <w:p>
+      <w:pPr>
+        <w:jc w:val="both"/>
+        <w:rPr>
+          <w:rFonts w:ascii="TimesNewRomanPSMT" w:hAnsi="TimesNewRomanPSMT" w:cs="TimesNewRomanPSMT"/>
+        </w:rPr>
+      </w:pPr>
+    </w:p>
+    <w:p>
+      <w:pPr>
+        <w:jc w:val="both"/>
+        <w:rPr>
+          <w:rFonts w:ascii="TimesNewRomanPSMT" w:hAnsi="TimesNewRomanPSMT" w:cs="TimesNewRomanPSMT"/>
+        </w:rPr>
+      </w:pPr>
+      <w:r>
+        <w:rPr>
+          <w:rFonts w:ascii="TimesNewRomanPSMT" w:hAnsi="TimesNewRomanPSMT" w:cs="TimesNewRomanPSMT"/>
+        </w:rPr>
+        <w:t>Les logements sont loués non meublés à des personnes physiques, à titre de résidence principale, et occupés au moins huit mois par an. Ils ne peuvent faire l'objet de sous-location ou de location meublée, sauf dans les conditions prévues par les articles L. 353-20 et L. 353-21 du code de la construction et de l'habitation ainsi qu'au profit de personnes ayant passé avec le locataire un contrat conforme à l'article L. 442-1 du code de l'action sociale et des familles. Ils ne peuvent être occupés à titre d'accessoire d'un contrat de travail ou en raison de l'exercice d'une fonction.</w:t>
+      </w:r>
+    </w:p>
+    <w:p>
+      <w:pPr>
+        <w:jc w:val="both"/>
+        <w:rPr>
+          <w:rFonts w:ascii="TimesNewRomanPSMT" w:hAnsi="TimesNewRomanPSMT" w:cs="TimesNewRomanPSMT"/>
+        </w:rPr>
+      </w:pPr>
+      <w:r>
+        <w:rPr>
+          <w:rFonts w:ascii="TimesNewRomanPSMT" w:hAnsi="TimesNewRomanPSMT" w:cs="TimesNewRomanPSMT"/>
+        </w:rPr>
+        <w:t>Ils ne peuvent être loués ou occupés à quelque titre que ce soit par :</w:t>
+      </w:r>
+    </w:p>
+    <w:p>
+      <w:pPr>
+        <w:jc w:val="both"/>
+        <w:rPr>
+          <w:rFonts w:ascii="TimesNewRomanPSMT" w:hAnsi="TimesNewRomanPSMT" w:cs="TimesNewRomanPSMT"/>
+        </w:rPr>
+      </w:pPr>
+      <w:r>
+        <w:rPr>
+          <w:rFonts w:ascii="TimesNewRomanPSMT" w:hAnsi="TimesNewRomanPSMT" w:cs="TimesNewRomanPSMT"/>
+        </w:rPr>
+        <w:t>    • les ascendants ou les descendants du signataire de la convention ;</w:t>
+      </w:r>
+    </w:p>
+    <w:p>
+      <w:pPr>
+        <w:jc w:val="both"/>
+        <w:rPr>
+          <w:rFonts w:ascii="TimesNewRomanPSMT" w:hAnsi="TimesNewRomanPSMT" w:cs="TimesNewRomanPSMT"/>
+        </w:rPr>
+      </w:pPr>
+      <w:r>
+        <w:rPr>
+          <w:rFonts w:ascii="TimesNewRomanPSMT" w:hAnsi="TimesNewRomanPSMT" w:cs="TimesNewRomanPSMT"/>
+        </w:rPr>
+        <w:t>    • ceux de son conjoint, de son concubin ou de son partenaire lié par un pacte civil de solidarité ;- son conjoint, son concubin ou son partenaire lié par un pacte civil de solidarité.</w:t>
+      </w:r>
+    </w:p>
+    <w:p>
+      <w:pPr>
+        <w:jc w:val="both"/>
+        <w:rPr>
+          <w:rFonts w:ascii="TimesNewRomanPSMT" w:hAnsi="TimesNewRomanPSMT" w:cs="TimesNewRomanPSMT"/>
+        </w:rPr>
+      </w:pPr>
+    </w:p>
+    <w:p>
+      <w:pPr>
+        <w:jc w:val="both"/>
+        <w:rPr>
+          <w:rFonts w:ascii="TimesNewRomanPSMT" w:hAnsi="TimesNewRomanPSMT" w:cs="TimesNewRomanPSMT"/>
+        </w:rPr>
+      </w:pPr>
+    </w:p>
+    <w:p>
+      <w:pPr>
+        <w:jc w:val="both"/>
+        <w:rPr>
+          <w:rFonts w:ascii="TimesNewRomanPSMT" w:hAnsi="TimesNewRomanPSMT" w:cs="TimesNewRomanPSMT"/>
+        </w:rPr>
+      </w:pPr>
+      <w:r>
+        <w:rPr>
+          <w:rFonts w:ascii="TimesNewRomanPSMT" w:hAnsi="TimesNewRomanPSMT" w:cs="TimesNewRomanPSMT"/>
+        </w:rPr>
+        <w:t>2°-</w:t>
+      </w:r>
+      <w:r>
+        <w:rPr>
+          <w:rFonts w:ascii="TimesNewRomanPSMT" w:hAnsi="TimesNewRomanPSMT" w:cs="TimesNewRomanPSMT"/>
+        </w:rPr>
+        <w:t xml:space="preserve"> </w:t>
+      </w:r>
+      <w:r>
+        <w:rPr>
+          <w:rFonts w:ascii="TimesNewRomanPSMT" w:hAnsi="TimesNewRomanPSMT" w:cs="TimesNewRomanPSMT"/>
+        </w:rPr>
+        <w:t>Ressources.</w:t>
+      </w:r>
+    </w:p>
+    <w:p>
+      <w:pPr>
+        <w:jc w:val="both"/>
+        <w:rPr>
+          <w:rFonts w:ascii="TimesNewRomanPSMT" w:hAnsi="TimesNewRomanPSMT" w:cs="TimesNewRomanPSMT"/>
+        </w:rPr>
+      </w:pPr>
+    </w:p>
+    <w:p>
+      <w:pPr>
+        <w:jc w:val="both"/>
+        <w:rPr>
+          <w:rFonts w:ascii="TimesNewRomanPSMT" w:hAnsi="TimesNewRomanPSMT" w:cs="TimesNewRomanPSMT"/>
+        </w:rPr>
+      </w:pPr>
+      <w:r>
+        <w:rPr>
+          <w:rFonts w:ascii="TimesNewRomanPSMT" w:hAnsi="TimesNewRomanPSMT" w:cs="TimesNewRomanPSMT"/>
+        </w:rPr>
         <w:lastRenderedPageBreak/>
-        <w:t>1°-</w:t>
-      </w:r>
-      <w:r>
-        <w:rPr>
-          <w:rFonts w:ascii="TimesNewRomanPSMT" w:hAnsi="TimesNewRomanPSMT" w:cs="TimesNewRomanPSMT"/>
-          <w:lang w:val="fr-FR"/>
-        </w:rPr>
-        <w:t xml:space="preserve"> </w:t>
-      </w:r>
-      <w:r>
-        <w:rPr>
-          <w:rFonts w:ascii="TimesNewRomanPSMT" w:hAnsi="TimesNewRomanPSMT" w:cs="TimesNewRomanPSMT"/>
-        </w:rPr>
-        <w:t>Conditions de location.</w:t>
-      </w:r>
-    </w:p>
-    <w:p>
-      <w:pPr>
-        <w:jc w:val="both"/>
-        <w:rPr>
-          <w:rFonts w:ascii="TimesNewRomanPSMT" w:hAnsi="TimesNewRomanPSMT" w:cs="TimesNewRomanPSMT"/>
-        </w:rPr>
-      </w:pPr>
-    </w:p>
-    <w:p>
-      <w:pPr>
-        <w:jc w:val="both"/>
-        <w:rPr>
-          <w:rFonts w:ascii="TimesNewRomanPSMT" w:hAnsi="TimesNewRomanPSMT" w:cs="TimesNewRomanPSMT"/>
-        </w:rPr>
-      </w:pPr>
-      <w:r>
-        <w:rPr>
-          <w:rFonts w:ascii="TimesNewRomanPSMT" w:hAnsi="TimesNewRomanPSMT" w:cs="TimesNewRomanPSMT"/>
-        </w:rPr>
-        <w:t>Les logements sont loués non meublés à des personnes physiques, à titre de résidence principale, et occupés au moins huit mois par an. Ils ne peuvent faire l'objet de sous-location ou de location meublée, sauf dans les conditions prévues par les articles L. 353-20 et L. 353-21 du code de la construction et de l'habitation ainsi qu'au profit de personnes ayant passé avec le locataire un contrat conforme à l'article L. 442-1 du code de l'action sociale et des familles. Ils ne peuvent être occupés à titre d'accessoire d'un contrat de travail ou en raison de l'exercice d'une fonction.</w:t>
-      </w:r>
-    </w:p>
-    <w:p>
-      <w:pPr>
-        <w:jc w:val="both"/>
-        <w:rPr>
-          <w:rFonts w:ascii="TimesNewRomanPSMT" w:hAnsi="TimesNewRomanPSMT" w:cs="TimesNewRomanPSMT"/>
-        </w:rPr>
-      </w:pPr>
-      <w:r>
-        <w:rPr>
-          <w:rFonts w:ascii="TimesNewRomanPSMT" w:hAnsi="TimesNewRomanPSMT" w:cs="TimesNewRomanPSMT"/>
-        </w:rPr>
-        <w:t>Ils ne peuvent être loués ou occupés à quelque titre que ce soit par :</w:t>
-      </w:r>
-    </w:p>
-    <w:p>
-      <w:pPr>
-        <w:jc w:val="both"/>
-        <w:rPr>
-          <w:rFonts w:ascii="TimesNewRomanPSMT" w:hAnsi="TimesNewRomanPSMT" w:cs="TimesNewRomanPSMT"/>
-        </w:rPr>
-      </w:pPr>
-      <w:r>
-        <w:rPr>
-          <w:rFonts w:ascii="TimesNewRomanPSMT" w:hAnsi="TimesNewRomanPSMT" w:cs="TimesNewRomanPSMT"/>
-        </w:rPr>
-        <w:t>    • les ascendants ou les descendants du signataire de la convention ;</w:t>
-      </w:r>
-    </w:p>
-    <w:p>
-      <w:pPr>
-        <w:jc w:val="both"/>
-        <w:rPr>
-          <w:rFonts w:ascii="TimesNewRomanPSMT" w:hAnsi="TimesNewRomanPSMT" w:cs="TimesNewRomanPSMT"/>
-        </w:rPr>
-      </w:pPr>
-      <w:r>
-        <w:rPr>
-          <w:rFonts w:ascii="TimesNewRomanPSMT" w:hAnsi="TimesNewRomanPSMT" w:cs="TimesNewRomanPSMT"/>
-        </w:rPr>
-        <w:t>    • ceux de son conjoint, de son concubin ou de son partenaire lié par un pacte civil de solidarité ;- son conjoint, son concubin ou son partenaire lié par un pacte civil de solidarité.</w:t>
-      </w:r>
-    </w:p>
-    <w:p>
-      <w:pPr>
-        <w:jc w:val="both"/>
-        <w:rPr>
-          <w:rFonts w:ascii="TimesNewRomanPSMT" w:hAnsi="TimesNewRomanPSMT" w:cs="TimesNewRomanPSMT"/>
-        </w:rPr>
-      </w:pPr>
-    </w:p>
-    <w:p>
-      <w:pPr>
-        <w:jc w:val="both"/>
-        <w:rPr>
-          <w:rFonts w:ascii="TimesNewRomanPSMT" w:hAnsi="TimesNewRomanPSMT" w:cs="TimesNewRomanPSMT"/>
-        </w:rPr>
-      </w:pPr>
-    </w:p>
-    <w:p>
-      <w:pPr>
-        <w:jc w:val="both"/>
-        <w:rPr>
-          <w:rFonts w:ascii="TimesNewRomanPSMT" w:hAnsi="TimesNewRomanPSMT" w:cs="TimesNewRomanPSMT"/>
-        </w:rPr>
-      </w:pPr>
-      <w:r>
-        <w:rPr>
-          <w:rFonts w:ascii="TimesNewRomanPSMT" w:hAnsi="TimesNewRomanPSMT" w:cs="TimesNewRomanPSMT"/>
-        </w:rPr>
-        <w:t>2°-</w:t>
-      </w:r>
-      <w:r>
-        <w:rPr>
-          <w:rFonts w:ascii="TimesNewRomanPSMT" w:hAnsi="TimesNewRomanPSMT" w:cs="TimesNewRomanPSMT"/>
-        </w:rPr>
-        <w:t xml:space="preserve"> </w:t>
-      </w:r>
-      <w:r>
-        <w:rPr>
-          <w:rFonts w:ascii="TimesNewRomanPSMT" w:hAnsi="TimesNewRomanPSMT" w:cs="TimesNewRomanPSMT"/>
-        </w:rPr>
-        <w:t>Ressources.</w:t>
-      </w:r>
-    </w:p>
-    <w:p>
-      <w:pPr>
-        <w:jc w:val="both"/>
-        <w:rPr>
-          <w:rFonts w:ascii="TimesNewRomanPSMT" w:hAnsi="TimesNewRomanPSMT" w:cs="TimesNewRomanPSMT"/>
-        </w:rPr>
-      </w:pPr>
-    </w:p>
-    <w:p>
-      <w:pPr>
-        <w:jc w:val="both"/>
-        <w:rPr>
-          <w:rFonts w:ascii="TimesNewRomanPSMT" w:hAnsi="TimesNewRomanPSMT" w:cs="TimesNewRomanPSMT"/>
-        </w:rPr>
-      </w:pPr>
-      <w:r>
-        <w:rPr>
-          <w:rFonts w:ascii="TimesNewRomanPSMT" w:hAnsi="TimesNewRomanPSMT" w:cs="TimesNewRomanPSMT"/>
-        </w:rPr>
         <w:t>Les logements libres de toute occupation sont loués à des ménages dont les ressources annuelles n'excèdent pas les plafonds de ressources prévus à l'article D. 331-12 du code de la construction et de l'habitation pour l'attribution des logements sociaux.</w:t>
       </w:r>
     </w:p>
@@ -2630,14 +3368,7 @@
         <w:rPr>
           <w:rFonts w:ascii="TimesNewRomanPSMT" w:hAnsi="TimesNewRomanPSMT" w:cs="TimesNewRomanPSMT"/>
         </w:rPr>
-        <w:t xml:space="preserve">442-5 </w:t>
-      </w:r>
-      <w:r>
-        <w:rPr>
-          <w:rFonts w:ascii="TimesNewRomanPSMT" w:hAnsi="TimesNewRomanPSMT" w:cs="TimesNewRomanPSMT"/>
-        </w:rPr>
-        <w:lastRenderedPageBreak/>
-        <w:t>du code de la construction et de l'habitation. S'il est constaté que cet engagement n'est plus rempli, tous les logements attribués postérieurement à ce constat fait par le préfet du lieu de situation des logements devront l'être à des ménages dont les ressources n'excèdent pas le plafond fixé au I de l'article D.</w:t>
+        <w:t>442-5 du code de la construction et de l'habitation. S'il est constaté que cet engagement n'est plus rempli, tous les logements attribués postérieurement à ce constat fait par le préfet du lieu de situation des logements devront l'être à des ménages dont les ressources n'excèdent pas le plafond fixé au I de l'article D.</w:t>
       </w:r>
       <w:r>
         <w:rPr>
@@ -2767,6 +3498,7 @@
         <w:rPr>
           <w:rFonts w:ascii="TimesNewRomanPSMT" w:hAnsi="TimesNewRomanPSMT" w:cs="TimesNewRomanPSMT"/>
         </w:rPr>
+        <w:lastRenderedPageBreak/>
         <w:t>c) Lorsque les logements appartiennent à l'association foncière mentionnée à l'article L. 313-34 du code de la construction et de l'habitation ou à l'une de ses filiales, le bailleur s'engage à louer, lors de la mise en service de l'immeuble :</w:t>
       </w:r>
     </w:p>
@@ -3073,6 +3805,7 @@
         <w:rPr>
           <w:rFonts w:ascii="TimesNewRomanPSMT" w:hAnsi="TimesNewRomanPSMT" w:cs="TimesNewRomanPSMT"/>
         </w:rPr>
+        <w:lastRenderedPageBreak/>
         <w:t xml:space="preserve">Le montant du loyer maximum mentionné à l'article D. 353-16 du code de la construction et de l’habitation est fixé </w:t>
       </w:r>
       <w:r>
@@ -3117,13 +3850,7 @@
         <w:rPr>
           <w:rFonts w:ascii="TimesNewRomanPSMT" w:hAnsi="TimesNewRomanPSMT" w:cs="TimesNewRomanPSMT"/>
         </w:rPr>
-        <w:t>…</w:t>
-      </w:r>
-      <w:r>
-        <w:rPr>
-          <w:rFonts w:ascii="TimesNewRomanPSMT" w:hAnsi="TimesNewRomanPSMT" w:cs="TimesNewRomanPSMT"/>
-        </w:rPr>
-        <w:t xml:space="preserve"> (mois ou année selon que la superficie est exprimée en surface utile ou en surface corrigée).</w:t>
+        <w:t>… (mois ou année selon que la superficie est exprimée en surface utile ou en surface corrigée).</w:t>
       </w:r>
     </w:p>
     <w:p>
@@ -3284,7 +4011,6 @@
         <w:rPr>
           <w:rFonts w:ascii="TimesNewRomanPSMT" w:hAnsi="TimesNewRomanPSMT" w:cs="TimesNewRomanPSMT"/>
         </w:rPr>
-        <w:lastRenderedPageBreak/>
         <w:t xml:space="preserve">Lorsque l'opération faisant l'objet de la présente convention est une opération d'acquisition ou n'est pas liée à la réalisation de travaux mais fait suite à une nouvelle acquisition, le loyer maximum applicable à chaque logement occupé par un locataire ou un occupant de bonne foi dont les ressources excèdent les plafonds de ressources prévus à l'article D. 331-12 précité pour l'attribution des logements sociaux au moment de l'acquisition ou n’ayant pas fourni d'informations sur le niveau de ses ressources, par dérogation et à titre transitoire, est fixé à </w:t>
       </w:r>
       <w:r>
@@ -3373,6 +4099,7 @@
         <w:rPr>
           <w:rFonts w:ascii="TimesNewRomanPSMT" w:hAnsi="TimesNewRomanPSMT" w:cs="TimesNewRomanPSMT"/>
         </w:rPr>
+        <w:lastRenderedPageBreak/>
         <w:t>Article 9.</w:t>
       </w:r>
     </w:p>
@@ -3552,80 +4279,80 @@
         <w:rPr>
           <w:rFonts w:ascii="TimesNewRomanPSMT" w:hAnsi="TimesNewRomanPSMT" w:cs="TimesNewRomanPSMT"/>
         </w:rPr>
-        <w:t xml:space="preserve">Lors de l'envoi du projet de bail prévu aux articles 10, 11 et 12 de la présente convention, le bailleur informe les locataires ou occupants de bonne foi en place au moment de l'acquisition qu'ils disposent également d'un délai de six mois à compter de la réception de l'information pour présenter leurs justificatifs de revenus dans les conditions prévues pour l'attribution des logements sociaux et que ceux disposant de </w:t>
+        <w:t>Lors de l'envoi du projet de bail prévu aux articles 10, 11 et 12 de la présente convention, le bailleur informe les locataires ou occupants de bonne foi en place au moment de l'acquisition qu'ils disposent également d'un délai de six mois à compter de la réception de l'information pour présenter leurs justificatifs de revenus dans les conditions prévues pour l'attribution des logements sociaux et que ceux disposant de ressources inférieures aux plafonds prévus à l'article D. 331-12 précité pour l'attribution des logements sociaux se verront appliquer, à partir de l'entrée en vigueur du nouveau bail dans les conditions de l'article 11 ou 12 de la présente convention un nouveau loyer dans la limite du loyer maximum fixé au document prévu par l'article 1er de la présente convention.</w:t>
+      </w:r>
+    </w:p>
+    <w:p>
+      <w:pPr>
+        <w:jc w:val="both"/>
+        <w:rPr>
+          <w:rFonts w:ascii="TimesNewRomanPSMT" w:hAnsi="TimesNewRomanPSMT" w:cs="TimesNewRomanPSMT"/>
+        </w:rPr>
+      </w:pPr>
+    </w:p>
+    <w:p>
+      <w:pPr>
+        <w:jc w:val="both"/>
+        <w:rPr>
+          <w:rFonts w:ascii="TimesNewRomanPSMT" w:hAnsi="TimesNewRomanPSMT" w:cs="TimesNewRomanPSMT"/>
+        </w:rPr>
+      </w:pPr>
+      <w:r>
+        <w:rPr>
+          <w:rFonts w:ascii="TimesNewRomanPSMT" w:hAnsi="TimesNewRomanPSMT" w:cs="TimesNewRomanPSMT"/>
+        </w:rPr>
+        <w:t>Le locataire ou occupant de bonne foi peut également présenter ces justificatifs à tout moment et bénéficier de la même mesure dès le mois qui suit la présentation de ces justificatifs.</w:t>
+      </w:r>
+    </w:p>
+    <w:p>
+      <w:pPr>
+        <w:jc w:val="both"/>
+        <w:rPr>
+          <w:rFonts w:ascii="TimesNewRomanPSMT" w:hAnsi="TimesNewRomanPSMT" w:cs="TimesNewRomanPSMT"/>
+        </w:rPr>
+      </w:pPr>
+    </w:p>
+    <w:p>
+      <w:pPr>
+        <w:jc w:val="both"/>
+        <w:rPr>
+          <w:rFonts w:ascii="TimesNewRomanPSMT" w:hAnsi="TimesNewRomanPSMT" w:cs="TimesNewRomanPSMT"/>
+        </w:rPr>
+      </w:pPr>
+      <w:r>
+        <w:rPr>
+          <w:rFonts w:ascii="TimesNewRomanPSMT" w:hAnsi="TimesNewRomanPSMT" w:cs="TimesNewRomanPSMT"/>
+        </w:rPr>
+        <w:t>Le loyer pratiqué applicable à chaque logement occupé par un locataire ou un occupant de bonne foi dont les ressources excèdent les plafonds de ressources prévus à l'article D. 331-12 précité pour l'attribution des logements sociaux au moment de l'acquisition ou qui n'a pas fourni d'informations sur le niveau de ses ressources ne peut excéder le loyer maximum fixé à l'article 8 bis de la présente convention. Il peut être révisé chaque année le 1er janvier dans les conditions prévues à l’article L. 353-9-3 précité.</w:t>
+      </w:r>
+    </w:p>
+    <w:p>
+      <w:pPr>
+        <w:jc w:val="both"/>
+        <w:rPr>
+          <w:rFonts w:ascii="TimesNewRomanPSMT" w:hAnsi="TimesNewRomanPSMT" w:cs="TimesNewRomanPSMT"/>
+        </w:rPr>
+      </w:pPr>
+    </w:p>
+    <w:p>
+      <w:pPr>
+        <w:jc w:val="both"/>
+        <w:rPr>
+          <w:rFonts w:ascii="TimesNewRomanPSMT" w:hAnsi="TimesNewRomanPSMT" w:cs="TimesNewRomanPSMT"/>
+        </w:rPr>
+      </w:pPr>
+      <w:r>
+        <w:rPr>
+          <w:rFonts w:ascii="TimesNewRomanPSMT" w:hAnsi="TimesNewRomanPSMT" w:cs="TimesNewRomanPSMT"/>
+        </w:rPr>
+        <w:t xml:space="preserve">Toutefois, lorsque les logements appartiennent à l'association foncière mentionnée à l'article L. 31334 précité ou à l'une de ses filiales, les plafonds à prendre en </w:t>
       </w:r>
       <w:r>
         <w:rPr>
           <w:rFonts w:ascii="TimesNewRomanPSMT" w:hAnsi="TimesNewRomanPSMT" w:cs="TimesNewRomanPSMT"/>
         </w:rPr>
         <w:lastRenderedPageBreak/>
-        <w:t>ressources inférieures aux plafonds prévus à l'article D. 331-12 précité pour l'attribution des logements sociaux se verront appliquer, à partir de l'entrée en vigueur du nouveau bail dans les conditions de l'article 11 ou 12 de la présente convention un nouveau loyer dans la limite du loyer maximum fixé au document prévu par l'article 1er de la présente convention.</w:t>
-      </w:r>
-    </w:p>
-    <w:p>
-      <w:pPr>
-        <w:jc w:val="both"/>
-        <w:rPr>
-          <w:rFonts w:ascii="TimesNewRomanPSMT" w:hAnsi="TimesNewRomanPSMT" w:cs="TimesNewRomanPSMT"/>
-        </w:rPr>
-      </w:pPr>
-    </w:p>
-    <w:p>
-      <w:pPr>
-        <w:jc w:val="both"/>
-        <w:rPr>
-          <w:rFonts w:ascii="TimesNewRomanPSMT" w:hAnsi="TimesNewRomanPSMT" w:cs="TimesNewRomanPSMT"/>
-        </w:rPr>
-      </w:pPr>
-      <w:r>
-        <w:rPr>
-          <w:rFonts w:ascii="TimesNewRomanPSMT" w:hAnsi="TimesNewRomanPSMT" w:cs="TimesNewRomanPSMT"/>
-        </w:rPr>
-        <w:t>Le locataire ou occupant de bonne foi peut également présenter ces justificatifs à tout moment et bénéficier de la même mesure dès le mois qui suit la présentation de ces justificatifs.</w:t>
-      </w:r>
-    </w:p>
-    <w:p>
-      <w:pPr>
-        <w:jc w:val="both"/>
-        <w:rPr>
-          <w:rFonts w:ascii="TimesNewRomanPSMT" w:hAnsi="TimesNewRomanPSMT" w:cs="TimesNewRomanPSMT"/>
-        </w:rPr>
-      </w:pPr>
-    </w:p>
-    <w:p>
-      <w:pPr>
-        <w:jc w:val="both"/>
-        <w:rPr>
-          <w:rFonts w:ascii="TimesNewRomanPSMT" w:hAnsi="TimesNewRomanPSMT" w:cs="TimesNewRomanPSMT"/>
-        </w:rPr>
-      </w:pPr>
-      <w:r>
-        <w:rPr>
-          <w:rFonts w:ascii="TimesNewRomanPSMT" w:hAnsi="TimesNewRomanPSMT" w:cs="TimesNewRomanPSMT"/>
-        </w:rPr>
-        <w:t>Le loyer pratiqué applicable à chaque logement occupé par un locataire ou un occupant de bonne foi dont les ressources excèdent les plafonds de ressources prévus à l'article D. 331-12 précité pour l'attribution des logements sociaux au moment de l'acquisition ou qui n'a pas fourni d'informations sur le niveau de ses ressources ne peut excéder le loyer maximum fixé à l'article 8 bis de la présente convention. Il peut être révisé chaque année le 1er janvier dans les conditions prévues à l’article L. 353-9-3 précité.</w:t>
-      </w:r>
-    </w:p>
-    <w:p>
-      <w:pPr>
-        <w:jc w:val="both"/>
-        <w:rPr>
-          <w:rFonts w:ascii="TimesNewRomanPSMT" w:hAnsi="TimesNewRomanPSMT" w:cs="TimesNewRomanPSMT"/>
-        </w:rPr>
-      </w:pPr>
-    </w:p>
-    <w:p>
-      <w:pPr>
-        <w:jc w:val="both"/>
-        <w:rPr>
-          <w:rFonts w:ascii="TimesNewRomanPSMT" w:hAnsi="TimesNewRomanPSMT" w:cs="TimesNewRomanPSMT"/>
-        </w:rPr>
-      </w:pPr>
-      <w:r>
-        <w:rPr>
-          <w:rFonts w:ascii="TimesNewRomanPSMT" w:hAnsi="TimesNewRomanPSMT" w:cs="TimesNewRomanPSMT"/>
-        </w:rPr>
-        <w:t>Toutefois, lorsque les logements appartiennent à l'association foncière mentionnée à l'article L. 31334 précité ou à l'une de ses filiales, les plafonds à prendre en considération pour l'application du présent article sont ceux définis au premier alinéa de l'article D. 331-12 précité pour l'attribution des logements sociaux majorés de 30</w:t>
+        <w:t>considération pour l'application du présent article sont ceux définis au premier alinéa de l'article D. 331-12 précité pour l'attribution des logements sociaux majorés de 30</w:t>
       </w:r>
       <w:r>
         <w:rPr>
@@ -3854,7 +4581,6 @@
           <w:i/>
           <w:iCs/>
         </w:rPr>
-        <w:lastRenderedPageBreak/>
         <w:t>Prise d'effet du bail conforme à la convention dans le cas où le locataire est titulaire d'un bail en cours.</w:t>
       </w:r>
     </w:p>
@@ -4107,101 +4833,95 @@
         <w:rPr>
           <w:rFonts w:ascii="TimesNewRomanPSMT" w:hAnsi="TimesNewRomanPSMT" w:cs="TimesNewRomanPSMT"/>
         </w:rPr>
-        <w:t xml:space="preserve">L'occupant de bonne foi pouvant se prévaloir des dispositions de la loi du 1er septembre 1948 précitée dispose d'un délai de six mois à compter de la date de la première présentation de la lettre recommandée avec accusé de réception lui notifiant le projet </w:t>
-      </w:r>
+        <w:t>L'occupant de bonne foi pouvant se prévaloir des dispositions de la loi du 1er septembre 1948 précitée dispose d'un délai de six mois à compter de la date de la première présentation de la lettre recommandée avec accusé de réception lui notifiant le projet de bail ou de celle de l'acte d'huissier de justice lui notifiant ce projet pour accepter ce bail conforme à la convention.</w:t>
+      </w:r>
+    </w:p>
+    <w:p>
+      <w:pPr>
+        <w:jc w:val="both"/>
+        <w:rPr>
+          <w:rFonts w:ascii="TimesNewRomanPSMT" w:hAnsi="TimesNewRomanPSMT" w:cs="TimesNewRomanPSMT"/>
+        </w:rPr>
+      </w:pPr>
+    </w:p>
+    <w:p>
+      <w:pPr>
+        <w:jc w:val="both"/>
+        <w:rPr>
+          <w:rFonts w:ascii="TimesNewRomanPSMT" w:hAnsi="TimesNewRomanPSMT" w:cs="TimesNewRomanPSMT"/>
+        </w:rPr>
+      </w:pPr>
+      <w:r>
+        <w:rPr>
+          <w:rFonts w:ascii="TimesNewRomanPSMT" w:hAnsi="TimesNewRomanPSMT" w:cs="TimesNewRomanPSMT"/>
+        </w:rPr>
+        <w:t>La présente convention ne prévoyant pas de travaux, le bail entre en vigueur à la date de son acceptation par l'occupant de bonne foi après publication de la convention au fichier immobilier ou son inscription au livre foncier. (7)</w:t>
+      </w:r>
+    </w:p>
+    <w:p>
+      <w:pPr>
+        <w:jc w:val="both"/>
+        <w:rPr>
+          <w:rFonts w:ascii="TimesNewRomanPSMT" w:hAnsi="TimesNewRomanPSMT" w:cs="TimesNewRomanPSMT"/>
+        </w:rPr>
+      </w:pPr>
+    </w:p>
+    <w:p>
+      <w:pPr>
+        <w:jc w:val="both"/>
+        <w:rPr>
+          <w:rFonts w:ascii="TimesNewRomanPSMT" w:hAnsi="TimesNewRomanPSMT" w:cs="TimesNewRomanPSMT"/>
+        </w:rPr>
+      </w:pPr>
+      <w:r>
+        <w:rPr>
+          <w:rFonts w:ascii="TimesNewRomanPSMT" w:hAnsi="TimesNewRomanPSMT" w:cs="TimesNewRomanPSMT"/>
+        </w:rPr>
+        <w:t>La présente convention prévoyant des travaux, le bail et, notamment, la clause relative au montant du loyer entre en vigueur à compter de la date d'achèvement des travaux concernant la tranche dans laquelle est compris le logement concerné. (7)</w:t>
+      </w:r>
+    </w:p>
+    <w:p>
+      <w:pPr>
+        <w:jc w:val="both"/>
+        <w:rPr>
+          <w:rFonts w:ascii="TimesNewRomanPSMT" w:hAnsi="TimesNewRomanPSMT" w:cs="TimesNewRomanPSMT"/>
+        </w:rPr>
+      </w:pPr>
+    </w:p>
+    <w:p>
+      <w:pPr>
+        <w:jc w:val="both"/>
+        <w:rPr>
+          <w:rFonts w:ascii="TimesNewRomanPSMT" w:hAnsi="TimesNewRomanPSMT" w:cs="TimesNewRomanPSMT"/>
+        </w:rPr>
+      </w:pPr>
+      <w:r>
+        <w:rPr>
+          <w:rFonts w:ascii="TimesNewRomanPSMT" w:hAnsi="TimesNewRomanPSMT" w:cs="TimesNewRomanPSMT"/>
+        </w:rPr>
+        <w:t>Les travaux font l'objet d'une attestation d'exécution conforme, établie par le préfet ou, lorsqu'un établissement public de coopération intercommunale, un département, la métropole de Lyon ou la collectivité de Corse a signé une convention mentionnée aux articles L. 301-5-1, L. 301-5-2, L. 3641-5, L. 5219-1, L. 5218-2 et L. 5217-2 précités, par le président de l'établissement public de coopération intercommunale, du conseil départemental, de la métropole de Lyon ou du conseil exécutif de Corse, et dont une copie est remise contre décharge à l'occupant.</w:t>
+      </w:r>
+    </w:p>
+    <w:p>
+      <w:pPr>
+        <w:jc w:val="both"/>
+        <w:rPr>
+          <w:rFonts w:ascii="TimesNewRomanPSMT" w:hAnsi="TimesNewRomanPSMT" w:cs="TimesNewRomanPSMT"/>
+        </w:rPr>
+      </w:pPr>
+    </w:p>
+    <w:p>
+      <w:pPr>
+        <w:jc w:val="both"/>
+        <w:rPr>
+          <w:rFonts w:ascii="TimesNewRomanPSMT" w:hAnsi="TimesNewRomanPSMT" w:cs="TimesNewRomanPSMT"/>
+        </w:rPr>
+      </w:pPr>
       <w:r>
         <w:rPr>
           <w:rFonts w:ascii="TimesNewRomanPSMT" w:hAnsi="TimesNewRomanPSMT" w:cs="TimesNewRomanPSMT"/>
         </w:rPr>
         <w:lastRenderedPageBreak/>
-        <w:t>de bail ou de celle de l'acte d'huissier de justice lui notifiant ce projet pour accepter ce bail conforme à la convention.</w:t>
-      </w:r>
-    </w:p>
-    <w:p>
-      <w:pPr>
-        <w:jc w:val="both"/>
-        <w:rPr>
-          <w:rFonts w:ascii="TimesNewRomanPSMT" w:hAnsi="TimesNewRomanPSMT" w:cs="TimesNewRomanPSMT"/>
-        </w:rPr>
-      </w:pPr>
-    </w:p>
-    <w:p>
-      <w:pPr>
-        <w:jc w:val="both"/>
-        <w:rPr>
-          <w:rFonts w:ascii="TimesNewRomanPSMT" w:hAnsi="TimesNewRomanPSMT" w:cs="TimesNewRomanPSMT"/>
-        </w:rPr>
-      </w:pPr>
-      <w:r>
-        <w:rPr>
-          <w:rFonts w:ascii="TimesNewRomanPSMT" w:hAnsi="TimesNewRomanPSMT" w:cs="TimesNewRomanPSMT"/>
-        </w:rPr>
-        <w:t>La présente convention ne prévoyant pas de travaux, le bail entre en vigueur à la date de son acceptation par l'occupant de bonne foi après publication de la convention au fichier immobilier ou son inscription au livre foncier. (7)</w:t>
-      </w:r>
-    </w:p>
-    <w:p>
-      <w:pPr>
-        <w:jc w:val="both"/>
-        <w:rPr>
-          <w:rFonts w:ascii="TimesNewRomanPSMT" w:hAnsi="TimesNewRomanPSMT" w:cs="TimesNewRomanPSMT"/>
-        </w:rPr>
-      </w:pPr>
-    </w:p>
-    <w:p>
-      <w:pPr>
-        <w:jc w:val="both"/>
-        <w:rPr>
-          <w:rFonts w:ascii="TimesNewRomanPSMT" w:hAnsi="TimesNewRomanPSMT" w:cs="TimesNewRomanPSMT"/>
-        </w:rPr>
-      </w:pPr>
-      <w:r>
-        <w:rPr>
-          <w:rFonts w:ascii="TimesNewRomanPSMT" w:hAnsi="TimesNewRomanPSMT" w:cs="TimesNewRomanPSMT"/>
-        </w:rPr>
-        <w:t>La présente convention prévoyant des travaux, le bail et, notamment, la clause relative au montant du loyer entre en vigueur à compter de la date d'achèvement des travaux concernant la tranche dans laquelle est compris le logement concerné. (7)</w:t>
-      </w:r>
-    </w:p>
-    <w:p>
-      <w:pPr>
-        <w:jc w:val="both"/>
-        <w:rPr>
-          <w:rFonts w:ascii="TimesNewRomanPSMT" w:hAnsi="TimesNewRomanPSMT" w:cs="TimesNewRomanPSMT"/>
-        </w:rPr>
-      </w:pPr>
-    </w:p>
-    <w:p>
-      <w:pPr>
-        <w:jc w:val="both"/>
-        <w:rPr>
-          <w:rFonts w:ascii="TimesNewRomanPSMT" w:hAnsi="TimesNewRomanPSMT" w:cs="TimesNewRomanPSMT"/>
-        </w:rPr>
-      </w:pPr>
-      <w:r>
-        <w:rPr>
-          <w:rFonts w:ascii="TimesNewRomanPSMT" w:hAnsi="TimesNewRomanPSMT" w:cs="TimesNewRomanPSMT"/>
-        </w:rPr>
-        <w:t>Les travaux font l'objet d'une attestation d'exécution conforme, établie par le préfet ou, lorsqu'un établissement public de coopération intercommunale, un département, la métropole de Lyon ou la collectivité de Corse a signé une convention mentionnée aux articles L. 301-5-1, L. 301-5-2, L. 3641-5, L. 5219-1, L. 5218-2 et L. 5217-2 précités, par le président de l'établissement public de coopération intercommunale, du conseil départemental, de la métropole de Lyon ou du conseil exécutif de Corse, et dont une copie est remise contre décharge à l'occupant.</w:t>
-      </w:r>
-    </w:p>
-    <w:p>
-      <w:pPr>
-        <w:jc w:val="both"/>
-        <w:rPr>
-          <w:rFonts w:ascii="TimesNewRomanPSMT" w:hAnsi="TimesNewRomanPSMT" w:cs="TimesNewRomanPSMT"/>
-        </w:rPr>
-      </w:pPr>
-    </w:p>
-    <w:p>
-      <w:pPr>
-        <w:jc w:val="both"/>
-        <w:rPr>
-          <w:rFonts w:ascii="TimesNewRomanPSMT" w:hAnsi="TimesNewRomanPSMT" w:cs="TimesNewRomanPSMT"/>
-        </w:rPr>
-      </w:pPr>
-      <w:r>
-        <w:rPr>
-          <w:rFonts w:ascii="TimesNewRomanPSMT" w:hAnsi="TimesNewRomanPSMT" w:cs="TimesNewRomanPSMT"/>
-        </w:rPr>
         <w:t>Jusqu'à la date d'achèvement des travaux ainsi constaté, l'occupant de bonne foi continue à occuper les lieux aux conditions de la loi du 1er septembre 1948 précitée.</w:t>
       </w:r>
     </w:p>
@@ -4338,14 +5058,7 @@
         <w:rPr>
           <w:rFonts w:ascii="TimesNewRomanPSMT" w:hAnsi="TimesNewRomanPSMT" w:cs="TimesNewRomanPSMT"/>
         </w:rPr>
-        <w:t xml:space="preserve">Ces travaux font l'objet d'une attestation d'exécution conforme établie par le préfet ou, lorsqu'un établissement public de coopération intercommunale, un département, la </w:t>
-      </w:r>
-      <w:r>
-        <w:rPr>
-          <w:rFonts w:ascii="TimesNewRomanPSMT" w:hAnsi="TimesNewRomanPSMT" w:cs="TimesNewRomanPSMT"/>
-        </w:rPr>
-        <w:lastRenderedPageBreak/>
-        <w:t>métropole de Lyon ou la collectivité de Corse a signé une convention mentionnée aux articles L. 301-5-1, L. 301-5-2, L. 3641-5, L. 5219-1, L. 5218-2 et L. 5217-2 précités, par le président de l'établissement public de coopération intercommunale, du conseil départemental, de la métropole de Lyon ou du conseil exécutif de Corse, et dont une copie est remise contre décharge au locataire.</w:t>
+        <w:t>Ces travaux font l'objet d'une attestation d'exécution conforme établie par le préfet ou, lorsqu'un établissement public de coopération intercommunale, un département, la métropole de Lyon ou la collectivité de Corse a signé une convention mentionnée aux articles L. 301-5-1, L. 301-5-2, L. 3641-5, L. 5219-1, L. 5218-2 et L. 5217-2 précités, par le président de l'établissement public de coopération intercommunale, du conseil départemental, de la métropole de Lyon ou du conseil exécutif de Corse, et dont une copie est remise contre décharge au locataire.</w:t>
       </w:r>
     </w:p>
     <w:p>
@@ -4459,6 +5172,7 @@
         <w:rPr>
           <w:rFonts w:ascii="TimesNewRomanPSMT" w:hAnsi="TimesNewRomanPSMT" w:cs="TimesNewRomanPSMT"/>
         </w:rPr>
+        <w:lastRenderedPageBreak/>
         <w:t>Pour les logements régis par les dispositions de la loi du 1er septembre 1948 précitée et faisant l'objet de la présente convention, les dispositions de cette loi, exceptées celles relatives au prix du loyer, sont à nouveau applicables à la date d'expiration de la convention au locataire ou à l'occupant de bonne foi dans les lieux lors de la signature de la convention, à la double condition :</w:t>
       </w:r>
     </w:p>
@@ -4633,7 +5347,6 @@
         <w:rPr>
           <w:rFonts w:ascii="TimesNewRomanPSMT" w:hAnsi="TimesNewRomanPSMT" w:cs="TimesNewRomanPSMT"/>
         </w:rPr>
-        <w:lastRenderedPageBreak/>
         <w:t>Article 16.</w:t>
       </w:r>
     </w:p>
@@ -4790,6 +5503,7 @@
         <w:rPr>
           <w:rFonts w:ascii="TimesNewRomanPSMT" w:hAnsi="TimesNewRomanPSMT" w:cs="TimesNewRomanPSMT"/>
         </w:rPr>
+        <w:lastRenderedPageBreak/>
         <w:t>Pendant la durée de la convention, le contrat de location est reconduit tacitement pour des périodes de trois ans, dans la mesure où le locataire se conforme aux obligations de l'article 7 de la loi du 6 juillet 1989 précitée, sauf résiliation du bail par le locataire dans les conditions des treizième à vingt-deuxième alinéas du I de l'article 15 de la loi du 6 juillet 1989 précitée.</w:t>
       </w:r>
     </w:p>
@@ -4948,14 +5662,7 @@
         <w:rPr>
           <w:rFonts w:ascii="TimesNewRomanPSMT" w:hAnsi="TimesNewRomanPSMT" w:cs="TimesNewRomanPSMT"/>
         </w:rPr>
-        <w:t xml:space="preserve">En cas d'impayé constitué au sens de l'article R. 824-1 du code de la construction et de l'habitation, et lorsque l'APL est versée en tiers payant, le bailleur doit informer </w:t>
-      </w:r>
-      <w:r>
-        <w:rPr>
-          <w:rFonts w:ascii="TimesNewRomanPSMT" w:hAnsi="TimesNewRomanPSMT" w:cs="TimesNewRomanPSMT"/>
-        </w:rPr>
-        <w:lastRenderedPageBreak/>
-        <w:t>l’organisme payeur de la situation du locataire dans un délai de deux mois après la constitution de l’impayé.</w:t>
+        <w:t>En cas d'impayé constitué au sens de l'article R. 824-1 du code de la construction et de l'habitation, et lorsque l'APL est versée en tiers payant, le bailleur doit informer l’organisme payeur de la situation du locataire dans un délai de deux mois après la constitution de l’impayé.</w:t>
       </w:r>
     </w:p>
     <w:p>
@@ -5121,6 +5828,7 @@
         <w:rPr>
           <w:rFonts w:ascii="TimesNewRomanPSMT" w:hAnsi="TimesNewRomanPSMT" w:cs="TimesNewRomanPSMT"/>
         </w:rPr>
+        <w:lastRenderedPageBreak/>
         <w:t>Lorsque la présente convention est conclue en application de l’article L. 353-1 et du 3° de l’article L. 831-1 du code de la construction et de l'habitation pour une résidence universitaire définie à l'article L. 631-12 du même code, les logements de la résidence universitaire sont soumis aux dispositions de la loi n° 89-462 du 6 juillet 1989 tendant à améliorer les rapports locatifs, dans les conditions prévues par les III et VIII de l'article 40, aux dispositions du code de la construction et de l'habitation et aux stipulations de la présente convention.</w:t>
       </w:r>
     </w:p>
@@ -5311,95 +6019,95 @@
         <w:rPr>
           <w:rFonts w:ascii="TimesNewRomanPSMT" w:hAnsi="TimesNewRomanPSMT" w:cs="TimesNewRomanPSMT"/>
         </w:rPr>
+        <w:t>3°- Durée du contrat et congé donné par le locataire.</w:t>
+      </w:r>
+    </w:p>
+    <w:p>
+      <w:pPr>
+        <w:jc w:val="both"/>
+        <w:rPr>
+          <w:rFonts w:ascii="TimesNewRomanPSMT" w:hAnsi="TimesNewRomanPSMT" w:cs="TimesNewRomanPSMT"/>
+        </w:rPr>
+      </w:pPr>
+    </w:p>
+    <w:p>
+      <w:pPr>
+        <w:jc w:val="both"/>
+        <w:rPr>
+          <w:rFonts w:ascii="TimesNewRomanPSMT" w:hAnsi="TimesNewRomanPSMT" w:cs="TimesNewRomanPSMT"/>
+        </w:rPr>
+      </w:pPr>
+      <w:r>
+        <w:rPr>
+          <w:rFonts w:ascii="TimesNewRomanPSMT" w:hAnsi="TimesNewRomanPSMT" w:cs="TimesNewRomanPSMT"/>
+        </w:rPr>
+        <w:t>Le contrat de location a une durée maximale d'un an. Il peut être renouvelé dès lors que l'occupant continue à remplir les conditions prévues par l’article L. 631-12 du code de la construction et de l’habitation, ainsi que les conditions de ressources requises pour l’attribution du logement. Le renouvellement donne lieu à la signature d'un nouveau contrat.</w:t>
+      </w:r>
+    </w:p>
+    <w:p>
+      <w:pPr>
+        <w:jc w:val="both"/>
+        <w:rPr>
+          <w:rFonts w:ascii="TimesNewRomanPSMT" w:hAnsi="TimesNewRomanPSMT" w:cs="TimesNewRomanPSMT"/>
+        </w:rPr>
+      </w:pPr>
+    </w:p>
+    <w:p>
+      <w:pPr>
+        <w:jc w:val="both"/>
+        <w:rPr>
+          <w:rFonts w:ascii="TimesNewRomanPSMT" w:hAnsi="TimesNewRomanPSMT" w:cs="TimesNewRomanPSMT"/>
+        </w:rPr>
+      </w:pPr>
+      <w:r>
+        <w:rPr>
+          <w:rFonts w:ascii="TimesNewRomanPSMT" w:hAnsi="TimesNewRomanPSMT" w:cs="TimesNewRomanPSMT"/>
+        </w:rPr>
+        <w:t>Le locataire peut donner congé à tout moment, dans les conditions des treizième à vingt-deuxième alinéas du I de l'article 15 de la loi du 6 juillet 1989 précitée. Il est redevable du loyer et des charges pendant la durée effective du délai de préavis, de jour à jour, sauf si le logement se trouve occupé avant la fin du préavis par un autre locataire en accord avec le bailleur.</w:t>
+      </w:r>
+    </w:p>
+    <w:p>
+      <w:pPr>
+        <w:jc w:val="both"/>
+        <w:rPr>
+          <w:rFonts w:ascii="TimesNewRomanPSMT" w:hAnsi="TimesNewRomanPSMT" w:cs="TimesNewRomanPSMT"/>
+        </w:rPr>
+      </w:pPr>
+    </w:p>
+    <w:p>
+      <w:pPr>
+        <w:jc w:val="both"/>
+        <w:rPr>
+          <w:rFonts w:ascii="TimesNewRomanPSMT" w:hAnsi="TimesNewRomanPSMT" w:cs="TimesNewRomanPSMT"/>
+        </w:rPr>
+      </w:pPr>
+      <w:r>
+        <w:rPr>
+          <w:rFonts w:ascii="TimesNewRomanPSMT" w:hAnsi="TimesNewRomanPSMT" w:cs="TimesNewRomanPSMT"/>
+        </w:rPr>
+        <w:t>4°- Forfait de charges.</w:t>
+      </w:r>
+    </w:p>
+    <w:p>
+      <w:pPr>
+        <w:jc w:val="both"/>
+        <w:rPr>
+          <w:rFonts w:ascii="TimesNewRomanPSMT" w:hAnsi="TimesNewRomanPSMT" w:cs="TimesNewRomanPSMT"/>
+        </w:rPr>
+      </w:pPr>
+    </w:p>
+    <w:p>
+      <w:pPr>
+        <w:jc w:val="both"/>
+        <w:rPr>
+          <w:rFonts w:ascii="TimesNewRomanPSMT" w:hAnsi="TimesNewRomanPSMT" w:cs="TimesNewRomanPSMT"/>
+        </w:rPr>
+      </w:pPr>
+      <w:r>
+        <w:rPr>
+          <w:rFonts w:ascii="TimesNewRomanPSMT" w:hAnsi="TimesNewRomanPSMT" w:cs="TimesNewRomanPSMT"/>
+        </w:rPr>
         <w:lastRenderedPageBreak/>
-        <w:t>3°- Durée du contrat et congé donné par le locataire.</w:t>
-      </w:r>
-    </w:p>
-    <w:p>
-      <w:pPr>
-        <w:jc w:val="both"/>
-        <w:rPr>
-          <w:rFonts w:ascii="TimesNewRomanPSMT" w:hAnsi="TimesNewRomanPSMT" w:cs="TimesNewRomanPSMT"/>
-        </w:rPr>
-      </w:pPr>
-    </w:p>
-    <w:p>
-      <w:pPr>
-        <w:jc w:val="both"/>
-        <w:rPr>
-          <w:rFonts w:ascii="TimesNewRomanPSMT" w:hAnsi="TimesNewRomanPSMT" w:cs="TimesNewRomanPSMT"/>
-        </w:rPr>
-      </w:pPr>
-      <w:r>
-        <w:rPr>
-          <w:rFonts w:ascii="TimesNewRomanPSMT" w:hAnsi="TimesNewRomanPSMT" w:cs="TimesNewRomanPSMT"/>
-        </w:rPr>
-        <w:t>Le contrat de location a une durée maximale d'un an. Il peut être renouvelé dès lors que l'occupant continue à remplir les conditions prévues par l’article L. 631-12 du code de la construction et de l’habitation, ainsi que les conditions de ressources requises pour l’attribution du logement. Le renouvellement donne lieu à la signature d'un nouveau contrat.</w:t>
-      </w:r>
-    </w:p>
-    <w:p>
-      <w:pPr>
-        <w:jc w:val="both"/>
-        <w:rPr>
-          <w:rFonts w:ascii="TimesNewRomanPSMT" w:hAnsi="TimesNewRomanPSMT" w:cs="TimesNewRomanPSMT"/>
-        </w:rPr>
-      </w:pPr>
-    </w:p>
-    <w:p>
-      <w:pPr>
-        <w:jc w:val="both"/>
-        <w:rPr>
-          <w:rFonts w:ascii="TimesNewRomanPSMT" w:hAnsi="TimesNewRomanPSMT" w:cs="TimesNewRomanPSMT"/>
-        </w:rPr>
-      </w:pPr>
-      <w:r>
-        <w:rPr>
-          <w:rFonts w:ascii="TimesNewRomanPSMT" w:hAnsi="TimesNewRomanPSMT" w:cs="TimesNewRomanPSMT"/>
-        </w:rPr>
-        <w:t>Le locataire peut donner congé à tout moment, dans les conditions des treizième à vingt-deuxième alinéas du I de l'article 15 de la loi du 6 juillet 1989 précitée. Il est redevable du loyer et des charges pendant la durée effective du délai de préavis, de jour à jour, sauf si le logement se trouve occupé avant la fin du préavis par un autre locataire en accord avec le bailleur.</w:t>
-      </w:r>
-    </w:p>
-    <w:p>
-      <w:pPr>
-        <w:jc w:val="both"/>
-        <w:rPr>
-          <w:rFonts w:ascii="TimesNewRomanPSMT" w:hAnsi="TimesNewRomanPSMT" w:cs="TimesNewRomanPSMT"/>
-        </w:rPr>
-      </w:pPr>
-    </w:p>
-    <w:p>
-      <w:pPr>
-        <w:jc w:val="both"/>
-        <w:rPr>
-          <w:rFonts w:ascii="TimesNewRomanPSMT" w:hAnsi="TimesNewRomanPSMT" w:cs="TimesNewRomanPSMT"/>
-        </w:rPr>
-      </w:pPr>
-      <w:r>
-        <w:rPr>
-          <w:rFonts w:ascii="TimesNewRomanPSMT" w:hAnsi="TimesNewRomanPSMT" w:cs="TimesNewRomanPSMT"/>
-        </w:rPr>
-        <w:t>4°- Forfait de charges.</w:t>
-      </w:r>
-    </w:p>
-    <w:p>
-      <w:pPr>
-        <w:jc w:val="both"/>
-        <w:rPr>
-          <w:rFonts w:ascii="TimesNewRomanPSMT" w:hAnsi="TimesNewRomanPSMT" w:cs="TimesNewRomanPSMT"/>
-        </w:rPr>
-      </w:pPr>
-    </w:p>
-    <w:p>
-      <w:pPr>
-        <w:jc w:val="both"/>
-        <w:rPr>
-          <w:rFonts w:ascii="TimesNewRomanPSMT" w:hAnsi="TimesNewRomanPSMT" w:cs="TimesNewRomanPSMT"/>
-        </w:rPr>
-      </w:pPr>
-      <w:r>
-        <w:rPr>
-          <w:rFonts w:ascii="TimesNewRomanPSMT" w:hAnsi="TimesNewRomanPSMT" w:cs="TimesNewRomanPSMT"/>
-        </w:rPr>
         <w:t>En application du VIII de l’article 40 de la loi du 6 juillet 1989 précitée, les charges locatives accessoires au loyer principal des logements de la résidence universitaire peuvent être récupérées par le bailleur sous la forme d'un forfait versé simultanément au loyer, dont le montant et la périodicité de versement sont définis au contrat et qui ne peut donner lieu à complément ou à régularisation ultérieure. Le montant du forfait de charges est fixé en fonction des montants exigibles par le bailleur en application de l'article 23 de la loi du 6 juillet 1989 précitée. Ce montant ne doit pas être manifestement disproportionné au regard des charges dont le locataire ou, le cas échéant, le précédent locataire se serait acquitté.</w:t>
       </w:r>
     </w:p>
@@ -5601,7 +6309,6 @@
         <w:rPr>
           <w:rFonts w:ascii="TimesNewRomanPSMT" w:hAnsi="TimesNewRomanPSMT" w:cs="TimesNewRomanPSMT"/>
         </w:rPr>
-        <w:lastRenderedPageBreak/>
         <w:t>En dernier ressort, il renseigne dès l'entrée en vigueur de la convention pour chaque locataire demandeur de l'APL, la partie de l'imprimé de demande d'APL qui le concerne.</w:t>
       </w:r>
     </w:p>
@@ -5675,7 +6382,14 @@
         <w:rPr>
           <w:rFonts w:ascii="TimesNewRomanPSMT" w:hAnsi="TimesNewRomanPSMT" w:cs="TimesNewRomanPSMT"/>
         </w:rPr>
-        <w:t>un document attestant que tous les bénéficiaires sont à jour de leurs obligations vis-à-vis dubailleur ou, le cas échéant, la liste des bénéficiaires d'APL non à jour en certifiant que cette liste est exhaustive. Ce document mentionne également la date à laquelle l’organisme payeur a été saisi en cas d’impayé constitué selon la définition fixée par l’article R. 824-1 du code de la construction et de l’habitation.</w:t>
+        <w:t xml:space="preserve">un document attestant que tous les bénéficiaires sont à jour de leurs obligations vis-à-vis dubailleur ou, le cas échéant, la liste des bénéficiaires d'APL non à jour en certifiant que cette liste est exhaustive. Ce document mentionne également la date à laquelle l’organisme payeur a été saisi en cas d’impayé </w:t>
+      </w:r>
+      <w:r>
+        <w:rPr>
+          <w:rFonts w:ascii="TimesNewRomanPSMT" w:hAnsi="TimesNewRomanPSMT" w:cs="TimesNewRomanPSMT"/>
+        </w:rPr>
+        <w:lastRenderedPageBreak/>
+        <w:t>constitué selon la définition fixée par l’article R. 824-1 du code de la construction et de l’habitation.</w:t>
       </w:r>
     </w:p>
     <w:p>
@@ -5855,7 +6569,6 @@
         <w:rPr>
           <w:rFonts w:ascii="TimesNewRomanPSMT" w:hAnsi="TimesNewRomanPSMT" w:cs="TimesNewRomanPSMT"/>
         </w:rPr>
-        <w:lastRenderedPageBreak/>
         <w:t>La CCAPEX est réputée avoir été régulièrement saisie lorsque le bailleur a préalablement signalé l’impayé à l’organisme payeur des APL selon les modalités définies à l'article R. 824-4 précité.</w:t>
       </w:r>
     </w:p>
@@ -6000,6 +6713,7 @@
           <w:i/>
           <w:iCs/>
         </w:rPr>
+        <w:lastRenderedPageBreak/>
         <w:t>Inexécution de la convention par le bailleur.</w:t>
       </w:r>
     </w:p>
@@ -6224,7 +6938,14 @@
         <w:rPr>
           <w:rFonts w:ascii="TimesNewRomanPSMT" w:hAnsi="TimesNewRomanPSMT" w:cs="TimesNewRomanPSMT"/>
         </w:rPr>
-        <w:t>La publication de la convention, de ses éventuels avenants et de sa résiliation au fichier immobilier ou leur inscription au livre foncier incombe au préfet, ou, lorsqu'un établissement public de coopération intercommunale, un département, la métropole de Lyon ou la collectivité de Corse a signé une convention mentionnée aux articles L. 301-5-1, L. 301-5-2, L. 3641-5, L. 5219-1, L. 5218-2 et L. 5217-2 précités, au président de l'établissement public de coopération intercommunale, du conseil départemental, de la métropole de Lyon ou du conseil exécutif de Corse. Les frais de publication sont à la charge du bailleur.</w:t>
+        <w:t xml:space="preserve">La publication de la convention, de ses éventuels avenants et de sa résiliation au fichier immobilier ou leur inscription au livre foncier incombe au préfet, ou, lorsqu'un établissement public de coopération intercommunale, un département, la métropole de Lyon ou la collectivité de Corse a signé une convention mentionnée aux articles L. 301-5-1, L. 301-5-2, L. 3641-5, L. 5219-1, L. 5218-2 et L. 5217-2 précités, au président de l'établissement public de coopération intercommunale, du conseil départemental, de la </w:t>
+      </w:r>
+      <w:r>
+        <w:rPr>
+          <w:rFonts w:ascii="TimesNewRomanPSMT" w:hAnsi="TimesNewRomanPSMT" w:cs="TimesNewRomanPSMT"/>
+        </w:rPr>
+        <w:lastRenderedPageBreak/>
+        <w:t>métropole de Lyon ou du conseil exécutif de Corse. Les frais de publication sont à la charge du bailleur.</w:t>
       </w:r>
     </w:p>
     <w:p>
@@ -6345,7 +7066,6 @@
           <w:rFonts w:ascii="TimesNewRomanPSMT" w:hAnsi="TimesNewRomanPSMT" w:cs="TimesNewRomanPSMT"/>
           <w:noProof/>
         </w:rPr>
-        <w:lastRenderedPageBreak/>
         <mc:AlternateContent>
           <mc:Choice Requires="wps">
             <w:drawing>
@@ -15250,21 +15970,7 @@
         <w:rPr>
           <w:rFonts w:ascii="TimesNewRomanPSMT" w:hAnsi="TimesNewRomanPSMT" w:cs="TimesNewRomanPSMT"/>
         </w:rPr>
-        <w:t xml:space="preserve">{% </w:t>
-      </w:r>
-      <w:proofErr w:type="spellStart"/>
-      <w:r>
-        <w:rPr>
-          <w:rFonts w:ascii="TimesNewRomanPSMT" w:hAnsi="TimesNewRomanPSMT" w:cs="TimesNewRomanPSMT"/>
-        </w:rPr>
-        <w:t>endfor</w:t>
-      </w:r>
-      <w:proofErr w:type="spellEnd"/>
-      <w:r>
-        <w:rPr>
-          <w:rFonts w:ascii="TimesNewRomanPSMT" w:hAnsi="TimesNewRomanPSMT" w:cs="TimesNewRomanPSMT"/>
-        </w:rPr>
-        <w:t xml:space="preserve"> %}</w:t>
+        <w:t>{% endfor %}</w:t>
       </w:r>
     </w:p>
     <w:p>
@@ -15390,247 +16096,473 @@
         <w:rPr>
           <w:rFonts w:ascii="TimesNewRomanPSMT" w:hAnsi="TimesNewRomanPSMT" w:cs="TimesNewRomanPSMT"/>
         </w:rPr>
-        <w:t xml:space="preserve">Numéro : </w:t>
-      </w:r>
-      <w:proofErr w:type="gramStart"/>
-      <w:r>
-        <w:rPr>
-          <w:rFonts w:ascii="TimesNewRomanPSMT" w:hAnsi="TimesNewRomanPSMT" w:cs="TimesNewRomanPSMT"/>
-        </w:rPr>
-        <w:t xml:space="preserve">{{ </w:t>
-      </w:r>
-      <w:proofErr w:type="spellStart"/>
-      <w:r>
-        <w:rPr>
-          <w:rFonts w:ascii="TimesNewRomanPSMT" w:hAnsi="TimesNewRomanPSMT" w:cs="TimesNewRomanPSMT"/>
-        </w:rPr>
-        <w:t>p.n</w:t>
-      </w:r>
-      <w:proofErr w:type="spellEnd"/>
-      <w:proofErr w:type="gramEnd"/>
-      <w:r>
-        <w:rPr>
-          <w:rFonts w:ascii="TimesNewRomanPSMT" w:hAnsi="TimesNewRomanPSMT" w:cs="TimesNewRomanPSMT"/>
-        </w:rPr>
-        <w:t xml:space="preserve"> }}</w:t>
-      </w:r>
-    </w:p>
-    <w:p>
-      <w:pPr>
-        <w:jc w:val="both"/>
-        <w:rPr>
-          <w:rFonts w:ascii="TimesNewRomanPSMT" w:hAnsi="TimesNewRomanPSMT" w:cs="TimesNewRomanPSMT"/>
-        </w:rPr>
-      </w:pPr>
-      <w:r>
-        <w:rPr>
-          <w:rFonts w:ascii="TimesNewRomanPSMT" w:hAnsi="TimesNewRomanPSMT" w:cs="TimesNewRomanPSMT"/>
-        </w:rPr>
-        <w:t xml:space="preserve">Date d’octroi : </w:t>
-      </w:r>
-      <w:proofErr w:type="gramStart"/>
-      <w:r>
-        <w:rPr>
-          <w:rFonts w:ascii="TimesNewRomanPSMT" w:hAnsi="TimesNewRomanPSMT" w:cs="TimesNewRomanPSMT"/>
-        </w:rPr>
-        <w:t xml:space="preserve">{{ </w:t>
-      </w:r>
-      <w:proofErr w:type="spellStart"/>
-      <w:r>
-        <w:rPr>
-          <w:rFonts w:ascii="TimesNewRomanPSMT" w:hAnsi="TimesNewRomanPSMT" w:cs="TimesNewRomanPSMT"/>
-        </w:rPr>
-        <w:t>p</w:t>
-      </w:r>
-      <w:proofErr w:type="gramEnd"/>
-      <w:r>
-        <w:rPr>
-          <w:rFonts w:ascii="TimesNewRomanPSMT" w:hAnsi="TimesNewRomanPSMT" w:cs="TimesNewRomanPSMT"/>
-        </w:rPr>
-        <w:t>.do|sd</w:t>
-      </w:r>
-      <w:proofErr w:type="spellEnd"/>
-      <w:r>
-        <w:rPr>
-          <w:rFonts w:ascii="TimesNewRomanPSMT" w:hAnsi="TimesNewRomanPSMT" w:cs="TimesNewRomanPSMT"/>
-        </w:rPr>
-        <w:t xml:space="preserve"> }}</w:t>
-      </w:r>
-    </w:p>
-    <w:p>
-      <w:pPr>
-        <w:jc w:val="both"/>
-        <w:rPr>
-          <w:rFonts w:ascii="TimesNewRomanPSMT" w:hAnsi="TimesNewRomanPSMT" w:cs="TimesNewRomanPSMT"/>
-        </w:rPr>
-      </w:pPr>
-      <w:proofErr w:type="gramStart"/>
-      <w:r>
-        <w:rPr>
-          <w:rFonts w:ascii="TimesNewRomanPSMT" w:hAnsi="TimesNewRomanPSMT" w:cs="TimesNewRomanPSMT"/>
-        </w:rPr>
-        <w:t>Durée:</w:t>
-      </w:r>
-      <w:proofErr w:type="gramEnd"/>
-      <w:r>
-        <w:rPr>
-          <w:rFonts w:ascii="TimesNewRomanPSMT" w:hAnsi="TimesNewRomanPSMT" w:cs="TimesNewRomanPSMT"/>
-        </w:rPr>
-        <w:t xml:space="preserve"> {{ </w:t>
-      </w:r>
-      <w:proofErr w:type="spellStart"/>
-      <w:r>
-        <w:rPr>
-          <w:rFonts w:ascii="TimesNewRomanPSMT" w:hAnsi="TimesNewRomanPSMT" w:cs="TimesNewRomanPSMT"/>
-        </w:rPr>
-        <w:t>p.d</w:t>
-      </w:r>
-      <w:proofErr w:type="spellEnd"/>
-      <w:r>
-        <w:rPr>
-          <w:rFonts w:ascii="TimesNewRomanPSMT" w:hAnsi="TimesNewRomanPSMT" w:cs="TimesNewRomanPSMT"/>
-        </w:rPr>
-        <w:t xml:space="preserve"> }} an{{ </w:t>
-      </w:r>
-      <w:proofErr w:type="spellStart"/>
-      <w:r>
-        <w:rPr>
-          <w:rFonts w:ascii="TimesNewRomanPSMT" w:hAnsi="TimesNewRomanPSMT" w:cs="TimesNewRomanPSMT"/>
-        </w:rPr>
-        <w:t>p.d|pl</w:t>
-      </w:r>
-      <w:proofErr w:type="spellEnd"/>
-      <w:r>
-        <w:rPr>
-          <w:rFonts w:ascii="TimesNewRomanPSMT" w:hAnsi="TimesNewRomanPSMT" w:cs="TimesNewRomanPSMT"/>
-        </w:rPr>
-        <w:t xml:space="preserve"> }}</w:t>
-      </w:r>
-    </w:p>
-    <w:p>
-      <w:pPr>
-        <w:jc w:val="both"/>
-        <w:rPr>
-          <w:rFonts w:ascii="TimesNewRomanPSMT" w:hAnsi="TimesNewRomanPSMT" w:cs="TimesNewRomanPSMT"/>
-        </w:rPr>
-      </w:pPr>
-      <w:r>
-        <w:rPr>
-          <w:rFonts w:ascii="TimesNewRomanPSMT" w:hAnsi="TimesNewRomanPSMT" w:cs="TimesNewRomanPSMT"/>
-        </w:rPr>
-        <w:t xml:space="preserve">Montant : </w:t>
-      </w:r>
-      <w:proofErr w:type="gramStart"/>
-      <w:r>
-        <w:rPr>
-          <w:rFonts w:ascii="TimesNewRomanPSMT" w:hAnsi="TimesNewRomanPSMT" w:cs="TimesNewRomanPSMT"/>
-        </w:rPr>
-        <w:t xml:space="preserve">{{ </w:t>
-      </w:r>
-      <w:proofErr w:type="spellStart"/>
-      <w:r>
-        <w:rPr>
-          <w:rFonts w:ascii="TimesNewRomanPSMT" w:hAnsi="TimesNewRomanPSMT" w:cs="TimesNewRomanPSMT"/>
-        </w:rPr>
-        <w:t>p</w:t>
-      </w:r>
-      <w:proofErr w:type="gramEnd"/>
-      <w:r>
-        <w:rPr>
-          <w:rFonts w:ascii="TimesNewRomanPSMT" w:hAnsi="TimesNewRomanPSMT" w:cs="TimesNewRomanPSMT"/>
-        </w:rPr>
-        <w:t>.m|f</w:t>
-      </w:r>
-      <w:proofErr w:type="spellEnd"/>
-      <w:r>
-        <w:rPr>
-          <w:rFonts w:ascii="TimesNewRomanPSMT" w:hAnsi="TimesNewRomanPSMT" w:cs="TimesNewRomanPSMT"/>
-        </w:rPr>
-        <w:t xml:space="preserve"> }} €</w:t>
-      </w:r>
-    </w:p>
-    <w:p>
-      <w:pPr>
-        <w:jc w:val="both"/>
-        <w:rPr>
-          <w:rFonts w:ascii="TimesNewRomanPSMT" w:hAnsi="TimesNewRomanPSMT" w:cs="TimesNewRomanPSMT"/>
-        </w:rPr>
-      </w:pPr>
-      <w:r>
-        <w:rPr>
-          <w:rFonts w:ascii="TimesNewRomanPSMT" w:hAnsi="TimesNewRomanPSMT" w:cs="TimesNewRomanPSMT"/>
-        </w:rPr>
-        <w:t xml:space="preserve">Prêteur : </w:t>
-      </w:r>
-      <w:proofErr w:type="gramStart"/>
-      <w:r>
-        <w:rPr>
-          <w:rFonts w:ascii="TimesNewRomanPSMT" w:hAnsi="TimesNewRomanPSMT" w:cs="TimesNewRomanPSMT"/>
-        </w:rPr>
-        <w:t xml:space="preserve">{{ </w:t>
-      </w:r>
-      <w:proofErr w:type="spellStart"/>
-      <w:r>
-        <w:rPr>
-          <w:rFonts w:ascii="TimesNewRomanPSMT" w:hAnsi="TimesNewRomanPSMT" w:cs="TimesNewRomanPSMT"/>
-        </w:rPr>
-        <w:t>p.p</w:t>
-      </w:r>
-      <w:proofErr w:type="gramEnd"/>
-      <w:r>
-        <w:rPr>
-          <w:rFonts w:ascii="TimesNewRomanPSMT" w:hAnsi="TimesNewRomanPSMT" w:cs="TimesNewRomanPSMT"/>
-        </w:rPr>
-        <w:t>_full</w:t>
-      </w:r>
-      <w:proofErr w:type="spellEnd"/>
-      <w:r>
-        <w:rPr>
-          <w:rFonts w:ascii="TimesNewRomanPSMT" w:hAnsi="TimesNewRomanPSMT" w:cs="TimesNewRomanPSMT"/>
-        </w:rPr>
-        <w:t>() }}</w:t>
-      </w:r>
-    </w:p>
-    <w:p>
-      <w:pPr>
-        <w:jc w:val="both"/>
-        <w:rPr>
-          <w:rFonts w:ascii="TimesNewRomanPSMT" w:hAnsi="TimesNewRomanPSMT" w:cs="TimesNewRomanPSMT"/>
-        </w:rPr>
-      </w:pPr>
-      <w:r>
-        <w:rPr>
-          <w:rFonts w:ascii="TimesNewRomanPSMT" w:hAnsi="TimesNewRomanPSMT" w:cs="TimesNewRomanPSMT"/>
-        </w:rPr>
-        <w:t xml:space="preserve">{% </w:t>
-      </w:r>
-      <w:proofErr w:type="spellStart"/>
-      <w:r>
-        <w:rPr>
-          <w:rFonts w:ascii="TimesNewRomanPSMT" w:hAnsi="TimesNewRomanPSMT" w:cs="TimesNewRomanPSMT"/>
-        </w:rPr>
-        <w:t>endfor</w:t>
-      </w:r>
-      <w:proofErr w:type="spellEnd"/>
+        <w:t>Numéro : {{ p.n }}</w:t>
+      </w:r>
+    </w:p>
+    <w:p>
+      <w:pPr>
+        <w:jc w:val="both"/>
+        <w:rPr>
+          <w:rFonts w:ascii="TimesNewRomanPSMT" w:hAnsi="TimesNewRomanPSMT" w:cs="TimesNewRomanPSMT"/>
+        </w:rPr>
+      </w:pPr>
+      <w:r>
+        <w:rPr>
+          <w:rFonts w:ascii="TimesNewRomanPSMT" w:hAnsi="TimesNewRomanPSMT" w:cs="TimesNewRomanPSMT"/>
+        </w:rPr>
+        <w:t>Date d’octroi : {{ p.do|sd }}</w:t>
+      </w:r>
+    </w:p>
+    <w:p>
+      <w:pPr>
+        <w:jc w:val="both"/>
+        <w:rPr>
+          <w:rFonts w:ascii="TimesNewRomanPSMT" w:hAnsi="TimesNewRomanPSMT" w:cs="TimesNewRomanPSMT"/>
+        </w:rPr>
+      </w:pPr>
+      <w:r>
+        <w:rPr>
+          <w:rFonts w:ascii="TimesNewRomanPSMT" w:hAnsi="TimesNewRomanPSMT" w:cs="TimesNewRomanPSMT"/>
+        </w:rPr>
+        <w:t>Durée: {{ p.d }} an{{ p.d|pl }}</w:t>
+      </w:r>
+    </w:p>
+    <w:p>
+      <w:pPr>
+        <w:jc w:val="both"/>
+        <w:rPr>
+          <w:rFonts w:ascii="TimesNewRomanPSMT" w:hAnsi="TimesNewRomanPSMT" w:cs="TimesNewRomanPSMT"/>
+        </w:rPr>
+      </w:pPr>
+      <w:r>
+        <w:rPr>
+          <w:rFonts w:ascii="TimesNewRomanPSMT" w:hAnsi="TimesNewRomanPSMT" w:cs="TimesNewRomanPSMT"/>
+        </w:rPr>
+        <w:t>Montant : {{ p.m|f }} €</w:t>
+      </w:r>
+    </w:p>
+    <w:p>
+      <w:pPr>
+        <w:jc w:val="both"/>
+        <w:rPr>
+          <w:rFonts w:ascii="TimesNewRomanPSMT" w:hAnsi="TimesNewRomanPSMT" w:cs="TimesNewRomanPSMT"/>
+        </w:rPr>
+      </w:pPr>
+      <w:r>
+        <w:rPr>
+          <w:rFonts w:ascii="TimesNewRomanPSMT" w:hAnsi="TimesNewRomanPSMT" w:cs="TimesNewRomanPSMT"/>
+        </w:rPr>
+        <w:t>Prêteur : {{ p.p_full() }}</w:t>
+      </w:r>
+    </w:p>
+    <w:p>
+      <w:pPr>
+        <w:jc w:val="both"/>
+        <w:rPr>
+          <w:rFonts w:ascii="TimesNewRomanPSMT" w:hAnsi="TimesNewRomanPSMT" w:cs="TimesNewRomanPSMT"/>
+        </w:rPr>
+      </w:pPr>
+      <w:r>
+        <w:rPr>
+          <w:rFonts w:ascii="TimesNewRomanPSMT" w:hAnsi="TimesNewRomanPSMT" w:cs="TimesNewRomanPSMT"/>
+        </w:rPr>
+        <w:t>{% endfor %}{% endif %}</w:t>
+      </w:r>
+    </w:p>
+    <w:p>
+      <w:pPr>
+        <w:jc w:val="both"/>
+        <w:rPr>
+          <w:rFonts w:ascii="TimesNewRomanPSMT" w:hAnsi="TimesNewRomanPSMT" w:cs="TimesNewRomanPSMT"/>
+        </w:rPr>
+      </w:pPr>
+      <w:r>
+        <w:rPr>
+          <w:rFonts w:ascii="TimesNewRomanPSMT" w:hAnsi="TimesNewRomanPSMT" w:cs="TimesNewRomanPSMT"/>
+        </w:rPr>
+        <w:t>{% if autres_prets.count() %}</w:t>
+      </w:r>
       <w:r>
         <w:rPr>
           <w:rFonts w:ascii="TimesNewRomanPSMT" w:hAnsi="TimesNewRomanPSMT" w:cs="TimesNewRomanPSMT"/>
         </w:rPr>
         <w:t xml:space="preserve"> </w:t>
       </w:r>
-      <w:proofErr w:type="gramStart"/>
-      <w:r>
-        <w:rPr>
-          <w:rFonts w:ascii="TimesNewRomanPSMT" w:hAnsi="TimesNewRomanPSMT" w:cs="TimesNewRomanPSMT"/>
-        </w:rPr>
-        <w:t>%}{</w:t>
-      </w:r>
-      <w:proofErr w:type="gramEnd"/>
-      <w:r>
-        <w:rPr>
-          <w:rFonts w:ascii="TimesNewRomanPSMT" w:hAnsi="TimesNewRomanPSMT" w:cs="TimesNewRomanPSMT"/>
-        </w:rPr>
-        <w:t>% endif %}</w:t>
+      <w:r>
+        <w:rPr>
+          <w:rFonts w:ascii="TimesNewRomanPSMT" w:hAnsi="TimesNewRomanPSMT" w:cs="TimesNewRomanPSMT"/>
+        </w:rPr>
+        <w:t>Financement complémentaire :</w:t>
+      </w:r>
+    </w:p>
+    <w:p>
+      <w:pPr>
+        <w:jc w:val="both"/>
+        <w:rPr>
+          <w:rFonts w:ascii="TimesNewRomanPSMT" w:hAnsi="TimesNewRomanPSMT" w:cs="TimesNewRomanPSMT"/>
+        </w:rPr>
+      </w:pPr>
+      <w:r>
+        <w:rPr>
+          <w:rFonts w:ascii="TimesNewRomanPSMT" w:hAnsi="TimesNewRomanPSMT" w:cs="TimesNewRomanPSMT"/>
+        </w:rPr>
+        <w:t xml:space="preserve">{% for p in </w:t>
+      </w:r>
+      <w:r>
+        <w:rPr>
+          <w:rFonts w:ascii="TimesNewRomanPSMT" w:hAnsi="TimesNewRomanPSMT" w:cs="TimesNewRomanPSMT"/>
+        </w:rPr>
+        <w:t>autres_</w:t>
+      </w:r>
+      <w:r>
+        <w:rPr>
+          <w:rFonts w:ascii="TimesNewRomanPSMT" w:hAnsi="TimesNewRomanPSMT" w:cs="TimesNewRomanPSMT"/>
+        </w:rPr>
+        <w:t>prets %}</w:t>
+      </w:r>
+      <w:r>
+        <w:rPr>
+          <w:rFonts w:ascii="TimesNewRomanPSMT" w:hAnsi="TimesNewRomanPSMT" w:cs="TimesNewRomanPSMT"/>
+        </w:rPr>
+        <w:t>{% if p.n %}</w:t>
+      </w:r>
+    </w:p>
+    <w:p>
+      <w:pPr>
+        <w:jc w:val="both"/>
+        <w:rPr>
+          <w:rFonts w:ascii="TimesNewRomanPSMT" w:hAnsi="TimesNewRomanPSMT" w:cs="TimesNewRomanPSMT"/>
+        </w:rPr>
+      </w:pPr>
+      <w:r>
+        <w:rPr>
+          <w:rFonts w:ascii="TimesNewRomanPSMT" w:hAnsi="TimesNewRomanPSMT" w:cs="TimesNewRomanPSMT"/>
+        </w:rPr>
+        <w:t>Numéro : {{ p.n }}{% endif %}{% if p.do %}</w:t>
+      </w:r>
+    </w:p>
+    <w:p>
+      <w:pPr>
+        <w:jc w:val="both"/>
+        <w:rPr>
+          <w:rFonts w:ascii="TimesNewRomanPSMT" w:hAnsi="TimesNewRomanPSMT" w:cs="TimesNewRomanPSMT"/>
+        </w:rPr>
+      </w:pPr>
+      <w:r>
+        <w:rPr>
+          <w:rFonts w:ascii="TimesNewRomanPSMT" w:hAnsi="TimesNewRomanPSMT" w:cs="TimesNewRomanPSMT"/>
+        </w:rPr>
+        <w:t>Date d’octroi : {{ p.do|sd }}{% endif %}{% if p.d %}</w:t>
+      </w:r>
+    </w:p>
+    <w:p>
+      <w:pPr>
+        <w:jc w:val="both"/>
+        <w:rPr>
+          <w:rFonts w:ascii="TimesNewRomanPSMT" w:hAnsi="TimesNewRomanPSMT" w:cs="TimesNewRomanPSMT"/>
+        </w:rPr>
+      </w:pPr>
+      <w:r>
+        <w:rPr>
+          <w:rFonts w:ascii="TimesNewRomanPSMT" w:hAnsi="TimesNewRomanPSMT" w:cs="TimesNewRomanPSMT"/>
+        </w:rPr>
+        <w:t>Durée : {{ p.d }} an{{ p.d|pl }}{% endif %}{% if p.m %}</w:t>
+      </w:r>
+    </w:p>
+    <w:p>
+      <w:pPr>
+        <w:jc w:val="both"/>
+        <w:rPr>
+          <w:rFonts w:ascii="TimesNewRomanPSMT" w:hAnsi="TimesNewRomanPSMT" w:cs="TimesNewRomanPSMT"/>
+        </w:rPr>
+      </w:pPr>
+      <w:r>
+        <w:rPr>
+          <w:rFonts w:ascii="TimesNewRomanPSMT" w:hAnsi="TimesNewRomanPSMT" w:cs="TimesNewRomanPSMT"/>
+        </w:rPr>
+        <w:t>Montant : {{ p.m|f }} €{% endif %}{% if p.preteur_display() %}</w:t>
+      </w:r>
+    </w:p>
+    <w:p>
+      <w:pPr>
+        <w:jc w:val="both"/>
+        <w:rPr>
+          <w:rFonts w:ascii="TimesNewRomanPSMT" w:hAnsi="TimesNewRomanPSMT" w:cs="TimesNewRomanPSMT"/>
+        </w:rPr>
+      </w:pPr>
+      <w:r>
+        <w:rPr>
+          <w:rFonts w:ascii="TimesNewRomanPSMT" w:hAnsi="TimesNewRomanPSMT" w:cs="TimesNewRomanPSMT"/>
+        </w:rPr>
+        <w:t>Prêteur : {{ p.preteur_display() }}{% endif %}</w:t>
+      </w:r>
+    </w:p>
+    <w:p>
+      <w:pPr>
+        <w:jc w:val="both"/>
+        <w:rPr>
+          <w:rFonts w:ascii="TimesNewRomanPSMT" w:hAnsi="TimesNewRomanPSMT" w:cs="TimesNewRomanPSMT"/>
+        </w:rPr>
+      </w:pPr>
+      <w:r>
+        <w:rPr>
+          <w:rFonts w:ascii="TimesNewRomanPSMT" w:hAnsi="TimesNewRomanPSMT" w:cs="TimesNewRomanPSMT"/>
+        </w:rPr>
+        <w:lastRenderedPageBreak/>
+        <w:t>{% endfor %}{% endif %}</w:t>
+      </w:r>
+    </w:p>
+    <w:p>
+      <w:pPr>
+        <w:jc w:val="both"/>
+        <w:rPr>
+          <w:rFonts w:ascii="TimesNewRomanPSMT" w:hAnsi="TimesNewRomanPSMT" w:cs="TimesNewRomanPSMT"/>
+        </w:rPr>
+      </w:pPr>
+      <w:r>
+        <w:rPr>
+          <w:rFonts w:ascii="TimesNewRomanPSMT" w:hAnsi="TimesNewRomanPSMT" w:cs="TimesNewRomanPSMT"/>
+        </w:rPr>
+        <w:t>{% if convention.fond_propre %}Fond propre : {{ convention.fond_propre|f }} €</w:t>
+      </w:r>
+    </w:p>
+    <w:p>
+      <w:pPr>
+        <w:jc w:val="both"/>
+        <w:rPr>
+          <w:rFonts w:ascii="TimesNewRomanPSMT" w:hAnsi="TimesNewRomanPSMT" w:cs="TimesNewRomanPSMT"/>
+        </w:rPr>
+      </w:pPr>
+      <w:r>
+        <w:rPr>
+          <w:rFonts w:ascii="TimesNewRomanPSMT" w:hAnsi="TimesNewRomanPSMT" w:cs="TimesNewRomanPSMT"/>
+        </w:rPr>
+        <w:t>{% endif %}</w:t>
+      </w:r>
+    </w:p>
+    <w:p>
+      <w:pPr>
+        <w:jc w:val="both"/>
+        <w:rPr>
+          <w:rFonts w:ascii="TimesNewRomanPSMT" w:hAnsi="TimesNewRomanPSMT" w:cs="TimesNewRomanPSMT"/>
+        </w:rPr>
+      </w:pPr>
+      <w:r>
+        <w:rPr>
+          <w:rFonts w:ascii="TimesNewRomanPSMT" w:hAnsi="TimesNewRomanPSMT" w:cs="TimesNewRomanPSMT"/>
+        </w:rPr>
+        <w:t>2° - Logements financés dans les conditions prévues à l’article 1, 2°, 3° ou 5° de la présente convention :</w:t>
+      </w:r>
+    </w:p>
+    <w:p>
+      <w:pPr>
+        <w:jc w:val="both"/>
+        <w:rPr>
+          <w:rFonts w:ascii="TimesNewRomanPSMT" w:hAnsi="TimesNewRomanPSMT" w:cs="TimesNewRomanPSMT"/>
+        </w:rPr>
+      </w:pPr>
+    </w:p>
+    <w:p>
+      <w:pPr>
+        <w:jc w:val="both"/>
+        <w:rPr>
+          <w:rFonts w:ascii="TimesNewRomanPSMT" w:hAnsi="TimesNewRomanPSMT" w:cs="TimesNewRomanPSMT"/>
+          <w:lang w:val="fr-FR"/>
+        </w:rPr>
+      </w:pPr>
+      <w:r>
+        <w:rPr>
+          <w:rFonts w:ascii="TimesNewRomanPSMT" w:hAnsi="TimesNewRomanPSMT" w:cs="TimesNewRomanPSMT"/>
+        </w:rPr>
+        <w:t>1 - Date d’acquisition :</w:t>
+      </w:r>
+      <w:r>
+        <w:rPr>
+          <w:rFonts w:ascii="TimesNewRomanPSMT" w:hAnsi="TimesNewRomanPSMT" w:cs="TimesNewRomanPSMT"/>
+          <w:lang w:val="fr-FR"/>
+        </w:rPr>
+        <w:t xml:space="preserve"> </w:t>
+      </w:r>
+      <w:r>
+        <w:rPr>
+          <w:rFonts w:ascii="TimesNewRomanPSMT" w:hAnsi="TimesNewRomanPSMT" w:cs="TimesNewRomanPSMT"/>
+        </w:rPr>
+        <w:t>{{ programme.date_achat|d }}</w:t>
+      </w:r>
+    </w:p>
+    <w:p>
+      <w:pPr>
+        <w:jc w:val="both"/>
+        <w:rPr>
+          <w:rFonts w:ascii="TimesNewRomanPSMT" w:hAnsi="TimesNewRomanPSMT" w:cs="TimesNewRomanPSMT"/>
+        </w:rPr>
+      </w:pPr>
+    </w:p>
+    <w:p>
+      <w:pPr>
+        <w:jc w:val="both"/>
+        <w:rPr>
+          <w:rFonts w:ascii="TimesNewRomanPSMT" w:hAnsi="TimesNewRomanPSMT" w:cs="TimesNewRomanPSMT"/>
+          <w:lang w:val="fr-FR"/>
+        </w:rPr>
+      </w:pPr>
+      <w:r>
+        <w:rPr>
+          <w:rFonts w:ascii="TimesNewRomanPSMT" w:hAnsi="TimesNewRomanPSMT" w:cs="TimesNewRomanPSMT"/>
+        </w:rPr>
+        <w:t>2 - Date prévisible d’achèvement des travaux :</w:t>
+      </w:r>
+      <w:r>
+        <w:rPr>
+          <w:rFonts w:ascii="TimesNewRomanPSMT" w:hAnsi="TimesNewRomanPSMT" w:cs="TimesNewRomanPSMT"/>
+          <w:lang w:val="fr-FR"/>
+        </w:rPr>
+        <w:t xml:space="preserve"> </w:t>
+      </w:r>
+      <w:r>
+        <w:rPr>
+          <w:rFonts w:ascii="TimesNewRomanPSMT" w:hAnsi="TimesNewRomanPSMT" w:cs="TimesNewRomanPSMT"/>
+        </w:rPr>
+        <w:t>{{ programme.date_achevement_</w:t>
+      </w:r>
+      <w:r>
+        <w:rPr>
+          <w:rFonts w:ascii="TimesNewRomanPSMT" w:hAnsi="TimesNewRomanPSMT" w:cs="TimesNewRomanPSMT"/>
+          <w:lang w:val="fr-FR"/>
+        </w:rPr>
+        <w:t>compile</w:t>
+      </w:r>
+      <w:r>
+        <w:rPr>
+          <w:rFonts w:ascii="TimesNewRomanPSMT" w:hAnsi="TimesNewRomanPSMT" w:cs="TimesNewRomanPSMT"/>
+        </w:rPr>
+        <w:t>|d }}</w:t>
+      </w:r>
+    </w:p>
+    <w:p>
+      <w:pPr>
+        <w:jc w:val="both"/>
+        <w:rPr>
+          <w:rFonts w:ascii="TimesNewRomanPSMT" w:hAnsi="TimesNewRomanPSMT" w:cs="TimesNewRomanPSMT"/>
+        </w:rPr>
+      </w:pPr>
+    </w:p>
+    <w:p>
+      <w:pPr>
+        <w:jc w:val="both"/>
+        <w:rPr>
+          <w:rFonts w:ascii="TimesNewRomanPSMT" w:hAnsi="TimesNewRomanPSMT" w:cs="TimesNewRomanPSMT"/>
+        </w:rPr>
+      </w:pPr>
+      <w:r>
+        <w:rPr>
+          <w:rFonts w:ascii="TimesNewRomanPSMT" w:hAnsi="TimesNewRomanPSMT" w:cs="TimesNewRomanPSMT"/>
+        </w:rPr>
+        <w:t>3 - Modalités de financement :</w:t>
+      </w:r>
+    </w:p>
+    <w:p>
+      <w:pPr>
+        <w:jc w:val="both"/>
+        <w:rPr>
+          <w:rFonts w:ascii="TimesNewRomanPSMT" w:hAnsi="TimesNewRomanPSMT" w:cs="TimesNewRomanPSMT"/>
+        </w:rPr>
+      </w:pPr>
+      <w:r>
+        <w:rPr>
+          <w:rFonts w:ascii="TimesNewRomanPSMT" w:hAnsi="TimesNewRomanPSMT" w:cs="TimesNewRomanPSMT"/>
+        </w:rPr>
+        <w:t>{% if prets_cdc.count() %}</w:t>
+      </w:r>
+      <w:r>
+        <w:rPr>
+          <w:rFonts w:ascii="TimesNewRomanPSMT" w:hAnsi="TimesNewRomanPSMT" w:cs="TimesNewRomanPSMT"/>
+        </w:rPr>
+        <w:t>{% for p in prets_cdc %}</w:t>
+      </w:r>
+    </w:p>
+    <w:p>
+      <w:pPr>
+        <w:jc w:val="both"/>
+        <w:rPr>
+          <w:rFonts w:ascii="TimesNewRomanPSMT" w:hAnsi="TimesNewRomanPSMT" w:cs="TimesNewRomanPSMT"/>
+        </w:rPr>
+      </w:pPr>
+      <w:r>
+        <w:rPr>
+          <w:rFonts w:ascii="TimesNewRomanPSMT" w:hAnsi="TimesNewRomanPSMT" w:cs="TimesNewRomanPSMT"/>
+        </w:rPr>
+        <w:t>Numéro : {{ p.n }}</w:t>
+      </w:r>
+    </w:p>
+    <w:p>
+      <w:pPr>
+        <w:jc w:val="both"/>
+        <w:rPr>
+          <w:rFonts w:ascii="TimesNewRomanPSMT" w:hAnsi="TimesNewRomanPSMT" w:cs="TimesNewRomanPSMT"/>
+        </w:rPr>
+      </w:pPr>
+      <w:r>
+        <w:rPr>
+          <w:rFonts w:ascii="TimesNewRomanPSMT" w:hAnsi="TimesNewRomanPSMT" w:cs="TimesNewRomanPSMT"/>
+        </w:rPr>
+        <w:t>Date d’octroi : {{ p.do|sd }}</w:t>
+      </w:r>
+    </w:p>
+    <w:p>
+      <w:pPr>
+        <w:jc w:val="both"/>
+        <w:rPr>
+          <w:rFonts w:ascii="TimesNewRomanPSMT" w:hAnsi="TimesNewRomanPSMT" w:cs="TimesNewRomanPSMT"/>
+        </w:rPr>
+      </w:pPr>
+      <w:r>
+        <w:rPr>
+          <w:rFonts w:ascii="TimesNewRomanPSMT" w:hAnsi="TimesNewRomanPSMT" w:cs="TimesNewRomanPSMT"/>
+        </w:rPr>
+        <w:t>Durée: {{ p.d }} an{{ p.d|pl }}</w:t>
+      </w:r>
+    </w:p>
+    <w:p>
+      <w:pPr>
+        <w:jc w:val="both"/>
+        <w:rPr>
+          <w:rFonts w:ascii="TimesNewRomanPSMT" w:hAnsi="TimesNewRomanPSMT" w:cs="TimesNewRomanPSMT"/>
+        </w:rPr>
+      </w:pPr>
+      <w:r>
+        <w:rPr>
+          <w:rFonts w:ascii="TimesNewRomanPSMT" w:hAnsi="TimesNewRomanPSMT" w:cs="TimesNewRomanPSMT"/>
+        </w:rPr>
+        <w:t>Montant : {{ p.m|f }} €</w:t>
+      </w:r>
+    </w:p>
+    <w:p>
+      <w:pPr>
+        <w:jc w:val="both"/>
+        <w:rPr>
+          <w:rFonts w:ascii="TimesNewRomanPSMT" w:hAnsi="TimesNewRomanPSMT" w:cs="TimesNewRomanPSMT"/>
+        </w:rPr>
+      </w:pPr>
+      <w:r>
+        <w:rPr>
+          <w:rFonts w:ascii="TimesNewRomanPSMT" w:hAnsi="TimesNewRomanPSMT" w:cs="TimesNewRomanPSMT"/>
+        </w:rPr>
+        <w:t>Prêteur : {{ p.p_full() }}</w:t>
+      </w:r>
+    </w:p>
+    <w:p>
+      <w:pPr>
+        <w:jc w:val="both"/>
+        <w:rPr>
+          <w:rFonts w:ascii="TimesNewRomanPSMT" w:hAnsi="TimesNewRomanPSMT" w:cs="TimesNewRomanPSMT"/>
+        </w:rPr>
+      </w:pPr>
+      <w:r>
+        <w:rPr>
+          <w:rFonts w:ascii="TimesNewRomanPSMT" w:hAnsi="TimesNewRomanPSMT" w:cs="TimesNewRomanPSMT"/>
+        </w:rPr>
+        <w:t>{% endfor %}{% endif %}</w:t>
       </w:r>
     </w:p>
     <w:p>
@@ -15672,19 +16604,11 @@
         </w:rPr>
         <w:t xml:space="preserve">{% for p in </w:t>
       </w:r>
-      <w:proofErr w:type="spellStart"/>
-      <w:r>
-        <w:rPr>
-          <w:rFonts w:ascii="TimesNewRomanPSMT" w:hAnsi="TimesNewRomanPSMT" w:cs="TimesNewRomanPSMT"/>
-        </w:rPr>
-        <w:t>autres</w:t>
-      </w:r>
-      <w:proofErr w:type="spellEnd"/>
-      <w:r>
-        <w:rPr>
-          <w:rFonts w:ascii="TimesNewRomanPSMT" w:hAnsi="TimesNewRomanPSMT" w:cs="TimesNewRomanPSMT"/>
-        </w:rPr>
-        <w:t>_</w:t>
+      <w:r>
+        <w:rPr>
+          <w:rFonts w:ascii="TimesNewRomanPSMT" w:hAnsi="TimesNewRomanPSMT" w:cs="TimesNewRomanPSMT"/>
+        </w:rPr>
+        <w:t>autres_</w:t>
       </w:r>
       <w:r>
         <w:rPr>
@@ -15696,336 +16620,91 @@
         <w:rPr>
           <w:rFonts w:ascii="TimesNewRomanPSMT" w:hAnsi="TimesNewRomanPSMT" w:cs="TimesNewRomanPSMT"/>
         </w:rPr>
-        <w:t xml:space="preserve">{% if </w:t>
-      </w:r>
-      <w:proofErr w:type="spellStart"/>
-      <w:r>
-        <w:rPr>
-          <w:rFonts w:ascii="TimesNewRomanPSMT" w:hAnsi="TimesNewRomanPSMT" w:cs="TimesNewRomanPSMT"/>
-        </w:rPr>
-        <w:t>p.n</w:t>
-      </w:r>
-      <w:proofErr w:type="spellEnd"/>
-      <w:r>
-        <w:rPr>
-          <w:rFonts w:ascii="TimesNewRomanPSMT" w:hAnsi="TimesNewRomanPSMT" w:cs="TimesNewRomanPSMT"/>
-        </w:rPr>
-        <w:t xml:space="preserve"> %}</w:t>
-      </w:r>
-    </w:p>
-    <w:p>
-      <w:pPr>
-        <w:jc w:val="both"/>
-        <w:rPr>
-          <w:rFonts w:ascii="TimesNewRomanPSMT" w:hAnsi="TimesNewRomanPSMT" w:cs="TimesNewRomanPSMT"/>
-        </w:rPr>
-      </w:pPr>
-      <w:proofErr w:type="spellStart"/>
-      <w:proofErr w:type="gramStart"/>
-      <w:r>
-        <w:rPr>
-          <w:rFonts w:ascii="TimesNewRomanPSMT" w:hAnsi="TimesNewRomanPSMT" w:cs="TimesNewRomanPSMT"/>
-        </w:rPr>
-        <w:t>Numéro</w:t>
-      </w:r>
-      <w:proofErr w:type="spellEnd"/>
-      <w:r>
-        <w:rPr>
-          <w:rFonts w:ascii="TimesNewRomanPSMT" w:hAnsi="TimesNewRomanPSMT" w:cs="TimesNewRomanPSMT"/>
-        </w:rPr>
-        <w:t> :</w:t>
-      </w:r>
-      <w:proofErr w:type="gramEnd"/>
-      <w:r>
-        <w:rPr>
-          <w:rFonts w:ascii="TimesNewRomanPSMT" w:hAnsi="TimesNewRomanPSMT" w:cs="TimesNewRomanPSMT"/>
-        </w:rPr>
-        <w:t xml:space="preserve"> {{ </w:t>
-      </w:r>
-      <w:proofErr w:type="spellStart"/>
-      <w:r>
-        <w:rPr>
-          <w:rFonts w:ascii="TimesNewRomanPSMT" w:hAnsi="TimesNewRomanPSMT" w:cs="TimesNewRomanPSMT"/>
-        </w:rPr>
-        <w:t>p.n</w:t>
-      </w:r>
-      <w:proofErr w:type="spellEnd"/>
-      <w:r>
-        <w:rPr>
-          <w:rFonts w:ascii="TimesNewRomanPSMT" w:hAnsi="TimesNewRomanPSMT" w:cs="TimesNewRomanPSMT"/>
-        </w:rPr>
-        <w:t xml:space="preserve"> }}{% endif %}{% if p.do %}</w:t>
-      </w:r>
-    </w:p>
-    <w:p>
-      <w:pPr>
-        <w:jc w:val="both"/>
-        <w:rPr>
-          <w:rFonts w:ascii="TimesNewRomanPSMT" w:hAnsi="TimesNewRomanPSMT" w:cs="TimesNewRomanPSMT"/>
-        </w:rPr>
-      </w:pPr>
-      <w:r>
-        <w:rPr>
-          <w:rFonts w:ascii="TimesNewRomanPSMT" w:hAnsi="TimesNewRomanPSMT" w:cs="TimesNewRomanPSMT"/>
-        </w:rPr>
-        <w:t xml:space="preserve">Date </w:t>
-      </w:r>
-      <w:proofErr w:type="spellStart"/>
-      <w:proofErr w:type="gramStart"/>
-      <w:r>
-        <w:rPr>
-          <w:rFonts w:ascii="TimesNewRomanPSMT" w:hAnsi="TimesNewRomanPSMT" w:cs="TimesNewRomanPSMT"/>
-        </w:rPr>
-        <w:t>d’octroi</w:t>
-      </w:r>
-      <w:proofErr w:type="spellEnd"/>
-      <w:r>
-        <w:rPr>
-          <w:rFonts w:ascii="TimesNewRomanPSMT" w:hAnsi="TimesNewRomanPSMT" w:cs="TimesNewRomanPSMT"/>
-        </w:rPr>
-        <w:t> :</w:t>
-      </w:r>
-      <w:proofErr w:type="gramEnd"/>
-      <w:r>
-        <w:rPr>
-          <w:rFonts w:ascii="TimesNewRomanPSMT" w:hAnsi="TimesNewRomanPSMT" w:cs="TimesNewRomanPSMT"/>
-        </w:rPr>
-        <w:t xml:space="preserve"> {{ </w:t>
-      </w:r>
-      <w:proofErr w:type="spellStart"/>
-      <w:r>
-        <w:rPr>
-          <w:rFonts w:ascii="TimesNewRomanPSMT" w:hAnsi="TimesNewRomanPSMT" w:cs="TimesNewRomanPSMT"/>
-        </w:rPr>
-        <w:t>p.do|sd</w:t>
-      </w:r>
-      <w:proofErr w:type="spellEnd"/>
-      <w:r>
-        <w:rPr>
-          <w:rFonts w:ascii="TimesNewRomanPSMT" w:hAnsi="TimesNewRomanPSMT" w:cs="TimesNewRomanPSMT"/>
-        </w:rPr>
-        <w:t xml:space="preserve"> }}{% endif %}{% if </w:t>
-      </w:r>
-      <w:proofErr w:type="spellStart"/>
-      <w:r>
-        <w:rPr>
-          <w:rFonts w:ascii="TimesNewRomanPSMT" w:hAnsi="TimesNewRomanPSMT" w:cs="TimesNewRomanPSMT"/>
-        </w:rPr>
-        <w:t>p.d</w:t>
-      </w:r>
-      <w:proofErr w:type="spellEnd"/>
-      <w:r>
-        <w:rPr>
-          <w:rFonts w:ascii="TimesNewRomanPSMT" w:hAnsi="TimesNewRomanPSMT" w:cs="TimesNewRomanPSMT"/>
-        </w:rPr>
-        <w:t xml:space="preserve"> %}</w:t>
-      </w:r>
-    </w:p>
-    <w:p>
-      <w:pPr>
-        <w:jc w:val="both"/>
-        <w:rPr>
-          <w:rFonts w:ascii="TimesNewRomanPSMT" w:hAnsi="TimesNewRomanPSMT" w:cs="TimesNewRomanPSMT"/>
-        </w:rPr>
-      </w:pPr>
-      <w:proofErr w:type="gramStart"/>
-      <w:r>
-        <w:rPr>
-          <w:rFonts w:ascii="TimesNewRomanPSMT" w:hAnsi="TimesNewRomanPSMT" w:cs="TimesNewRomanPSMT"/>
-        </w:rPr>
-        <w:t>Durée :</w:t>
-      </w:r>
-      <w:proofErr w:type="gramEnd"/>
-      <w:r>
-        <w:rPr>
-          <w:rFonts w:ascii="TimesNewRomanPSMT" w:hAnsi="TimesNewRomanPSMT" w:cs="TimesNewRomanPSMT"/>
-        </w:rPr>
-        <w:t xml:space="preserve"> {{ </w:t>
-      </w:r>
-      <w:proofErr w:type="spellStart"/>
-      <w:r>
-        <w:rPr>
-          <w:rFonts w:ascii="TimesNewRomanPSMT" w:hAnsi="TimesNewRomanPSMT" w:cs="TimesNewRomanPSMT"/>
-        </w:rPr>
-        <w:t>p.d</w:t>
-      </w:r>
-      <w:proofErr w:type="spellEnd"/>
-      <w:r>
-        <w:rPr>
-          <w:rFonts w:ascii="TimesNewRomanPSMT" w:hAnsi="TimesNewRomanPSMT" w:cs="TimesNewRomanPSMT"/>
-        </w:rPr>
-        <w:t xml:space="preserve"> }} an{{ </w:t>
-      </w:r>
-      <w:proofErr w:type="spellStart"/>
-      <w:r>
-        <w:rPr>
-          <w:rFonts w:ascii="TimesNewRomanPSMT" w:hAnsi="TimesNewRomanPSMT" w:cs="TimesNewRomanPSMT"/>
-        </w:rPr>
-        <w:t>p.d|pl</w:t>
-      </w:r>
-      <w:proofErr w:type="spellEnd"/>
-      <w:r>
-        <w:rPr>
-          <w:rFonts w:ascii="TimesNewRomanPSMT" w:hAnsi="TimesNewRomanPSMT" w:cs="TimesNewRomanPSMT"/>
-        </w:rPr>
-        <w:t xml:space="preserve"> }}{% endif %}{% if </w:t>
-      </w:r>
-      <w:proofErr w:type="spellStart"/>
-      <w:r>
-        <w:rPr>
-          <w:rFonts w:ascii="TimesNewRomanPSMT" w:hAnsi="TimesNewRomanPSMT" w:cs="TimesNewRomanPSMT"/>
-        </w:rPr>
-        <w:t>p.m</w:t>
-      </w:r>
-      <w:proofErr w:type="spellEnd"/>
-      <w:r>
-        <w:rPr>
-          <w:rFonts w:ascii="TimesNewRomanPSMT" w:hAnsi="TimesNewRomanPSMT" w:cs="TimesNewRomanPSMT"/>
-        </w:rPr>
-        <w:t xml:space="preserve"> %}</w:t>
-      </w:r>
-    </w:p>
-    <w:p>
-      <w:pPr>
-        <w:jc w:val="both"/>
-        <w:rPr>
-          <w:rFonts w:ascii="TimesNewRomanPSMT" w:hAnsi="TimesNewRomanPSMT" w:cs="TimesNewRomanPSMT"/>
-        </w:rPr>
-      </w:pPr>
-      <w:proofErr w:type="spellStart"/>
-      <w:proofErr w:type="gramStart"/>
-      <w:r>
-        <w:rPr>
-          <w:rFonts w:ascii="TimesNewRomanPSMT" w:hAnsi="TimesNewRomanPSMT" w:cs="TimesNewRomanPSMT"/>
-        </w:rPr>
-        <w:t>Montant</w:t>
-      </w:r>
-      <w:proofErr w:type="spellEnd"/>
-      <w:r>
-        <w:rPr>
-          <w:rFonts w:ascii="TimesNewRomanPSMT" w:hAnsi="TimesNewRomanPSMT" w:cs="TimesNewRomanPSMT"/>
-        </w:rPr>
-        <w:t xml:space="preserve"> :</w:t>
-      </w:r>
-      <w:proofErr w:type="gramEnd"/>
-      <w:r>
-        <w:rPr>
-          <w:rFonts w:ascii="TimesNewRomanPSMT" w:hAnsi="TimesNewRomanPSMT" w:cs="TimesNewRomanPSMT"/>
-        </w:rPr>
-        <w:t xml:space="preserve"> {{ </w:t>
-      </w:r>
-      <w:proofErr w:type="spellStart"/>
-      <w:r>
-        <w:rPr>
-          <w:rFonts w:ascii="TimesNewRomanPSMT" w:hAnsi="TimesNewRomanPSMT" w:cs="TimesNewRomanPSMT"/>
-        </w:rPr>
-        <w:t>p.m|f</w:t>
-      </w:r>
-      <w:proofErr w:type="spellEnd"/>
-      <w:r>
-        <w:rPr>
-          <w:rFonts w:ascii="TimesNewRomanPSMT" w:hAnsi="TimesNewRomanPSMT" w:cs="TimesNewRomanPSMT"/>
-        </w:rPr>
-        <w:t xml:space="preserve"> }} €{% endif %}{% if </w:t>
-      </w:r>
-      <w:proofErr w:type="spellStart"/>
-      <w:r>
-        <w:rPr>
-          <w:rFonts w:ascii="TimesNewRomanPSMT" w:hAnsi="TimesNewRomanPSMT" w:cs="TimesNewRomanPSMT"/>
-        </w:rPr>
-        <w:t>p.preteur_display</w:t>
-      </w:r>
-      <w:proofErr w:type="spellEnd"/>
-      <w:r>
-        <w:rPr>
-          <w:rFonts w:ascii="TimesNewRomanPSMT" w:hAnsi="TimesNewRomanPSMT" w:cs="TimesNewRomanPSMT"/>
-        </w:rPr>
-        <w:t>() %}</w:t>
-      </w:r>
-    </w:p>
-    <w:p>
-      <w:pPr>
-        <w:jc w:val="both"/>
-        <w:rPr>
-          <w:rFonts w:ascii="TimesNewRomanPSMT" w:hAnsi="TimesNewRomanPSMT" w:cs="TimesNewRomanPSMT"/>
-        </w:rPr>
-      </w:pPr>
-      <w:r>
-        <w:rPr>
-          <w:rFonts w:ascii="TimesNewRomanPSMT" w:hAnsi="TimesNewRomanPSMT" w:cs="TimesNewRomanPSMT"/>
-        </w:rPr>
-        <w:t xml:space="preserve">Prêteur : </w:t>
-      </w:r>
-      <w:proofErr w:type="gramStart"/>
-      <w:r>
-        <w:rPr>
-          <w:rFonts w:ascii="TimesNewRomanPSMT" w:hAnsi="TimesNewRomanPSMT" w:cs="TimesNewRomanPSMT"/>
-        </w:rPr>
-        <w:t xml:space="preserve">{{ </w:t>
-      </w:r>
-      <w:proofErr w:type="spellStart"/>
-      <w:r>
-        <w:rPr>
-          <w:rFonts w:ascii="TimesNewRomanPSMT" w:hAnsi="TimesNewRomanPSMT" w:cs="TimesNewRomanPSMT"/>
-        </w:rPr>
-        <w:t>p</w:t>
-      </w:r>
-      <w:proofErr w:type="gramEnd"/>
-      <w:r>
-        <w:rPr>
-          <w:rFonts w:ascii="TimesNewRomanPSMT" w:hAnsi="TimesNewRomanPSMT" w:cs="TimesNewRomanPSMT"/>
-        </w:rPr>
-        <w:t>.preteur_display</w:t>
-      </w:r>
-      <w:proofErr w:type="spellEnd"/>
-      <w:r>
-        <w:rPr>
-          <w:rFonts w:ascii="TimesNewRomanPSMT" w:hAnsi="TimesNewRomanPSMT" w:cs="TimesNewRomanPSMT"/>
-        </w:rPr>
-        <w:t>() }}{% endif %}</w:t>
-      </w:r>
-    </w:p>
-    <w:p>
-      <w:pPr>
-        <w:jc w:val="both"/>
-        <w:rPr>
-          <w:rFonts w:ascii="TimesNewRomanPSMT" w:hAnsi="TimesNewRomanPSMT" w:cs="TimesNewRomanPSMT"/>
-        </w:rPr>
-      </w:pPr>
-      <w:r>
-        <w:rPr>
-          <w:rFonts w:ascii="TimesNewRomanPSMT" w:hAnsi="TimesNewRomanPSMT" w:cs="TimesNewRomanPSMT"/>
-        </w:rPr>
-        <w:lastRenderedPageBreak/>
-        <w:t xml:space="preserve">{% </w:t>
-      </w:r>
-      <w:proofErr w:type="spellStart"/>
-      <w:r>
-        <w:rPr>
-          <w:rFonts w:ascii="TimesNewRomanPSMT" w:hAnsi="TimesNewRomanPSMT" w:cs="TimesNewRomanPSMT"/>
-        </w:rPr>
-        <w:t>endfor</w:t>
-      </w:r>
-      <w:proofErr w:type="spellEnd"/>
-      <w:r>
-        <w:rPr>
-          <w:rFonts w:ascii="TimesNewRomanPSMT" w:hAnsi="TimesNewRomanPSMT" w:cs="TimesNewRomanPSMT"/>
-        </w:rPr>
-        <w:t xml:space="preserve"> </w:t>
-      </w:r>
-      <w:proofErr w:type="gramStart"/>
-      <w:r>
-        <w:rPr>
-          <w:rFonts w:ascii="TimesNewRomanPSMT" w:hAnsi="TimesNewRomanPSMT" w:cs="TimesNewRomanPSMT"/>
-        </w:rPr>
-        <w:t>%}{</w:t>
-      </w:r>
-      <w:proofErr w:type="gramEnd"/>
-      <w:r>
-        <w:rPr>
-          <w:rFonts w:ascii="TimesNewRomanPSMT" w:hAnsi="TimesNewRomanPSMT" w:cs="TimesNewRomanPSMT"/>
-        </w:rPr>
-        <w:t>% endif %}</w:t>
+        <w:t>{% if p.n %}</w:t>
+      </w:r>
+    </w:p>
+    <w:p>
+      <w:pPr>
+        <w:jc w:val="both"/>
+        <w:rPr>
+          <w:rFonts w:ascii="TimesNewRomanPSMT" w:hAnsi="TimesNewRomanPSMT" w:cs="TimesNewRomanPSMT"/>
+        </w:rPr>
+      </w:pPr>
+      <w:r>
+        <w:rPr>
+          <w:rFonts w:ascii="TimesNewRomanPSMT" w:hAnsi="TimesNewRomanPSMT" w:cs="TimesNewRomanPSMT"/>
+        </w:rPr>
+        <w:t>Numéro : {{ p.n }}{% endif %}{% if p.do %}</w:t>
+      </w:r>
+    </w:p>
+    <w:p>
+      <w:pPr>
+        <w:jc w:val="both"/>
+        <w:rPr>
+          <w:rFonts w:ascii="TimesNewRomanPSMT" w:hAnsi="TimesNewRomanPSMT" w:cs="TimesNewRomanPSMT"/>
+        </w:rPr>
+      </w:pPr>
+      <w:r>
+        <w:rPr>
+          <w:rFonts w:ascii="TimesNewRomanPSMT" w:hAnsi="TimesNewRomanPSMT" w:cs="TimesNewRomanPSMT"/>
+        </w:rPr>
+        <w:t>Date d’octroi : {{ p.do|sd }}{% endif %}{% if p.d %}</w:t>
+      </w:r>
+    </w:p>
+    <w:p>
+      <w:pPr>
+        <w:jc w:val="both"/>
+        <w:rPr>
+          <w:rFonts w:ascii="TimesNewRomanPSMT" w:hAnsi="TimesNewRomanPSMT" w:cs="TimesNewRomanPSMT"/>
+        </w:rPr>
+      </w:pPr>
+      <w:r>
+        <w:rPr>
+          <w:rFonts w:ascii="TimesNewRomanPSMT" w:hAnsi="TimesNewRomanPSMT" w:cs="TimesNewRomanPSMT"/>
+        </w:rPr>
+        <w:t>Durée : {{ p.d }} an{{ p.d|pl }}{% endif %}{% if p.m %}</w:t>
+      </w:r>
+    </w:p>
+    <w:p>
+      <w:pPr>
+        <w:jc w:val="both"/>
+        <w:rPr>
+          <w:rFonts w:ascii="TimesNewRomanPSMT" w:hAnsi="TimesNewRomanPSMT" w:cs="TimesNewRomanPSMT"/>
+        </w:rPr>
+      </w:pPr>
+      <w:r>
+        <w:rPr>
+          <w:rFonts w:ascii="TimesNewRomanPSMT" w:hAnsi="TimesNewRomanPSMT" w:cs="TimesNewRomanPSMT"/>
+        </w:rPr>
+        <w:t>Montant : {{ p.m|f }} €{% endif %}{% if p.preteur_display() %}</w:t>
+      </w:r>
+    </w:p>
+    <w:p>
+      <w:pPr>
+        <w:jc w:val="both"/>
+        <w:rPr>
+          <w:rFonts w:ascii="TimesNewRomanPSMT" w:hAnsi="TimesNewRomanPSMT" w:cs="TimesNewRomanPSMT"/>
+        </w:rPr>
+      </w:pPr>
+      <w:r>
+        <w:rPr>
+          <w:rFonts w:ascii="TimesNewRomanPSMT" w:hAnsi="TimesNewRomanPSMT" w:cs="TimesNewRomanPSMT"/>
+        </w:rPr>
+        <w:t>Prêteur : {{ p.preteur_display() }}{% endif %}</w:t>
+      </w:r>
+    </w:p>
+    <w:p>
+      <w:pPr>
+        <w:jc w:val="both"/>
+        <w:rPr>
+          <w:rFonts w:ascii="TimesNewRomanPSMT" w:hAnsi="TimesNewRomanPSMT" w:cs="TimesNewRomanPSMT"/>
+        </w:rPr>
+      </w:pPr>
+      <w:r>
+        <w:rPr>
+          <w:rFonts w:ascii="TimesNewRomanPSMT" w:hAnsi="TimesNewRomanPSMT" w:cs="TimesNewRomanPSMT"/>
+        </w:rPr>
+        <w:t>{% endfor %}{% endif %}</w:t>
       </w:r>
     </w:p>
     <w:p>
@@ -16049,395 +16728,12 @@
           <w:rFonts w:ascii="TimesNewRomanPSMT" w:hAnsi="TimesNewRomanPSMT" w:cs="TimesNewRomanPSMT"/>
         </w:rPr>
       </w:pPr>
-    </w:p>
-    <w:p>
-      <w:pPr>
-        <w:jc w:val="both"/>
-        <w:rPr>
-          <w:rFonts w:ascii="TimesNewRomanPSMT" w:hAnsi="TimesNewRomanPSMT" w:cs="TimesNewRomanPSMT"/>
-        </w:rPr>
-      </w:pPr>
-      <w:r>
-        <w:rPr>
-          <w:rFonts w:ascii="TimesNewRomanPSMT" w:hAnsi="TimesNewRomanPSMT" w:cs="TimesNewRomanPSMT"/>
-        </w:rPr>
-        <w:t>2° - Logements financés dans les conditions prévues à l’article 1, 2°, 3° ou 5° de la présente convention :</w:t>
-      </w:r>
-    </w:p>
-    <w:p>
-      <w:pPr>
-        <w:jc w:val="both"/>
-        <w:rPr>
-          <w:rFonts w:ascii="TimesNewRomanPSMT" w:hAnsi="TimesNewRomanPSMT" w:cs="TimesNewRomanPSMT"/>
-        </w:rPr>
-      </w:pPr>
-    </w:p>
-    <w:p>
-      <w:pPr>
-        <w:jc w:val="both"/>
-        <w:rPr>
-          <w:rFonts w:ascii="TimesNewRomanPSMT" w:hAnsi="TimesNewRomanPSMT" w:cs="TimesNewRomanPSMT"/>
-          <w:lang w:val="fr-FR"/>
-        </w:rPr>
-      </w:pPr>
-      <w:r>
-        <w:rPr>
-          <w:rFonts w:ascii="TimesNewRomanPSMT" w:hAnsi="TimesNewRomanPSMT" w:cs="TimesNewRomanPSMT"/>
-        </w:rPr>
-        <w:t>1 - Date d’acquisition :</w:t>
-      </w:r>
-      <w:r>
-        <w:rPr>
-          <w:rFonts w:ascii="TimesNewRomanPSMT" w:hAnsi="TimesNewRomanPSMT" w:cs="TimesNewRomanPSMT"/>
-          <w:lang w:val="fr-FR"/>
-        </w:rPr>
-        <w:t xml:space="preserve"> </w:t>
-      </w:r>
-      <w:r>
-        <w:rPr>
-          <w:rFonts w:ascii="TimesNewRomanPSMT" w:hAnsi="TimesNewRomanPSMT" w:cs="TimesNewRomanPSMT"/>
-        </w:rPr>
-        <w:t>{{ programme.date_achat|d }}</w:t>
-      </w:r>
-    </w:p>
-    <w:p>
-      <w:pPr>
-        <w:jc w:val="both"/>
-        <w:rPr>
-          <w:rFonts w:ascii="TimesNewRomanPSMT" w:hAnsi="TimesNewRomanPSMT" w:cs="TimesNewRomanPSMT"/>
-        </w:rPr>
-      </w:pPr>
-    </w:p>
-    <w:p>
-      <w:pPr>
-        <w:jc w:val="both"/>
-        <w:rPr>
-          <w:rFonts w:ascii="TimesNewRomanPSMT" w:hAnsi="TimesNewRomanPSMT" w:cs="TimesNewRomanPSMT"/>
-          <w:lang w:val="fr-FR"/>
-        </w:rPr>
-      </w:pPr>
-      <w:r>
-        <w:rPr>
-          <w:rFonts w:ascii="TimesNewRomanPSMT" w:hAnsi="TimesNewRomanPSMT" w:cs="TimesNewRomanPSMT"/>
-        </w:rPr>
-        <w:t>2 - Date prévisible d’achèvement des travaux :</w:t>
-      </w:r>
-      <w:r>
-        <w:rPr>
-          <w:rFonts w:ascii="TimesNewRomanPSMT" w:hAnsi="TimesNewRomanPSMT" w:cs="TimesNewRomanPSMT"/>
-          <w:lang w:val="fr-FR"/>
-        </w:rPr>
-        <w:t xml:space="preserve"> </w:t>
-      </w:r>
-      <w:r>
-        <w:rPr>
-          <w:rFonts w:ascii="TimesNewRomanPSMT" w:hAnsi="TimesNewRomanPSMT" w:cs="TimesNewRomanPSMT"/>
-        </w:rPr>
-        <w:t>{{ programme.date_achevement_</w:t>
-      </w:r>
-      <w:r>
-        <w:rPr>
-          <w:rFonts w:ascii="TimesNewRomanPSMT" w:hAnsi="TimesNewRomanPSMT" w:cs="TimesNewRomanPSMT"/>
-          <w:lang w:val="fr-FR"/>
-        </w:rPr>
-        <w:t>compile</w:t>
-      </w:r>
-      <w:r>
-        <w:rPr>
-          <w:rFonts w:ascii="TimesNewRomanPSMT" w:hAnsi="TimesNewRomanPSMT" w:cs="TimesNewRomanPSMT"/>
-        </w:rPr>
-        <w:t>|d }}</w:t>
-      </w:r>
-    </w:p>
-    <w:p>
-      <w:pPr>
-        <w:jc w:val="both"/>
-        <w:rPr>
-          <w:rFonts w:ascii="TimesNewRomanPSMT" w:hAnsi="TimesNewRomanPSMT" w:cs="TimesNewRomanPSMT"/>
-        </w:rPr>
-      </w:pPr>
-    </w:p>
-    <w:p>
-      <w:pPr>
-        <w:jc w:val="both"/>
-        <w:rPr>
-          <w:rFonts w:ascii="TimesNewRomanPSMT" w:hAnsi="TimesNewRomanPSMT" w:cs="TimesNewRomanPSMT"/>
-        </w:rPr>
-      </w:pPr>
-      <w:r>
-        <w:rPr>
-          <w:rFonts w:ascii="TimesNewRomanPSMT" w:hAnsi="TimesNewRomanPSMT" w:cs="TimesNewRomanPSMT"/>
-        </w:rPr>
-        <w:t>3 - Modalités de financement :</w:t>
-      </w:r>
-    </w:p>
-    <w:p>
-      <w:pPr>
-        <w:jc w:val="both"/>
-        <w:rPr>
-          <w:rFonts w:ascii="TimesNewRomanPSMT" w:hAnsi="TimesNewRomanPSMT" w:cs="TimesNewRomanPSMT"/>
-        </w:rPr>
-      </w:pPr>
-      <w:r>
-        <w:rPr>
-          <w:rFonts w:ascii="TimesNewRomanPSMT" w:hAnsi="TimesNewRomanPSMT" w:cs="TimesNewRomanPSMT"/>
-        </w:rPr>
-        <w:t>{% if prets_cdc.count() %}</w:t>
-      </w:r>
-      <w:r>
-        <w:rPr>
-          <w:rFonts w:ascii="TimesNewRomanPSMT" w:hAnsi="TimesNewRomanPSMT" w:cs="TimesNewRomanPSMT"/>
-        </w:rPr>
-        <w:t>{% for p in prets_cdc %}</w:t>
-      </w:r>
-    </w:p>
-    <w:p>
-      <w:pPr>
-        <w:jc w:val="both"/>
-        <w:rPr>
-          <w:rFonts w:ascii="TimesNewRomanPSMT" w:hAnsi="TimesNewRomanPSMT" w:cs="TimesNewRomanPSMT"/>
-        </w:rPr>
-      </w:pPr>
-      <w:r>
-        <w:rPr>
-          <w:rFonts w:ascii="TimesNewRomanPSMT" w:hAnsi="TimesNewRomanPSMT" w:cs="TimesNewRomanPSMT"/>
-        </w:rPr>
-        <w:t>Numéro : {{ p.n }}</w:t>
-      </w:r>
-    </w:p>
-    <w:p>
-      <w:pPr>
-        <w:jc w:val="both"/>
-        <w:rPr>
-          <w:rFonts w:ascii="TimesNewRomanPSMT" w:hAnsi="TimesNewRomanPSMT" w:cs="TimesNewRomanPSMT"/>
-        </w:rPr>
-      </w:pPr>
-      <w:r>
-        <w:rPr>
-          <w:rFonts w:ascii="TimesNewRomanPSMT" w:hAnsi="TimesNewRomanPSMT" w:cs="TimesNewRomanPSMT"/>
-        </w:rPr>
-        <w:t>Date d’octroi : {{ p.do|sd }}</w:t>
-      </w:r>
-    </w:p>
-    <w:p>
-      <w:pPr>
-        <w:jc w:val="both"/>
-        <w:rPr>
-          <w:rFonts w:ascii="TimesNewRomanPSMT" w:hAnsi="TimesNewRomanPSMT" w:cs="TimesNewRomanPSMT"/>
-        </w:rPr>
-      </w:pPr>
-      <w:r>
-        <w:rPr>
-          <w:rFonts w:ascii="TimesNewRomanPSMT" w:hAnsi="TimesNewRomanPSMT" w:cs="TimesNewRomanPSMT"/>
-        </w:rPr>
-        <w:t>Durée: {{ p.d }} an{{ p.d|pl }}</w:t>
-      </w:r>
-    </w:p>
-    <w:p>
-      <w:pPr>
-        <w:jc w:val="both"/>
-        <w:rPr>
-          <w:rFonts w:ascii="TimesNewRomanPSMT" w:hAnsi="TimesNewRomanPSMT" w:cs="TimesNewRomanPSMT"/>
-        </w:rPr>
-      </w:pPr>
-      <w:r>
-        <w:rPr>
-          <w:rFonts w:ascii="TimesNewRomanPSMT" w:hAnsi="TimesNewRomanPSMT" w:cs="TimesNewRomanPSMT"/>
-        </w:rPr>
-        <w:t>Montant : {{ p.m|f }} €</w:t>
-      </w:r>
-    </w:p>
-    <w:p>
-      <w:pPr>
-        <w:jc w:val="both"/>
-        <w:rPr>
-          <w:rFonts w:ascii="TimesNewRomanPSMT" w:hAnsi="TimesNewRomanPSMT" w:cs="TimesNewRomanPSMT"/>
-        </w:rPr>
-      </w:pPr>
-      <w:r>
-        <w:rPr>
-          <w:rFonts w:ascii="TimesNewRomanPSMT" w:hAnsi="TimesNewRomanPSMT" w:cs="TimesNewRomanPSMT"/>
-        </w:rPr>
-        <w:t>Prêteur : {{ p.p_full() }}</w:t>
-      </w:r>
-    </w:p>
-    <w:p>
-      <w:pPr>
-        <w:jc w:val="both"/>
-        <w:rPr>
-          <w:rFonts w:ascii="TimesNewRomanPSMT" w:hAnsi="TimesNewRomanPSMT" w:cs="TimesNewRomanPSMT"/>
-        </w:rPr>
-      </w:pPr>
-      <w:r>
-        <w:rPr>
-          <w:rFonts w:ascii="TimesNewRomanPSMT" w:hAnsi="TimesNewRomanPSMT" w:cs="TimesNewRomanPSMT"/>
-        </w:rPr>
-        <w:t>{% endfor %}{% endif %}</w:t>
-      </w:r>
-    </w:p>
-    <w:p>
-      <w:pPr>
-        <w:jc w:val="both"/>
-        <w:rPr>
-          <w:rFonts w:ascii="TimesNewRomanPSMT" w:hAnsi="TimesNewRomanPSMT" w:cs="TimesNewRomanPSMT"/>
-        </w:rPr>
-      </w:pPr>
-      <w:r>
-        <w:rPr>
-          <w:rFonts w:ascii="TimesNewRomanPSMT" w:hAnsi="TimesNewRomanPSMT" w:cs="TimesNewRomanPSMT"/>
-        </w:rPr>
-        <w:t>{% if autres_prets.count() %}</w:t>
-      </w:r>
-      <w:r>
-        <w:rPr>
-          <w:rFonts w:ascii="TimesNewRomanPSMT" w:hAnsi="TimesNewRomanPSMT" w:cs="TimesNewRomanPSMT"/>
-        </w:rPr>
-        <w:t xml:space="preserve"> </w:t>
-      </w:r>
-      <w:r>
-        <w:rPr>
-          <w:rFonts w:ascii="TimesNewRomanPSMT" w:hAnsi="TimesNewRomanPSMT" w:cs="TimesNewRomanPSMT"/>
-        </w:rPr>
-        <w:t>Financement complémentaire :</w:t>
-      </w:r>
-    </w:p>
-    <w:p>
-      <w:pPr>
-        <w:jc w:val="both"/>
-        <w:rPr>
-          <w:rFonts w:ascii="TimesNewRomanPSMT" w:hAnsi="TimesNewRomanPSMT" w:cs="TimesNewRomanPSMT"/>
-        </w:rPr>
-      </w:pPr>
-      <w:r>
-        <w:rPr>
-          <w:rFonts w:ascii="TimesNewRomanPSMT" w:hAnsi="TimesNewRomanPSMT" w:cs="TimesNewRomanPSMT"/>
-        </w:rPr>
-        <w:t xml:space="preserve">{% for p in </w:t>
-      </w:r>
-      <w:r>
-        <w:rPr>
-          <w:rFonts w:ascii="TimesNewRomanPSMT" w:hAnsi="TimesNewRomanPSMT" w:cs="TimesNewRomanPSMT"/>
-        </w:rPr>
-        <w:t>autres_</w:t>
-      </w:r>
-      <w:r>
-        <w:rPr>
-          <w:rFonts w:ascii="TimesNewRomanPSMT" w:hAnsi="TimesNewRomanPSMT" w:cs="TimesNewRomanPSMT"/>
-        </w:rPr>
-        <w:t>prets %}</w:t>
-      </w:r>
-      <w:r>
-        <w:rPr>
-          <w:rFonts w:ascii="TimesNewRomanPSMT" w:hAnsi="TimesNewRomanPSMT" w:cs="TimesNewRomanPSMT"/>
-        </w:rPr>
-        <w:t>{% if p.n %}</w:t>
-      </w:r>
-    </w:p>
-    <w:p>
-      <w:pPr>
-        <w:jc w:val="both"/>
-        <w:rPr>
-          <w:rFonts w:ascii="TimesNewRomanPSMT" w:hAnsi="TimesNewRomanPSMT" w:cs="TimesNewRomanPSMT"/>
-        </w:rPr>
-      </w:pPr>
-      <w:r>
-        <w:rPr>
-          <w:rFonts w:ascii="TimesNewRomanPSMT" w:hAnsi="TimesNewRomanPSMT" w:cs="TimesNewRomanPSMT"/>
-        </w:rPr>
-        <w:t>Numéro : {{ p.n }}{% endif %}{% if p.do %}</w:t>
-      </w:r>
-    </w:p>
-    <w:p>
-      <w:pPr>
-        <w:jc w:val="both"/>
-        <w:rPr>
-          <w:rFonts w:ascii="TimesNewRomanPSMT" w:hAnsi="TimesNewRomanPSMT" w:cs="TimesNewRomanPSMT"/>
-        </w:rPr>
-      </w:pPr>
-      <w:r>
-        <w:rPr>
-          <w:rFonts w:ascii="TimesNewRomanPSMT" w:hAnsi="TimesNewRomanPSMT" w:cs="TimesNewRomanPSMT"/>
-        </w:rPr>
-        <w:t>Date d’octroi : {{ p.do|sd }}{% endif %}{% if p.d %}</w:t>
-      </w:r>
-    </w:p>
-    <w:p>
-      <w:pPr>
-        <w:jc w:val="both"/>
-        <w:rPr>
-          <w:rFonts w:ascii="TimesNewRomanPSMT" w:hAnsi="TimesNewRomanPSMT" w:cs="TimesNewRomanPSMT"/>
-        </w:rPr>
-      </w:pPr>
-      <w:r>
-        <w:rPr>
-          <w:rFonts w:ascii="TimesNewRomanPSMT" w:hAnsi="TimesNewRomanPSMT" w:cs="TimesNewRomanPSMT"/>
-        </w:rPr>
-        <w:t>Durée : {{ p.d }} an{{ p.d|pl }}{% endif %}{% if p.m %}</w:t>
-      </w:r>
-    </w:p>
-    <w:p>
-      <w:pPr>
-        <w:jc w:val="both"/>
-        <w:rPr>
-          <w:rFonts w:ascii="TimesNewRomanPSMT" w:hAnsi="TimesNewRomanPSMT" w:cs="TimesNewRomanPSMT"/>
-        </w:rPr>
-      </w:pPr>
-      <w:r>
-        <w:rPr>
-          <w:rFonts w:ascii="TimesNewRomanPSMT" w:hAnsi="TimesNewRomanPSMT" w:cs="TimesNewRomanPSMT"/>
-        </w:rPr>
-        <w:t>Montant : {{ p.m|f }} €{% endif %}{% if p.preteur_display() %}</w:t>
-      </w:r>
-    </w:p>
-    <w:p>
-      <w:pPr>
-        <w:jc w:val="both"/>
-        <w:rPr>
-          <w:rFonts w:ascii="TimesNewRomanPSMT" w:hAnsi="TimesNewRomanPSMT" w:cs="TimesNewRomanPSMT"/>
-        </w:rPr>
-      </w:pPr>
-      <w:r>
-        <w:rPr>
-          <w:rFonts w:ascii="TimesNewRomanPSMT" w:hAnsi="TimesNewRomanPSMT" w:cs="TimesNewRomanPSMT"/>
-        </w:rPr>
-        <w:t>Prêteur : {{ p.preteur_display() }}{% endif %}</w:t>
-      </w:r>
-    </w:p>
-    <w:p>
-      <w:pPr>
-        <w:jc w:val="both"/>
-        <w:rPr>
-          <w:rFonts w:ascii="TimesNewRomanPSMT" w:hAnsi="TimesNewRomanPSMT" w:cs="TimesNewRomanPSMT"/>
-        </w:rPr>
-      </w:pPr>
-      <w:r>
-        <w:rPr>
-          <w:rFonts w:ascii="TimesNewRomanPSMT" w:hAnsi="TimesNewRomanPSMT" w:cs="TimesNewRomanPSMT"/>
-        </w:rPr>
-        <w:t>{% endfor %}{% endif %}</w:t>
-      </w:r>
-    </w:p>
-    <w:p>
-      <w:pPr>
-        <w:jc w:val="both"/>
-        <w:rPr>
-          <w:rFonts w:ascii="TimesNewRomanPSMT" w:hAnsi="TimesNewRomanPSMT" w:cs="TimesNewRomanPSMT"/>
-        </w:rPr>
-      </w:pPr>
-      <w:r>
-        <w:rPr>
-          <w:rFonts w:ascii="TimesNewRomanPSMT" w:hAnsi="TimesNewRomanPSMT" w:cs="TimesNewRomanPSMT"/>
-        </w:rPr>
-        <w:t>{% if convention.fond_propre %}Fond propre : {{ convention.fond_propre|f }} €</w:t>
-      </w:r>
-    </w:p>
-    <w:p>
-      <w:pPr>
-        <w:jc w:val="both"/>
-        <w:rPr>
-          <w:rFonts w:ascii="TimesNewRomanPSMT" w:hAnsi="TimesNewRomanPSMT" w:cs="TimesNewRomanPSMT"/>
-        </w:rPr>
-      </w:pPr>
+      <w:r>
+        <w:rPr>
+          <w:rFonts w:ascii="TimesNewRomanPSMT" w:hAnsi="TimesNewRomanPSMT" w:cs="TimesNewRomanPSMT"/>
+        </w:rPr>
+        <w:t>{% endif %}</w:t>
+      </w:r>
     </w:p>
     <w:p>
       <w:pPr>
@@ -16811,6 +17107,12 @@
       <w:pPr>
         <w:jc w:val="both"/>
       </w:pPr>
+      <w:r>
+        <w:rPr>
+          <w:rFonts w:ascii="TimesNewRomanPSMT" w:hAnsi="TimesNewRomanPSMT" w:cs="TimesNewRomanPSMT"/>
+        </w:rPr>
+        <w:t>{% endif %}</w:t>
+      </w:r>
     </w:p>
     <w:p>
       <w:pPr>
@@ -19102,7 +19404,7 @@
                             <w:rPr>
                               <w:noProof/>
                             </w:rPr>
-                            <w:object w:dxaOrig="773" w:dyaOrig="520" w14:anchorId="312EB735">
+                            <w:object w:dxaOrig="773" w:dyaOrig="520" w14:anchorId="6DF886A8">
                               <v:shapetype id="_x0000_t75" coordsize="21600,21600" o:spt="75" o:preferrelative="t" path="m@4@5l@4@11@9@11@9@5xe" filled="f" stroked="f">
                                 <v:stroke joinstyle="miter"/>
                                 <v:formulas>
@@ -19126,7 +19428,7 @@
                                 <v:fill color2="black"/>
                                 <v:imagedata r:id="rId2" o:title="" croptop="-22f" cropbottom="-22f" cropleft="-25f" cropright="-25f"/>
                               </v:shape>
-                              <o:OLEObject Type="Embed" ProgID="Word.Picture.8" ShapeID="_x0000_i1025" DrawAspect="Content" ObjectID="_1711809920" r:id="rId3"/>
+                              <o:OLEObject Type="Embed" ProgID="Word.Picture.8" ShapeID="_x0000_i1025" DrawAspect="Content" ObjectID="_1711891203" r:id="rId3"/>
                             </w:object>
                           </w:r>
                         </w:p>
@@ -19172,7 +19474,11 @@
         </mc:Choice>
         <mc:Fallback>
           <w:pict>
-            <v:shape w14:anchorId="20DB70F0" id="Text Box 17" o:spid="_x0000_s1031" type="#_x0000_t202" style="position:absolute;left:0;text-align:left;margin-left:37.35pt;margin-top:21.2pt;width:78.5pt;height:49.7pt;z-index:251663360;visibility:visible;mso-wrap-style:square;mso-width-percent:0;mso-height-percent:0;mso-wrap-distance-left:9.05pt;mso-wrap-distance-top:0;mso-wrap-distance-right:9.05pt;mso-wrap-distance-bottom:0;mso-position-horizontal:absolute;mso-position-horizontal-relative:page;mso-position-vertical:absolute;mso-position-vertical-relative:page;mso-width-percent:0;mso-height-percent:0;mso-width-relative:page;mso-height-relative:page;v-text-anchor:top" o:gfxdata="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" stroked="f">
+            <v:shapetype w14:anchorId="20DB70F0" id="_x0000_t202" coordsize="21600,21600" o:spt="202" path="m,l,21600r21600,l21600,xe">
+              <v:stroke joinstyle="miter"/>
+              <v:path gradientshapeok="t" o:connecttype="rect"/>
+            </v:shapetype>
+            <v:shape id="Text Box 17" o:spid="_x0000_s1031" type="#_x0000_t202" style="position:absolute;left:0;text-align:left;margin-left:37.35pt;margin-top:21.2pt;width:78.5pt;height:49.7pt;z-index:251663360;visibility:visible;mso-wrap-style:square;mso-width-percent:0;mso-height-percent:0;mso-wrap-distance-left:9.05pt;mso-wrap-distance-top:0;mso-wrap-distance-right:9.05pt;mso-wrap-distance-bottom:0;mso-position-horizontal:absolute;mso-position-horizontal-relative:page;mso-position-vertical:absolute;mso-position-vertical-relative:page;mso-width-percent:0;mso-height-percent:0;mso-width-relative:page;mso-height-relative:page;v-text-anchor:top" o:gfxdata="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" stroked="f">
               <v:fill opacity="0"/>
               <v:path arrowok="t"/>
               <v:textbox inset=".45pt,.45pt,.45pt,.45pt">
@@ -19197,12 +19503,12 @@
                       <w:rPr>
                         <w:noProof/>
                       </w:rPr>
-                      <w:object w:dxaOrig="773" w:dyaOrig="520" w14:anchorId="312EB735">
+                      <w:object w:dxaOrig="773" w:dyaOrig="520" w14:anchorId="6DF886A8">
                         <v:shape id="_x0000_i1025" type="#_x0000_t75" alt="" style="width:38.65pt;height:26pt;mso-width-percent:0;mso-height-percent:0;mso-width-percent:0;mso-height-percent:0" filled="t">
                           <v:fill color2="black"/>
                           <v:imagedata r:id="rId2" o:title="" croptop="-22f" cropbottom="-22f" cropleft="-25f" cropright="-25f"/>
                         </v:shape>
-                        <o:OLEObject Type="Embed" ProgID="Word.Picture.8" ShapeID="_x0000_i1025" DrawAspect="Content" ObjectID="_1711809920" r:id="rId4"/>
+                        <o:OLEObject Type="Embed" ProgID="Word.Picture.8" ShapeID="_x0000_i1025" DrawAspect="Content" ObjectID="_1711891203" r:id="rId4"/>
                       </w:object>
                     </w:r>
                   </w:p>

</xml_diff>

<commit_message>
small fixes after Audrey's review
</commit_message>
<xml_diff>
--- a/documents/Type2-template.docx
+++ b/documents/Type2-template.docx
@@ -15383,7 +15383,7 @@
         <w:rPr>
           <w:rFonts w:ascii="TimesNewRomanPSMT" w:hAnsi="TimesNewRomanPSMT" w:cs="TimesNewRomanPSMT"/>
         </w:rPr>
-        <w:t>3° - Logements financés dans les conditions prévues à l’article 1, 4° de la présente convention : (identique HLM/SEM mais en fonction de ce qui est renseigné plus haut)</w:t>
+        <w:t>3° - Logements financés dans les conditions prévues à l’article 1, 4° de la présente convention :</w:t>
       </w:r>
     </w:p>
     <w:p>
@@ -15530,7 +15530,7 @@
       <w:r>
         <w:rPr>
           <w:rFonts w:ascii="TimesNewRomanPSMT" w:hAnsi="TimesNewRomanPSMT" w:cs="TimesNewRomanPSMT"/>
-          <w:lang w:val="fr-FR"/>
+          <w:lang w:val="en-US"/>
         </w:rPr>
         <w:t>-</w:t>
       </w:r>
@@ -15817,7 +15817,6 @@
       <w:r>
         <w:rPr>
           <w:rFonts w:ascii="TimesNewRomanPSMT" w:hAnsi="TimesNewRomanPSMT" w:cs="TimesNewRomanPSMT"/>
-          <w:lang w:val="fr-FR"/>
         </w:rPr>
         <w:t>{% else -%}</w:t>
       </w:r>
@@ -18210,7 +18209,7 @@
                                 <v:fill color2="black"/>
                                 <v:imagedata r:id="rId2" o:title="" croptop="-22f" cropbottom="-22f" cropleft="-25f" cropright="-25f"/>
                               </v:shape>
-                              <o:OLEObject Type="Embed" ProgID="Word.Picture.8" ShapeID="_x0000_i1025" DrawAspect="Content" ObjectID="_1712980515" r:id="rId3"/>
+                              <o:OLEObject Type="Embed" ProgID="Word.Picture.8" ShapeID="_x0000_i1025" DrawAspect="Content" ObjectID="_1713016043" r:id="rId3"/>
                             </w:object>
                           </w:r>
                         </w:p>
@@ -18290,7 +18289,7 @@
                           <v:fill color2="black"/>
                           <v:imagedata r:id="rId2" o:title="" croptop="-22f" cropbottom="-22f" cropleft="-25f" cropright="-25f"/>
                         </v:shape>
-                        <o:OLEObject Type="Embed" ProgID="Word.Picture.8" ShapeID="_x0000_i1025" DrawAspect="Content" ObjectID="_1712980515" r:id="rId4"/>
+                        <o:OLEObject Type="Embed" ProgID="Word.Picture.8" ShapeID="_x0000_i1025" DrawAspect="Content" ObjectID="_1713016043" r:id="rId4"/>
                       </w:object>
                     </w:r>
                   </w:p>

</xml_diff>

<commit_message>
Fix doc after rebase
</commit_message>
<xml_diff>
--- a/documents/Type2-template.docx
+++ b/documents/Type2-template.docx
@@ -487,6 +487,29 @@
         <w:rPr>
           <w:rFonts w:cs="TimesNewRomanPSMT"/>
         </w:rPr>
+        <w:t>{% if not convention.</w:t>
+      </w:r>
+      <w:r>
+        <w:t xml:space="preserve"> </w:t>
+      </w:r>
+      <w:proofErr w:type="spellStart"/>
+      <w:r>
+        <w:rPr>
+          <w:rFonts w:cs="TimesNewRomanPSMT"/>
+        </w:rPr>
+        <w:t>identification_bailleur</w:t>
+      </w:r>
+      <w:proofErr w:type="spellEnd"/>
+      <w:r>
+        <w:rPr>
+          <w:rFonts w:cs="TimesNewRomanPSMT"/>
+        </w:rPr>
+        <w:t xml:space="preserve"> %}</w:t>
+      </w:r>
+      <w:r>
+        <w:rPr>
+          <w:rFonts w:cs="TimesNewRomanPSMT"/>
+        </w:rPr>
         <w:t xml:space="preserve">et </w:t>
       </w:r>
       <w:bookmarkStart w:id="7" w:name="NomBailleur2"/>
@@ -645,6 +668,7 @@
         <w:rPr>
           <w:rFonts w:cs="TimesNewRomanPSMT"/>
         </w:rPr>
+        <w:lastRenderedPageBreak/>
         <w:t>convention.signataire_date_deliberation|d</w:t>
       </w:r>
       <w:proofErr w:type="spellEnd"/>
@@ -673,7 +697,6 @@
         <w:rPr>
           <w:rFonts w:cs="TimesNewRomanPSMT"/>
         </w:rPr>
-        <w:lastRenderedPageBreak/>
         <w:t>bailleur.signataire_date_deliberation|d</w:t>
       </w:r>
       <w:proofErr w:type="spellEnd"/>
@@ -819,6 +842,63 @@
         </w:rPr>
         <w:t xml:space="preserve"> }} dénommé (e) ci-après, le bailleur,</w:t>
       </w:r>
+      <w:r>
+        <w:rPr>
+          <w:rFonts w:cs="TimesNewRomanPSMT"/>
+        </w:rPr>
+        <w:t xml:space="preserve">{% </w:t>
+      </w:r>
+      <w:proofErr w:type="spellStart"/>
+      <w:r>
+        <w:rPr>
+          <w:rFonts w:cs="TimesNewRomanPSMT"/>
+        </w:rPr>
+        <w:t>else</w:t>
+      </w:r>
+      <w:proofErr w:type="spellEnd"/>
+      <w:r>
+        <w:rPr>
+          <w:rFonts w:cs="TimesNewRomanPSMT"/>
+        </w:rPr>
+        <w:t xml:space="preserve"> %}{{ convention.</w:t>
+      </w:r>
+      <w:r>
+        <w:t xml:space="preserve"> </w:t>
+      </w:r>
+      <w:proofErr w:type="spellStart"/>
+      <w:r>
+        <w:rPr>
+          <w:rFonts w:cs="TimesNewRomanPSMT"/>
+        </w:rPr>
+        <w:t>identification_bailleur</w:t>
+      </w:r>
+      <w:r>
+        <w:rPr>
+          <w:rFonts w:cs="TimesNewRomanPSMT"/>
+        </w:rPr>
+        <w:t>_detail</w:t>
+      </w:r>
+      <w:proofErr w:type="spellEnd"/>
+      <w:r>
+        <w:rPr>
+          <w:rFonts w:cs="TimesNewRomanPSMT"/>
+        </w:rPr>
+        <w:t xml:space="preserve"> }}{% </w:t>
+      </w:r>
+      <w:proofErr w:type="spellStart"/>
+      <w:r>
+        <w:rPr>
+          <w:rFonts w:cs="TimesNewRomanPSMT"/>
+        </w:rPr>
+        <w:t>endif</w:t>
+      </w:r>
+      <w:proofErr w:type="spellEnd"/>
+      <w:r>
+        <w:rPr>
+          <w:rFonts w:cs="TimesNewRomanPSMT"/>
+        </w:rPr>
+        <w:t xml:space="preserve"> %}</w:t>
+      </w:r>
     </w:p>
     <w:p>
       <w:pPr>
@@ -1246,14 +1326,8 @@
         <w:rPr>
           <w:rFonts w:cs="TimesNewRomanPSMT"/>
         </w:rPr>
-        <w:t>{% if  convention.type2_lgts_concernes_option3 %}3° ayant bénéficié d'une décision favorable prise dans les conditions prévues aux articles D. 331-3 et D. 331-6 du code de la construction et de l'habitation et faisant l'objet de prêts mentionnés à la sous-</w:t>
-      </w:r>
-      <w:r>
-        <w:rPr>
-          <w:rFonts w:cs="TimesNewRomanPSMT"/>
-        </w:rPr>
         <w:lastRenderedPageBreak/>
-        <w:t xml:space="preserve">section 3 de la section 1 du chapitre unique du titre III du livre III du même code pour leur amélioration, leur acquisition ou leur acquisition-amélioration (4) ;{% </w:t>
+        <w:t xml:space="preserve">{% if  convention.type2_lgts_concernes_option3 %}3° ayant bénéficié d'une décision favorable prise dans les conditions prévues aux articles D. 331-3 et D. 331-6 du code de la construction et de l'habitation et faisant l'objet de prêts mentionnés à la sous-section 3 de la section 1 du chapitre unique du titre III du livre III du même code pour leur amélioration, leur acquisition ou leur acquisition-amélioration (4) ;{% </w:t>
       </w:r>
       <w:proofErr w:type="spellStart"/>
       <w:r>
@@ -1708,6 +1782,7 @@
           <w:i/>
           <w:iCs/>
         </w:rPr>
+        <w:lastRenderedPageBreak/>
         <w:t>Prise d'effet et date d'expiration de la convention.</w:t>
       </w:r>
     </w:p>
@@ -1727,7 +1802,6 @@
         <w:rPr>
           <w:rFonts w:cs="TimesNewRomanPSMT"/>
         </w:rPr>
-        <w:lastRenderedPageBreak/>
         <w:t>La présente convention ainsi que ses avenants éventuels prennent effet à la date de leur publication au fichier immobilier (ou de leur inscription au livre foncier).</w:t>
       </w:r>
     </w:p>
@@ -2026,6 +2100,7 @@
           <w:i/>
           <w:iCs/>
         </w:rPr>
+        <w:lastRenderedPageBreak/>
         <w:t>Aide personnalisée au logement (APL).</w:t>
       </w:r>
     </w:p>
@@ -2045,7 +2120,6 @@
         <w:rPr>
           <w:rFonts w:cs="TimesNewRomanPSMT"/>
         </w:rPr>
-        <w:lastRenderedPageBreak/>
         <w:t>Le bénéfice de l'APL est ouvert ou modifié respectivement à compter de la date d'effet de la convention ou de ses avenants, conformément aux articles R. 823-10 à R. 823-14, R. 831-2 et R. 831-3 du code de la construction et de l'habitation.</w:t>
       </w:r>
     </w:p>
@@ -6221,6 +6295,9 @@
     <w:p>
       <w:pPr>
         <w:jc w:val="both"/>
+        <w:rPr>
+          <w:lang w:val="en-US"/>
+        </w:rPr>
       </w:pPr>
       <w:r>
         <w:rPr>
@@ -6987,11 +7064,15 @@
     <w:p>
       <w:pPr>
         <w:jc w:val="both"/>
+        <w:rPr>
+          <w:lang w:val="en-US"/>
+        </w:rPr>
       </w:pPr>
       <w:proofErr w:type="gramStart"/>
       <w:r>
         <w:rPr>
           <w:rFonts w:cs="TimesNewRomanPSMT"/>
+          <w:lang w:val="en-US"/>
         </w:rPr>
         <w:t xml:space="preserve">{{ </w:t>
       </w:r>
@@ -6999,6 +7080,7 @@
       <w:r>
         <w:rPr>
           <w:rFonts w:cs="TimesNewRomanPSMT"/>
+          <w:lang w:val="en-US"/>
         </w:rPr>
         <w:t>programme</w:t>
       </w:r>
@@ -7006,6 +7088,7 @@
       <w:r>
         <w:rPr>
           <w:rFonts w:cs="TimesNewRomanPSMT"/>
+          <w:lang w:val="en-US"/>
         </w:rPr>
         <w:t>.mention_publication_edd_volumetrique</w:t>
       </w:r>
@@ -7013,6 +7096,7 @@
       <w:r>
         <w:rPr>
           <w:rFonts w:cs="TimesNewRomanPSMT"/>
+          <w:lang w:val="en-US"/>
         </w:rPr>
         <w:t xml:space="preserve"> }}</w:t>
       </w:r>
@@ -7083,15 +7167,11 @@
     <w:p>
       <w:pPr>
         <w:jc w:val="both"/>
-        <w:rPr>
-          <w:lang w:val="en-US"/>
-        </w:rPr>
       </w:pPr>
       <w:proofErr w:type="gramStart"/>
       <w:r>
         <w:rPr>
           <w:rFonts w:cs="TimesNewRomanPSMT"/>
-          <w:lang w:val="en-US"/>
         </w:rPr>
         <w:t xml:space="preserve">{{ </w:t>
       </w:r>
@@ -7099,7 +7179,6 @@
       <w:r>
         <w:rPr>
           <w:rFonts w:cs="TimesNewRomanPSMT"/>
-          <w:lang w:val="en-US"/>
         </w:rPr>
         <w:t>lot.edd</w:t>
       </w:r>
@@ -7107,7 +7186,6 @@
       <w:r>
         <w:rPr>
           <w:rFonts w:cs="TimesNewRomanPSMT"/>
-          <w:lang w:val="en-US"/>
         </w:rPr>
         <w:t>_classique_text</w:t>
       </w:r>
@@ -7115,7 +7193,6 @@
       <w:r>
         <w:rPr>
           <w:rFonts w:cs="TimesNewRomanPSMT"/>
-          <w:lang w:val="en-US"/>
         </w:rPr>
         <w:t>() }}</w:t>
       </w:r>
@@ -7123,22 +7200,31 @@
     <w:p>
       <w:pPr>
         <w:jc w:val="both"/>
-        <w:rPr>
-          <w:lang w:val="en-US"/>
-        </w:rPr>
-      </w:pPr>
-      <w:r>
-        <w:rPr>
-          <w:rFonts w:cs="TimesNewRomanPSMT"/>
-          <w:lang w:val="en-US"/>
-        </w:rPr>
-        <w:t xml:space="preserve">{% endif </w:t>
+      </w:pPr>
+      <w:r>
+        <w:rPr>
+          <w:rFonts w:cs="TimesNewRomanPSMT"/>
+        </w:rPr>
+        <w:t xml:space="preserve">{% </w:t>
+      </w:r>
+      <w:proofErr w:type="spellStart"/>
+      <w:r>
+        <w:rPr>
+          <w:rFonts w:cs="TimesNewRomanPSMT"/>
+        </w:rPr>
+        <w:t>endif</w:t>
+      </w:r>
+      <w:proofErr w:type="spellEnd"/>
+      <w:r>
+        <w:rPr>
+          <w:rFonts w:cs="TimesNewRomanPSMT"/>
+        </w:rPr>
+        <w:t xml:space="preserve"> </w:t>
       </w:r>
       <w:proofErr w:type="gramStart"/>
       <w:r>
         <w:rPr>
           <w:rFonts w:cs="TimesNewRomanPSMT"/>
-          <w:lang w:val="en-US"/>
         </w:rPr>
         <w:t>%}{</w:t>
       </w:r>
@@ -7146,7 +7232,6 @@
       <w:r>
         <w:rPr>
           <w:rFonts w:cs="TimesNewRomanPSMT"/>
-          <w:lang w:val="en-US"/>
         </w:rPr>
         <w:t xml:space="preserve">% for image in </w:t>
       </w:r>
@@ -7154,7 +7239,6 @@
       <w:r>
         <w:rPr>
           <w:rFonts w:cs="TimesNewRomanPSMT"/>
-          <w:lang w:val="en-US"/>
         </w:rPr>
         <w:t>edd_classique_images</w:t>
       </w:r>
@@ -7162,7 +7246,6 @@
       <w:r>
         <w:rPr>
           <w:rFonts w:cs="TimesNewRomanPSMT"/>
-          <w:lang w:val="en-US"/>
         </w:rPr>
         <w:t xml:space="preserve"> %}</w:t>
       </w:r>
@@ -7170,14 +7253,10 @@
     <w:p>
       <w:pPr>
         <w:jc w:val="both"/>
-        <w:rPr>
-          <w:lang w:val="en-US"/>
-        </w:rPr>
-      </w:pPr>
-      <w:r>
-        <w:rPr>
-          <w:rFonts w:cs="TimesNewRomanPSMT"/>
-          <w:lang w:val="en-US"/>
+      </w:pPr>
+      <w:r>
+        <w:rPr>
+          <w:rFonts w:cs="TimesNewRomanPSMT"/>
         </w:rPr>
         <w:t>{{image}}</w:t>
       </w:r>
@@ -7185,14 +7264,10 @@
     <w:p>
       <w:pPr>
         <w:jc w:val="both"/>
-        <w:rPr>
-          <w:lang w:val="en-US"/>
-        </w:rPr>
-      </w:pPr>
-      <w:r>
-        <w:rPr>
-          <w:rFonts w:cs="TimesNewRomanPSMT"/>
-          <w:lang w:val="en-US"/>
+      </w:pPr>
+      <w:r>
+        <w:rPr>
+          <w:rFonts w:cs="TimesNewRomanPSMT"/>
         </w:rPr>
         <w:t xml:space="preserve">{% </w:t>
       </w:r>
@@ -7200,7 +7275,6 @@
       <w:r>
         <w:rPr>
           <w:rFonts w:cs="TimesNewRomanPSMT"/>
-          <w:lang w:val="en-US"/>
         </w:rPr>
         <w:t>endfor</w:t>
       </w:r>
@@ -7208,7 +7282,6 @@
       <w:r>
         <w:rPr>
           <w:rFonts w:cs="TimesNewRomanPSMT"/>
-          <w:lang w:val="en-US"/>
         </w:rPr>
         <w:t xml:space="preserve"> </w:t>
       </w:r>
@@ -7216,7 +7289,6 @@
       <w:r>
         <w:rPr>
           <w:rFonts w:cs="TimesNewRomanPSMT"/>
-          <w:lang w:val="en-US"/>
         </w:rPr>
         <w:t>%}{</w:t>
       </w:r>
@@ -7224,7 +7296,6 @@
       <w:r>
         <w:rPr>
           <w:rFonts w:cs="TimesNewRomanPSMT"/>
-          <w:lang w:val="en-US"/>
         </w:rPr>
         <w:t xml:space="preserve">% if </w:t>
       </w:r>
@@ -7232,7 +7303,6 @@
       <w:r>
         <w:rPr>
           <w:rFonts w:cs="TimesNewRomanPSMT"/>
-          <w:lang w:val="en-US"/>
         </w:rPr>
         <w:t>programme.mention_publication_edd_classique</w:t>
       </w:r>
@@ -7240,7 +7310,6 @@
       <w:r>
         <w:rPr>
           <w:rFonts w:cs="TimesNewRomanPSMT"/>
-          <w:lang w:val="en-US"/>
         </w:rPr>
         <w:t xml:space="preserve"> %}</w:t>
       </w:r>
@@ -7248,15 +7317,11 @@
     <w:p>
       <w:pPr>
         <w:jc w:val="both"/>
-        <w:rPr>
-          <w:lang w:val="en-US"/>
-        </w:rPr>
       </w:pPr>
       <w:proofErr w:type="gramStart"/>
       <w:r>
         <w:rPr>
           <w:rFonts w:cs="TimesNewRomanPSMT"/>
-          <w:lang w:val="en-US"/>
         </w:rPr>
         <w:t xml:space="preserve">{{ </w:t>
       </w:r>
@@ -7264,7 +7329,6 @@
       <w:r>
         <w:rPr>
           <w:rFonts w:cs="TimesNewRomanPSMT"/>
-          <w:lang w:val="en-US"/>
         </w:rPr>
         <w:t>programme</w:t>
       </w:r>
@@ -7272,7 +7336,6 @@
       <w:r>
         <w:rPr>
           <w:rFonts w:cs="TimesNewRomanPSMT"/>
-          <w:lang w:val="en-US"/>
         </w:rPr>
         <w:t>.mention_publication_edd_classique</w:t>
       </w:r>
@@ -7280,7 +7343,6 @@
       <w:r>
         <w:rPr>
           <w:rFonts w:cs="TimesNewRomanPSMT"/>
-          <w:lang w:val="en-US"/>
         </w:rPr>
         <w:t xml:space="preserve"> }}</w:t>
       </w:r>
@@ -7288,22 +7350,31 @@
     <w:p>
       <w:pPr>
         <w:jc w:val="both"/>
-        <w:rPr>
-          <w:lang w:val="en-US"/>
-        </w:rPr>
-      </w:pPr>
-      <w:r>
-        <w:rPr>
-          <w:rFonts w:cs="TimesNewRomanPSMT"/>
-          <w:lang w:val="en-US"/>
-        </w:rPr>
-        <w:t xml:space="preserve">{% endif </w:t>
+      </w:pPr>
+      <w:r>
+        <w:rPr>
+          <w:rFonts w:cs="TimesNewRomanPSMT"/>
+        </w:rPr>
+        <w:t xml:space="preserve">{% </w:t>
+      </w:r>
+      <w:proofErr w:type="spellStart"/>
+      <w:r>
+        <w:rPr>
+          <w:rFonts w:cs="TimesNewRomanPSMT"/>
+        </w:rPr>
+        <w:t>endif</w:t>
+      </w:r>
+      <w:proofErr w:type="spellEnd"/>
+      <w:r>
+        <w:rPr>
+          <w:rFonts w:cs="TimesNewRomanPSMT"/>
+        </w:rPr>
+        <w:t xml:space="preserve"> </w:t>
       </w:r>
       <w:proofErr w:type="gramStart"/>
       <w:r>
         <w:rPr>
           <w:rFonts w:cs="TimesNewRomanPSMT"/>
-          <w:lang w:val="en-US"/>
         </w:rPr>
         <w:t>%}{</w:t>
       </w:r>
@@ -7311,7 +7382,6 @@
       <w:r>
         <w:rPr>
           <w:rFonts w:cs="TimesNewRomanPSMT"/>
-          <w:lang w:val="en-US"/>
         </w:rPr>
         <w:t xml:space="preserve">% if </w:t>
       </w:r>
@@ -7319,7 +7389,6 @@
       <w:r>
         <w:rPr>
           <w:rFonts w:cs="TimesNewRomanPSMT"/>
-          <w:lang w:val="en-US"/>
         </w:rPr>
         <w:t>logement_edds|len</w:t>
       </w:r>
@@ -7327,7 +7396,6 @@
       <w:r>
         <w:rPr>
           <w:rFonts w:cs="TimesNewRomanPSMT"/>
-          <w:lang w:val="en-US"/>
         </w:rPr>
         <w:t xml:space="preserve"> %}</w:t>
       </w:r>
@@ -8941,65 +9009,72 @@
       <w:pPr>
         <w:ind w:firstLine="708"/>
         <w:jc w:val="both"/>
-        <w:rPr>
-          <w:lang w:val="en-US"/>
-        </w:rPr>
       </w:pPr>
       <w:r>
         <w:rPr>
           <w:rFonts w:cs="TimesNewRomanPSMT"/>
           <w:sz w:val="16"/>
           <w:szCs w:val="16"/>
-          <w:lang w:val="en-US"/>
-        </w:rPr>
-        <w:t xml:space="preserve">{%- endif %} </w:t>
-      </w:r>
-    </w:p>
-    <w:p>
-      <w:pPr>
-        <w:ind w:firstLine="708"/>
-        <w:jc w:val="both"/>
-        <w:rPr>
-          <w:lang w:val="en-US"/>
-        </w:rPr>
-      </w:pPr>
+        </w:rPr>
+        <w:t xml:space="preserve">{%- </w:t>
+      </w:r>
+      <w:proofErr w:type="spellStart"/>
       <w:r>
         <w:rPr>
           <w:rFonts w:cs="TimesNewRomanPSMT"/>
           <w:sz w:val="16"/>
           <w:szCs w:val="16"/>
-          <w:lang w:val="en-US"/>
-        </w:rPr>
-        <w:t xml:space="preserve">{%- if </w:t>
-      </w:r>
-      <w:proofErr w:type="spellStart"/>
-      <w:proofErr w:type="gramStart"/>
+        </w:rPr>
+        <w:t>endif</w:t>
+      </w:r>
+      <w:proofErr w:type="spellEnd"/>
       <w:r>
         <w:rPr>
           <w:rFonts w:cs="TimesNewRomanPSMT"/>
           <w:sz w:val="16"/>
           <w:szCs w:val="16"/>
-          <w:lang w:val="en-US"/>
-        </w:rPr>
-        <w:t>lot.annexe</w:t>
-      </w:r>
-      <w:proofErr w:type="gramEnd"/>
+        </w:rPr>
+        <w:t xml:space="preserve"> %} </w:t>
+      </w:r>
+    </w:p>
+    <w:p>
+      <w:pPr>
+        <w:ind w:firstLine="708"/>
+        <w:jc w:val="both"/>
+      </w:pPr>
       <w:r>
         <w:rPr>
           <w:rFonts w:cs="TimesNewRomanPSMT"/>
           <w:sz w:val="16"/>
           <w:szCs w:val="16"/>
-          <w:lang w:val="en-US"/>
-        </w:rPr>
-        <w:t>_remises</w:t>
-      </w:r>
-      <w:proofErr w:type="spellEnd"/>
+        </w:rPr>
+        <w:t xml:space="preserve">{%- if </w:t>
+      </w:r>
+      <w:proofErr w:type="spellStart"/>
+      <w:proofErr w:type="gramStart"/>
       <w:r>
         <w:rPr>
           <w:rFonts w:cs="TimesNewRomanPSMT"/>
           <w:sz w:val="16"/>
           <w:szCs w:val="16"/>
-          <w:lang w:val="en-US"/>
+        </w:rPr>
+        <w:t>lot.annexe</w:t>
+      </w:r>
+      <w:proofErr w:type="gramEnd"/>
+      <w:r>
+        <w:rPr>
+          <w:rFonts w:cs="TimesNewRomanPSMT"/>
+          <w:sz w:val="16"/>
+          <w:szCs w:val="16"/>
+        </w:rPr>
+        <w:t>_remises</w:t>
+      </w:r>
+      <w:proofErr w:type="spellEnd"/>
+      <w:r>
+        <w:rPr>
+          <w:rFonts w:cs="TimesNewRomanPSMT"/>
+          <w:sz w:val="16"/>
+          <w:szCs w:val="16"/>
         </w:rPr>
         <w:t xml:space="preserve"> %}</w:t>
       </w:r>
@@ -9008,9 +9083,6 @@
       <w:pPr>
         <w:ind w:firstLine="708"/>
         <w:jc w:val="both"/>
-        <w:rPr>
-          <w:lang w:val="en-US"/>
-        </w:rPr>
       </w:pPr>
       <w:r>
         <w:fldChar w:fldCharType="begin">
@@ -9030,7 +9102,6 @@
         <w:rPr>
           <w:sz w:val="16"/>
           <w:szCs w:val="16"/>
-          <w:lang w:val="en-US"/>
         </w:rPr>
         <w:instrText xml:space="preserve"> FORMCHECKBOX </w:instrText>
       </w:r>
@@ -9061,14 +9132,12 @@
           <w:rFonts w:cs="TimesNewRomanPSMT"/>
           <w:sz w:val="16"/>
           <w:szCs w:val="16"/>
-          <w:lang w:val="en-US"/>
         </w:rPr>
         <w:t xml:space="preserve"> </w:t>
       </w:r>
       <w:r>
         <w:rPr>
           <w:rFonts w:cs="TimesNewRomanPSMT"/>
-          <w:lang w:val="en-US"/>
         </w:rPr>
         <w:t>Remise</w:t>
       </w:r>
@@ -9077,66 +9146,73 @@
       <w:pPr>
         <w:ind w:firstLine="708"/>
         <w:jc w:val="both"/>
-        <w:rPr>
-          <w:lang w:val="en-US"/>
-        </w:rPr>
       </w:pPr>
       <w:r>
         <w:rPr>
           <w:rFonts w:cs="TimesNewRomanPSMT"/>
           <w:sz w:val="16"/>
           <w:szCs w:val="16"/>
-          <w:lang w:val="en-US"/>
         </w:rPr>
         <w:lastRenderedPageBreak/>
-        <w:t xml:space="preserve">{%- endif %} </w:t>
-      </w:r>
-    </w:p>
-    <w:p>
-      <w:pPr>
-        <w:ind w:firstLine="708"/>
-        <w:jc w:val="both"/>
-        <w:rPr>
-          <w:lang w:val="en-US"/>
-        </w:rPr>
-      </w:pPr>
+        <w:t xml:space="preserve">{%- </w:t>
+      </w:r>
+      <w:proofErr w:type="spellStart"/>
       <w:r>
         <w:rPr>
           <w:rFonts w:cs="TimesNewRomanPSMT"/>
           <w:sz w:val="16"/>
           <w:szCs w:val="16"/>
-          <w:lang w:val="en-US"/>
-        </w:rPr>
-        <w:t xml:space="preserve">{%- if </w:t>
-      </w:r>
-      <w:proofErr w:type="spellStart"/>
-      <w:proofErr w:type="gramStart"/>
+        </w:rPr>
+        <w:t>endif</w:t>
+      </w:r>
+      <w:proofErr w:type="spellEnd"/>
       <w:r>
         <w:rPr>
           <w:rFonts w:cs="TimesNewRomanPSMT"/>
           <w:sz w:val="16"/>
           <w:szCs w:val="16"/>
-          <w:lang w:val="en-US"/>
-        </w:rPr>
-        <w:t>lot.annexe</w:t>
-      </w:r>
-      <w:proofErr w:type="gramEnd"/>
+        </w:rPr>
+        <w:t xml:space="preserve"> %} </w:t>
+      </w:r>
+    </w:p>
+    <w:p>
+      <w:pPr>
+        <w:ind w:firstLine="708"/>
+        <w:jc w:val="both"/>
+      </w:pPr>
       <w:r>
         <w:rPr>
           <w:rFonts w:cs="TimesNewRomanPSMT"/>
           <w:sz w:val="16"/>
           <w:szCs w:val="16"/>
-          <w:lang w:val="en-US"/>
-        </w:rPr>
-        <w:t>_ateliers</w:t>
-      </w:r>
-      <w:proofErr w:type="spellEnd"/>
+        </w:rPr>
+        <w:t xml:space="preserve">{%- if </w:t>
+      </w:r>
+      <w:proofErr w:type="spellStart"/>
+      <w:proofErr w:type="gramStart"/>
       <w:r>
         <w:rPr>
           <w:rFonts w:cs="TimesNewRomanPSMT"/>
           <w:sz w:val="16"/>
           <w:szCs w:val="16"/>
-          <w:lang w:val="en-US"/>
+        </w:rPr>
+        <w:t>lot.annexe</w:t>
+      </w:r>
+      <w:proofErr w:type="gramEnd"/>
+      <w:r>
+        <w:rPr>
+          <w:rFonts w:cs="TimesNewRomanPSMT"/>
+          <w:sz w:val="16"/>
+          <w:szCs w:val="16"/>
+        </w:rPr>
+        <w:t>_ateliers</w:t>
+      </w:r>
+      <w:proofErr w:type="spellEnd"/>
+      <w:r>
+        <w:rPr>
+          <w:rFonts w:cs="TimesNewRomanPSMT"/>
+          <w:sz w:val="16"/>
+          <w:szCs w:val="16"/>
         </w:rPr>
         <w:t xml:space="preserve"> %}</w:t>
       </w:r>
@@ -9345,65 +9421,72 @@
       <w:pPr>
         <w:ind w:firstLine="708"/>
         <w:jc w:val="both"/>
-        <w:rPr>
-          <w:lang w:val="en-US"/>
-        </w:rPr>
       </w:pPr>
       <w:r>
         <w:rPr>
           <w:rFonts w:cs="TimesNewRomanPSMT"/>
           <w:sz w:val="16"/>
           <w:szCs w:val="16"/>
-          <w:lang w:val="en-US"/>
-        </w:rPr>
-        <w:t xml:space="preserve">{%- endif %} </w:t>
-      </w:r>
-    </w:p>
-    <w:p>
-      <w:pPr>
-        <w:ind w:firstLine="708"/>
-        <w:jc w:val="both"/>
-        <w:rPr>
-          <w:lang w:val="en-US"/>
-        </w:rPr>
-      </w:pPr>
+        </w:rPr>
+        <w:t xml:space="preserve">{%- </w:t>
+      </w:r>
+      <w:proofErr w:type="spellStart"/>
       <w:r>
         <w:rPr>
           <w:rFonts w:cs="TimesNewRomanPSMT"/>
           <w:sz w:val="16"/>
           <w:szCs w:val="16"/>
-          <w:lang w:val="en-US"/>
-        </w:rPr>
-        <w:t xml:space="preserve">{%- if </w:t>
-      </w:r>
-      <w:proofErr w:type="spellStart"/>
-      <w:proofErr w:type="gramStart"/>
+        </w:rPr>
+        <w:t>endif</w:t>
+      </w:r>
+      <w:proofErr w:type="spellEnd"/>
       <w:r>
         <w:rPr>
           <w:rFonts w:cs="TimesNewRomanPSMT"/>
           <w:sz w:val="16"/>
           <w:szCs w:val="16"/>
-          <w:lang w:val="en-US"/>
-        </w:rPr>
-        <w:t>lot.annexe</w:t>
-      </w:r>
-      <w:proofErr w:type="gramEnd"/>
+        </w:rPr>
+        <w:t xml:space="preserve"> %} </w:t>
+      </w:r>
+    </w:p>
+    <w:p>
+      <w:pPr>
+        <w:ind w:firstLine="708"/>
+        <w:jc w:val="both"/>
+      </w:pPr>
       <w:r>
         <w:rPr>
           <w:rFonts w:cs="TimesNewRomanPSMT"/>
           <w:sz w:val="16"/>
           <w:szCs w:val="16"/>
-          <w:lang w:val="en-US"/>
-        </w:rPr>
-        <w:t>_celliers</w:t>
-      </w:r>
-      <w:proofErr w:type="spellEnd"/>
+        </w:rPr>
+        <w:t xml:space="preserve">{%- if </w:t>
+      </w:r>
+      <w:proofErr w:type="spellStart"/>
+      <w:proofErr w:type="gramStart"/>
       <w:r>
         <w:rPr>
           <w:rFonts w:cs="TimesNewRomanPSMT"/>
           <w:sz w:val="16"/>
           <w:szCs w:val="16"/>
-          <w:lang w:val="en-US"/>
+        </w:rPr>
+        <w:t>lot.annexe</w:t>
+      </w:r>
+      <w:proofErr w:type="gramEnd"/>
+      <w:r>
+        <w:rPr>
+          <w:rFonts w:cs="TimesNewRomanPSMT"/>
+          <w:sz w:val="16"/>
+          <w:szCs w:val="16"/>
+        </w:rPr>
+        <w:t>_celliers</w:t>
+      </w:r>
+      <w:proofErr w:type="spellEnd"/>
+      <w:r>
+        <w:rPr>
+          <w:rFonts w:cs="TimesNewRomanPSMT"/>
+          <w:sz w:val="16"/>
+          <w:szCs w:val="16"/>
         </w:rPr>
         <w:t xml:space="preserve"> %}</w:t>
       </w:r>
@@ -9507,16 +9590,12 @@
       <w:pPr>
         <w:ind w:firstLine="708"/>
         <w:jc w:val="both"/>
-        <w:rPr>
-          <w:lang w:val="en-US"/>
-        </w:rPr>
       </w:pPr>
       <w:r>
         <w:rPr>
           <w:rFonts w:cs="TimesNewRomanPSMT"/>
           <w:sz w:val="16"/>
           <w:szCs w:val="16"/>
-          <w:lang w:val="en-US"/>
         </w:rPr>
         <w:t xml:space="preserve">{%- if </w:t>
       </w:r>
@@ -9527,7 +9606,6 @@
           <w:rFonts w:cs="TimesNewRomanPSMT"/>
           <w:sz w:val="16"/>
           <w:szCs w:val="16"/>
-          <w:lang w:val="en-US"/>
         </w:rPr>
         <w:t>lot.annexe</w:t>
       </w:r>
@@ -9537,7 +9615,6 @@
           <w:rFonts w:cs="TimesNewRomanPSMT"/>
           <w:sz w:val="16"/>
           <w:szCs w:val="16"/>
-          <w:lang w:val="en-US"/>
         </w:rPr>
         <w:t>_resserres</w:t>
       </w:r>
@@ -9547,7 +9624,6 @@
           <w:rFonts w:cs="TimesNewRomanPSMT"/>
           <w:sz w:val="16"/>
           <w:szCs w:val="16"/>
-          <w:lang w:val="en-US"/>
         </w:rPr>
         <w:t xml:space="preserve"> %}</w:t>
       </w:r>
@@ -9556,9 +9632,6 @@
       <w:pPr>
         <w:ind w:firstLine="708"/>
         <w:jc w:val="both"/>
-        <w:rPr>
-          <w:lang w:val="en-US"/>
-        </w:rPr>
       </w:pPr>
       <w:r>
         <w:fldChar w:fldCharType="begin">
@@ -9578,7 +9651,6 @@
         <w:rPr>
           <w:sz w:val="16"/>
           <w:szCs w:val="16"/>
-          <w:lang w:val="en-US"/>
         </w:rPr>
         <w:instrText xml:space="preserve"> FORMCHECKBOX </w:instrText>
       </w:r>
@@ -9609,83 +9681,86 @@
           <w:rFonts w:cs="TimesNewRomanPSMT"/>
           <w:sz w:val="16"/>
           <w:szCs w:val="16"/>
-          <w:lang w:val="en-US"/>
         </w:rPr>
         <w:t xml:space="preserve"> </w:t>
       </w:r>
-      <w:proofErr w:type="spellStart"/>
-      <w:r>
-        <w:rPr>
-          <w:rFonts w:cs="TimesNewRomanPSMT"/>
-          <w:lang w:val="en-US"/>
+      <w:r>
+        <w:rPr>
+          <w:rFonts w:cs="TimesNewRomanPSMT"/>
         </w:rPr>
         <w:t>Resserres</w:t>
       </w:r>
-      <w:proofErr w:type="spellEnd"/>
     </w:p>
     <w:p>
       <w:pPr>
         <w:ind w:firstLine="708"/>
         <w:jc w:val="both"/>
-        <w:rPr>
-          <w:lang w:val="en-US"/>
-        </w:rPr>
       </w:pPr>
       <w:r>
         <w:rPr>
           <w:rFonts w:cs="TimesNewRomanPSMT"/>
           <w:sz w:val="16"/>
           <w:szCs w:val="16"/>
-          <w:lang w:val="en-US"/>
-        </w:rPr>
-        <w:t xml:space="preserve">{%- endif %} </w:t>
-      </w:r>
-    </w:p>
-    <w:p>
-      <w:pPr>
-        <w:ind w:firstLine="708"/>
-        <w:jc w:val="both"/>
-        <w:rPr>
-          <w:lang w:val="en-US"/>
-        </w:rPr>
-      </w:pPr>
+        </w:rPr>
+        <w:t xml:space="preserve">{%- </w:t>
+      </w:r>
+      <w:proofErr w:type="spellStart"/>
       <w:r>
         <w:rPr>
           <w:rFonts w:cs="TimesNewRomanPSMT"/>
           <w:sz w:val="16"/>
           <w:szCs w:val="16"/>
-          <w:lang w:val="en-US"/>
-        </w:rPr>
-        <w:t xml:space="preserve">{%- if </w:t>
-      </w:r>
-      <w:proofErr w:type="spellStart"/>
-      <w:proofErr w:type="gramStart"/>
+        </w:rPr>
+        <w:t>endif</w:t>
+      </w:r>
+      <w:proofErr w:type="spellEnd"/>
       <w:r>
         <w:rPr>
           <w:rFonts w:cs="TimesNewRomanPSMT"/>
           <w:sz w:val="16"/>
           <w:szCs w:val="16"/>
-          <w:lang w:val="en-US"/>
-        </w:rPr>
-        <w:t>lot.annexe</w:t>
-      </w:r>
-      <w:proofErr w:type="gramEnd"/>
+        </w:rPr>
+        <w:t xml:space="preserve"> %} </w:t>
+      </w:r>
+    </w:p>
+    <w:p>
+      <w:pPr>
+        <w:ind w:firstLine="708"/>
+        <w:jc w:val="both"/>
+      </w:pPr>
       <w:r>
         <w:rPr>
           <w:rFonts w:cs="TimesNewRomanPSMT"/>
           <w:sz w:val="16"/>
           <w:szCs w:val="16"/>
-          <w:lang w:val="en-US"/>
-        </w:rPr>
-        <w:t>_combles</w:t>
-      </w:r>
-      <w:proofErr w:type="spellEnd"/>
+        </w:rPr>
+        <w:t xml:space="preserve">{%- if </w:t>
+      </w:r>
+      <w:proofErr w:type="spellStart"/>
+      <w:proofErr w:type="gramStart"/>
       <w:r>
         <w:rPr>
           <w:rFonts w:cs="TimesNewRomanPSMT"/>
           <w:sz w:val="16"/>
           <w:szCs w:val="16"/>
-          <w:lang w:val="en-US"/>
+        </w:rPr>
+        <w:t>lot.annexe</w:t>
+      </w:r>
+      <w:proofErr w:type="gramEnd"/>
+      <w:r>
+        <w:rPr>
+          <w:rFonts w:cs="TimesNewRomanPSMT"/>
+          <w:sz w:val="16"/>
+          <w:szCs w:val="16"/>
+        </w:rPr>
+        <w:t>_combles</w:t>
+      </w:r>
+      <w:proofErr w:type="spellEnd"/>
+      <w:r>
+        <w:rPr>
+          <w:rFonts w:cs="TimesNewRomanPSMT"/>
+          <w:sz w:val="16"/>
+          <w:szCs w:val="16"/>
         </w:rPr>
         <w:t xml:space="preserve"> %}</w:t>
       </w:r>
@@ -9757,32 +9832,18 @@
       <w:pPr>
         <w:ind w:firstLine="708"/>
         <w:jc w:val="both"/>
+        <w:rPr>
+          <w:lang w:val="en-US"/>
+        </w:rPr>
       </w:pPr>
       <w:r>
         <w:rPr>
           <w:rFonts w:cs="TimesNewRomanPSMT"/>
           <w:sz w:val="16"/>
           <w:szCs w:val="16"/>
-        </w:rPr>
-        <w:t xml:space="preserve">{%- </w:t>
-      </w:r>
-      <w:proofErr w:type="spellStart"/>
-      <w:r>
-        <w:rPr>
-          <w:rFonts w:cs="TimesNewRomanPSMT"/>
-          <w:sz w:val="16"/>
-          <w:szCs w:val="16"/>
-        </w:rPr>
-        <w:t>endif</w:t>
-      </w:r>
-      <w:proofErr w:type="spellEnd"/>
-      <w:r>
-        <w:rPr>
-          <w:rFonts w:cs="TimesNewRomanPSMT"/>
-          <w:sz w:val="16"/>
-          <w:szCs w:val="16"/>
-        </w:rPr>
-        <w:t xml:space="preserve"> %} </w:t>
+          <w:lang w:val="en-US"/>
+        </w:rPr>
+        <w:t xml:space="preserve">{%- endif %} </w:t>
       </w:r>
     </w:p>
     <w:p>
@@ -9909,18 +9970,32 @@
       <w:pPr>
         <w:ind w:firstLine="708"/>
         <w:jc w:val="both"/>
-        <w:rPr>
-          <w:lang w:val="en-US"/>
-        </w:rPr>
       </w:pPr>
       <w:r>
         <w:rPr>
           <w:rFonts w:cs="TimesNewRomanPSMT"/>
           <w:sz w:val="16"/>
           <w:szCs w:val="16"/>
-          <w:lang w:val="en-US"/>
-        </w:rPr>
-        <w:t xml:space="preserve">{%- endif %} </w:t>
+        </w:rPr>
+        <w:t xml:space="preserve">{%- </w:t>
+      </w:r>
+      <w:proofErr w:type="spellStart"/>
+      <w:r>
+        <w:rPr>
+          <w:rFonts w:cs="TimesNewRomanPSMT"/>
+          <w:sz w:val="16"/>
+          <w:szCs w:val="16"/>
+        </w:rPr>
+        <w:t>endif</w:t>
+      </w:r>
+      <w:proofErr w:type="spellEnd"/>
+      <w:r>
+        <w:rPr>
+          <w:rFonts w:cs="TimesNewRomanPSMT"/>
+          <w:sz w:val="16"/>
+          <w:szCs w:val="16"/>
+        </w:rPr>
+        <w:t xml:space="preserve"> %} </w:t>
       </w:r>
     </w:p>
     <w:p>
@@ -11714,9 +11789,6 @@
           <w:p>
             <w:pPr>
               <w:jc w:val="both"/>
-              <w:rPr>
-                <w:lang w:val="en-US"/>
-              </w:rPr>
             </w:pPr>
             <w:proofErr w:type="gramStart"/>
             <w:r>
@@ -11724,7 +11796,6 @@
                 <w:rFonts w:cs="TimesNewRomanPSMT"/>
                 <w:sz w:val="16"/>
                 <w:szCs w:val="16"/>
-                <w:lang w:val="en-US"/>
               </w:rPr>
               <w:t xml:space="preserve">{{ </w:t>
             </w:r>
@@ -11734,7 +11805,6 @@
                 <w:rFonts w:cs="TimesNewRomanPSMT"/>
                 <w:sz w:val="16"/>
                 <w:szCs w:val="16"/>
-                <w:lang w:val="en-US"/>
               </w:rPr>
               <w:t>s</w:t>
             </w:r>
@@ -11744,7 +11814,6 @@
                 <w:rFonts w:cs="TimesNewRomanPSMT"/>
                 <w:sz w:val="16"/>
                 <w:szCs w:val="16"/>
-                <w:lang w:val="en-US"/>
               </w:rPr>
               <w:t>.nb</w:t>
             </w:r>
@@ -11754,9 +11823,8 @@
                 <w:rFonts w:cs="TimesNewRomanPSMT"/>
                 <w:sz w:val="16"/>
                 <w:szCs w:val="16"/>
-                <w:lang w:val="en-US"/>
               </w:rPr>
-              <w:t xml:space="preserve"> }} </w:t>
+              <w:t xml:space="preserve"> }} stationnement{{</w:t>
             </w:r>
             <w:proofErr w:type="spellStart"/>
             <w:r>
@@ -11764,27 +11832,6 @@
                 <w:rFonts w:cs="TimesNewRomanPSMT"/>
                 <w:sz w:val="16"/>
                 <w:szCs w:val="16"/>
-                <w:lang w:val="en-US"/>
-              </w:rPr>
-              <w:t>stationnement</w:t>
-            </w:r>
-            <w:proofErr w:type="spellEnd"/>
-            <w:r>
-              <w:rPr>
-                <w:rFonts w:cs="TimesNewRomanPSMT"/>
-                <w:sz w:val="16"/>
-                <w:szCs w:val="16"/>
-                <w:lang w:val="en-US"/>
-              </w:rPr>
-              <w:t>{{</w:t>
-            </w:r>
-            <w:proofErr w:type="spellStart"/>
-            <w:r>
-              <w:rPr>
-                <w:rFonts w:cs="TimesNewRomanPSMT"/>
-                <w:sz w:val="16"/>
-                <w:szCs w:val="16"/>
-                <w:lang w:val="en-US"/>
               </w:rPr>
               <w:t>s.nb|pl</w:t>
             </w:r>
@@ -11794,7 +11841,6 @@
                 <w:rFonts w:cs="TimesNewRomanPSMT"/>
                 <w:sz w:val="16"/>
                 <w:szCs w:val="16"/>
-                <w:lang w:val="en-US"/>
               </w:rPr>
               <w:t>}} de type {{ s.t }}</w:t>
             </w:r>
@@ -12143,7 +12189,6 @@
             <w:pPr>
               <w:jc w:val="both"/>
             </w:pPr>
-            <w:proofErr w:type="spellStart"/>
             <w:r>
               <w:rPr>
                 <w:rFonts w:cs="TimesNewRomanPSMT"/>
@@ -12153,19 +12198,7 @@
                 <w:szCs w:val="16"/>
                 <w:lang w:val="en-US"/>
               </w:rPr>
-              <w:t>Loyer</w:t>
-            </w:r>
-            <w:proofErr w:type="spellEnd"/>
-            <w:r>
-              <w:rPr>
-                <w:rFonts w:cs="TimesNewRomanPSMT"/>
-                <w:b/>
-                <w:bCs/>
-                <w:sz w:val="16"/>
-                <w:szCs w:val="16"/>
-                <w:lang w:val="en-US"/>
-              </w:rPr>
-              <w:t xml:space="preserve"> </w:t>
+              <w:t xml:space="preserve">Loyer </w:t>
             </w:r>
             <w:proofErr w:type="spellStart"/>
             <w:r>
@@ -12226,7 +12259,6 @@
             <w:pPr>
               <w:jc w:val="both"/>
             </w:pPr>
-            <w:proofErr w:type="spellStart"/>
             <w:r>
               <w:rPr>
                 <w:rFonts w:cs="TimesNewRomanPSMT"/>
@@ -12236,19 +12268,7 @@
                 <w:szCs w:val="16"/>
                 <w:lang w:val="en-US"/>
               </w:rPr>
-              <w:t>Loyer</w:t>
-            </w:r>
-            <w:proofErr w:type="spellEnd"/>
-            <w:r>
-              <w:rPr>
-                <w:rFonts w:cs="TimesNewRomanPSMT"/>
-                <w:b/>
-                <w:bCs/>
-                <w:sz w:val="16"/>
-                <w:szCs w:val="16"/>
-                <w:lang w:val="en-US"/>
-              </w:rPr>
-              <w:t xml:space="preserve"> </w:t>
+              <w:t xml:space="preserve">Loyer </w:t>
             </w:r>
             <w:proofErr w:type="spellStart"/>
             <w:r>
@@ -13112,16 +13132,38 @@
     <w:p>
       <w:pPr>
         <w:jc w:val="both"/>
-      </w:pPr>
-      <w:r>
-        <w:t xml:space="preserve">Notaire : </w:t>
+        <w:rPr>
+          <w:lang w:val="en-US"/>
+        </w:rPr>
+      </w:pPr>
+      <w:proofErr w:type="spellStart"/>
+      <w:proofErr w:type="gramStart"/>
+      <w:r>
+        <w:rPr>
+          <w:lang w:val="en-US"/>
+        </w:rPr>
+        <w:t>Notaire</w:t>
+      </w:r>
+      <w:proofErr w:type="spellEnd"/>
+      <w:r>
+        <w:rPr>
+          <w:lang w:val="en-US"/>
+        </w:rPr>
+        <w:t> :</w:t>
+      </w:r>
+      <w:proofErr w:type="gramEnd"/>
+      <w:r>
+        <w:rPr>
+          <w:lang w:val="en-US"/>
+        </w:rPr>
+        <w:t xml:space="preserve"> </w:t>
       </w:r>
       <w:bookmarkStart w:id="57" w:name="Notaire"/>
       <w:bookmarkEnd w:id="57"/>
-      <w:proofErr w:type="gramStart"/>
-      <w:r>
-        <w:rPr>
-          <w:rFonts w:cs="TimesNewRomanPSMT"/>
+      <w:r>
+        <w:rPr>
+          <w:rFonts w:cs="TimesNewRomanPSMT"/>
+          <w:lang w:val="en-US"/>
         </w:rPr>
         <w:t xml:space="preserve">{{ </w:t>
       </w:r>
@@ -13129,20 +13171,15 @@
       <w:r>
         <w:rPr>
           <w:rFonts w:cs="TimesNewRomanPSMT"/>
-        </w:rPr>
-        <w:t>programme</w:t>
-      </w:r>
-      <w:proofErr w:type="gramEnd"/>
-      <w:r>
-        <w:rPr>
-          <w:rFonts w:cs="TimesNewRomanPSMT"/>
-        </w:rPr>
-        <w:t>.reference_notaire_text</w:t>
-      </w:r>
-      <w:proofErr w:type="spellEnd"/>
-      <w:r>
-        <w:rPr>
-          <w:rFonts w:cs="TimesNewRomanPSMT"/>
+          <w:lang w:val="en-US"/>
+        </w:rPr>
+        <w:t>programme.reference_notaire_text</w:t>
+      </w:r>
+      <w:proofErr w:type="spellEnd"/>
+      <w:r>
+        <w:rPr>
+          <w:rFonts w:cs="TimesNewRomanPSMT"/>
+          <w:lang w:val="en-US"/>
         </w:rPr>
         <w:t>()  }}</w:t>
       </w:r>
@@ -13150,10 +13187,14 @@
     <w:p>
       <w:pPr>
         <w:jc w:val="both"/>
-      </w:pPr>
-      <w:r>
-        <w:rPr>
-          <w:rFonts w:cs="TimesNewRomanPSMT"/>
+        <w:rPr>
+          <w:lang w:val="en-US"/>
+        </w:rPr>
+      </w:pPr>
+      <w:r>
+        <w:rPr>
+          <w:rFonts w:cs="TimesNewRomanPSMT"/>
+          <w:lang w:val="en-US"/>
         </w:rPr>
         <w:t xml:space="preserve">{% for image in </w:t>
       </w:r>
@@ -13161,6 +13202,7 @@
       <w:r>
         <w:rPr>
           <w:rFonts w:cs="TimesNewRomanPSMT"/>
+          <w:lang w:val="en-US"/>
         </w:rPr>
         <w:t>reference_notaire_images</w:t>
       </w:r>
@@ -13168,6 +13210,7 @@
       <w:r>
         <w:rPr>
           <w:rFonts w:cs="TimesNewRomanPSMT"/>
+          <w:lang w:val="en-US"/>
         </w:rPr>
         <w:t xml:space="preserve"> %}</w:t>
       </w:r>
@@ -13175,10 +13218,14 @@
     <w:p>
       <w:pPr>
         <w:jc w:val="both"/>
-      </w:pPr>
-      <w:r>
-        <w:rPr>
-          <w:rFonts w:cs="TimesNewRomanPSMT"/>
+        <w:rPr>
+          <w:lang w:val="en-US"/>
+        </w:rPr>
+      </w:pPr>
+      <w:r>
+        <w:rPr>
+          <w:rFonts w:cs="TimesNewRomanPSMT"/>
+          <w:lang w:val="en-US"/>
         </w:rPr>
         <w:t>{{image}}</w:t>
       </w:r>
@@ -13188,16 +13235,21 @@
         <w:jc w:val="both"/>
         <w:rPr>
           <w:rFonts w:cs="TimesNewRomanPSMT"/>
-        </w:rPr>
-      </w:pPr>
-    </w:p>
-    <w:p>
-      <w:pPr>
-        <w:jc w:val="both"/>
-      </w:pPr>
-      <w:r>
-        <w:rPr>
-          <w:rFonts w:cs="TimesNewRomanPSMT"/>
+          <w:lang w:val="en-US"/>
+        </w:rPr>
+      </w:pPr>
+    </w:p>
+    <w:p>
+      <w:pPr>
+        <w:jc w:val="both"/>
+        <w:rPr>
+          <w:lang w:val="en-US"/>
+        </w:rPr>
+      </w:pPr>
+      <w:r>
+        <w:rPr>
+          <w:rFonts w:cs="TimesNewRomanPSMT"/>
+          <w:lang w:val="en-US"/>
         </w:rPr>
         <w:t xml:space="preserve">{% </w:t>
       </w:r>
@@ -13205,6 +13257,7 @@
       <w:r>
         <w:rPr>
           <w:rFonts w:cs="TimesNewRomanPSMT"/>
+          <w:lang w:val="en-US"/>
         </w:rPr>
         <w:t>endfor</w:t>
       </w:r>
@@ -13212,6 +13265,7 @@
       <w:r>
         <w:rPr>
           <w:rFonts w:cs="TimesNewRomanPSMT"/>
+          <w:lang w:val="en-US"/>
         </w:rPr>
         <w:t xml:space="preserve"> %}</w:t>
       </w:r>
@@ -17947,7 +18001,7 @@
         <v:shape id="_x0000_s1028" alt="" style="position:absolute;left:0;text-align:left;margin-left:0;margin-top:0;width:50pt;height:50pt;z-index:251659264;visibility:hidden;mso-wrap-edited:f;mso-width-percent:0;mso-height-percent:0;mso-width-percent:0;mso-height-percent:0" coordsize="21600,21600" o:spt="100" adj="10800,,0" path="m,l21600,em,21600r21600,e">
           <v:stroke joinstyle="miter"/>
           <v:formulas/>
-          <v:path o:connecttype="custom" o:connectlocs="0,0;635000,0;0,635000;635000,635000" o:connectangles="0,0,0,0"/>
+          <v:path o:connecttype="custom" o:connectlocs="0,0;18667824,0;0,18667824;18667824,18667824" o:connectangles="0,0,0,0"/>
           <o:lock v:ext="edit" selection="t"/>
         </v:shape>
       </w:pict>
@@ -17958,7 +18012,7 @@
           <v:fill color2="gray"/>
           <v:stroke joinstyle="round"/>
           <v:formulas/>
-          <v:path textpathok="t" o:connecttype="custom" o:connectlocs="0,0;7103745,0;0,406400;7103745,406400" o:connectangles="0,0,0,0"/>
+          <v:path textpathok="t" o:connecttype="custom" o:connectlocs="0,0;2147483646,0;0,7646341;2147483646,7646341" o:connectangles="0,0,0,0"/>
           <v:textpath on="t" style="font-family:&quot;Times New Roman&quot;;font-size:1pt" fitshape="t" trim="t" string="{{ convention.display_not_validated_status() }}"/>
           <w10:wrap anchorx="margin" anchory="margin"/>
         </v:shape>
@@ -18165,7 +18219,7 @@
           <v:fill color2="gray"/>
           <v:stroke joinstyle="round"/>
           <v:formulas/>
-          <v:path textpathok="t" o:connecttype="custom" o:connectlocs="0,0;7103745,0;0,406400;7103745,406400" o:connectangles="0,0,0,0"/>
+          <v:path textpathok="t" o:connecttype="custom" o:connectlocs="0,0;2147483646,0;0,7646341;2147483646,7646341" o:connectangles="0,0,0,0"/>
           <v:textpath on="t" style="font-family:&quot;Times New Roman&quot;;font-size:1pt" fitshape="t" trim="t" string="{{ convention.display_not_validated_status() }}"/>
           <w10:wrap anchorx="margin" anchory="margin"/>
         </v:shape>
@@ -18974,7 +19028,7 @@
           <v:fill color2="gray"/>
           <v:stroke joinstyle="round"/>
           <v:formulas/>
-          <v:path textpathok="t" o:connecttype="custom" o:connectlocs="0,0;7103745,0;0,406400;7103745,406400" o:connectangles="0,0,0,0"/>
+          <v:path textpathok="t" o:connecttype="custom" o:connectlocs="0,0;2147483646,0;0,7646341;2147483646,7646341" o:connectangles="0,0,0,0"/>
           <v:textpath on="t" style="font-family:&quot;Times New Roman&quot;;font-size:1pt" fitshape="t" trim="t" string="{{ convention.display_not_validated_status() }}"/>
           <w10:wrap anchorx="margin" anchory="margin"/>
         </v:shape>

</xml_diff>

<commit_message>
S586 parametrage signataire (#1634)
* WIP

* Review feedbacks + docs

* Custom validation on bailleur

* Fix CI

* Add tests

* Fix doc after rebase

* Merge migrations

* Récapitulatif enhancement

* Fix migrations

* Improve help text

* Review feedback

* Merge migrations
</commit_message>
<xml_diff>
--- a/documents/Type2-template.docx
+++ b/documents/Type2-template.docx
@@ -487,6 +487,29 @@
         <w:rPr>
           <w:rFonts w:cs="TimesNewRomanPSMT"/>
         </w:rPr>
+        <w:t>{% if not convention.</w:t>
+      </w:r>
+      <w:r>
+        <w:t xml:space="preserve"> </w:t>
+      </w:r>
+      <w:proofErr w:type="spellStart"/>
+      <w:r>
+        <w:rPr>
+          <w:rFonts w:cs="TimesNewRomanPSMT"/>
+        </w:rPr>
+        <w:t>identification_bailleur</w:t>
+      </w:r>
+      <w:proofErr w:type="spellEnd"/>
+      <w:r>
+        <w:rPr>
+          <w:rFonts w:cs="TimesNewRomanPSMT"/>
+        </w:rPr>
+        <w:t xml:space="preserve"> %}</w:t>
+      </w:r>
+      <w:r>
+        <w:rPr>
+          <w:rFonts w:cs="TimesNewRomanPSMT"/>
+        </w:rPr>
         <w:t xml:space="preserve">et </w:t>
       </w:r>
       <w:bookmarkStart w:id="7" w:name="NomBailleur2"/>
@@ -645,6 +668,7 @@
         <w:rPr>
           <w:rFonts w:cs="TimesNewRomanPSMT"/>
         </w:rPr>
+        <w:lastRenderedPageBreak/>
         <w:t>convention.signataire_date_deliberation|d</w:t>
       </w:r>
       <w:proofErr w:type="spellEnd"/>
@@ -673,7 +697,6 @@
         <w:rPr>
           <w:rFonts w:cs="TimesNewRomanPSMT"/>
         </w:rPr>
-        <w:lastRenderedPageBreak/>
         <w:t>bailleur.signataire_date_deliberation|d</w:t>
       </w:r>
       <w:proofErr w:type="spellEnd"/>
@@ -819,6 +842,63 @@
         </w:rPr>
         <w:t xml:space="preserve"> }} dénommé (e) ci-après, le bailleur,</w:t>
       </w:r>
+      <w:r>
+        <w:rPr>
+          <w:rFonts w:cs="TimesNewRomanPSMT"/>
+        </w:rPr>
+        <w:t xml:space="preserve">{% </w:t>
+      </w:r>
+      <w:proofErr w:type="spellStart"/>
+      <w:r>
+        <w:rPr>
+          <w:rFonts w:cs="TimesNewRomanPSMT"/>
+        </w:rPr>
+        <w:t>else</w:t>
+      </w:r>
+      <w:proofErr w:type="spellEnd"/>
+      <w:r>
+        <w:rPr>
+          <w:rFonts w:cs="TimesNewRomanPSMT"/>
+        </w:rPr>
+        <w:t xml:space="preserve"> %}{{ convention.</w:t>
+      </w:r>
+      <w:r>
+        <w:t xml:space="preserve"> </w:t>
+      </w:r>
+      <w:proofErr w:type="spellStart"/>
+      <w:r>
+        <w:rPr>
+          <w:rFonts w:cs="TimesNewRomanPSMT"/>
+        </w:rPr>
+        <w:t>identification_bailleur</w:t>
+      </w:r>
+      <w:r>
+        <w:rPr>
+          <w:rFonts w:cs="TimesNewRomanPSMT"/>
+        </w:rPr>
+        <w:t>_detail</w:t>
+      </w:r>
+      <w:proofErr w:type="spellEnd"/>
+      <w:r>
+        <w:rPr>
+          <w:rFonts w:cs="TimesNewRomanPSMT"/>
+        </w:rPr>
+        <w:t xml:space="preserve"> }}{% </w:t>
+      </w:r>
+      <w:proofErr w:type="spellStart"/>
+      <w:r>
+        <w:rPr>
+          <w:rFonts w:cs="TimesNewRomanPSMT"/>
+        </w:rPr>
+        <w:t>endif</w:t>
+      </w:r>
+      <w:proofErr w:type="spellEnd"/>
+      <w:r>
+        <w:rPr>
+          <w:rFonts w:cs="TimesNewRomanPSMT"/>
+        </w:rPr>
+        <w:t xml:space="preserve"> %}</w:t>
+      </w:r>
     </w:p>
     <w:p>
       <w:pPr>
@@ -1246,14 +1326,8 @@
         <w:rPr>
           <w:rFonts w:cs="TimesNewRomanPSMT"/>
         </w:rPr>
-        <w:t>{% if  convention.type2_lgts_concernes_option3 %}3° ayant bénéficié d'une décision favorable prise dans les conditions prévues aux articles D. 331-3 et D. 331-6 du code de la construction et de l'habitation et faisant l'objet de prêts mentionnés à la sous-</w:t>
-      </w:r>
-      <w:r>
-        <w:rPr>
-          <w:rFonts w:cs="TimesNewRomanPSMT"/>
-        </w:rPr>
         <w:lastRenderedPageBreak/>
-        <w:t xml:space="preserve">section 3 de la section 1 du chapitre unique du titre III du livre III du même code pour leur amélioration, leur acquisition ou leur acquisition-amélioration (4) ;{% </w:t>
+        <w:t xml:space="preserve">{% if  convention.type2_lgts_concernes_option3 %}3° ayant bénéficié d'une décision favorable prise dans les conditions prévues aux articles D. 331-3 et D. 331-6 du code de la construction et de l'habitation et faisant l'objet de prêts mentionnés à la sous-section 3 de la section 1 du chapitre unique du titre III du livre III du même code pour leur amélioration, leur acquisition ou leur acquisition-amélioration (4) ;{% </w:t>
       </w:r>
       <w:proofErr w:type="spellStart"/>
       <w:r>
@@ -1708,6 +1782,7 @@
           <w:i/>
           <w:iCs/>
         </w:rPr>
+        <w:lastRenderedPageBreak/>
         <w:t>Prise d'effet et date d'expiration de la convention.</w:t>
       </w:r>
     </w:p>
@@ -1727,7 +1802,6 @@
         <w:rPr>
           <w:rFonts w:cs="TimesNewRomanPSMT"/>
         </w:rPr>
-        <w:lastRenderedPageBreak/>
         <w:t>La présente convention ainsi que ses avenants éventuels prennent effet à la date de leur publication au fichier immobilier (ou de leur inscription au livre foncier).</w:t>
       </w:r>
     </w:p>
@@ -2026,6 +2100,7 @@
           <w:i/>
           <w:iCs/>
         </w:rPr>
+        <w:lastRenderedPageBreak/>
         <w:t>Aide personnalisée au logement (APL).</w:t>
       </w:r>
     </w:p>
@@ -2045,7 +2120,6 @@
         <w:rPr>
           <w:rFonts w:cs="TimesNewRomanPSMT"/>
         </w:rPr>
-        <w:lastRenderedPageBreak/>
         <w:t>Le bénéfice de l'APL est ouvert ou modifié respectivement à compter de la date d'effet de la convention ou de ses avenants, conformément aux articles R. 823-10 à R. 823-14, R. 831-2 et R. 831-3 du code de la construction et de l'habitation.</w:t>
       </w:r>
     </w:p>
@@ -6221,6 +6295,9 @@
     <w:p>
       <w:pPr>
         <w:jc w:val="both"/>
+        <w:rPr>
+          <w:lang w:val="en-US"/>
+        </w:rPr>
       </w:pPr>
       <w:r>
         <w:rPr>
@@ -6987,11 +7064,15 @@
     <w:p>
       <w:pPr>
         <w:jc w:val="both"/>
+        <w:rPr>
+          <w:lang w:val="en-US"/>
+        </w:rPr>
       </w:pPr>
       <w:proofErr w:type="gramStart"/>
       <w:r>
         <w:rPr>
           <w:rFonts w:cs="TimesNewRomanPSMT"/>
+          <w:lang w:val="en-US"/>
         </w:rPr>
         <w:t xml:space="preserve">{{ </w:t>
       </w:r>
@@ -6999,6 +7080,7 @@
       <w:r>
         <w:rPr>
           <w:rFonts w:cs="TimesNewRomanPSMT"/>
+          <w:lang w:val="en-US"/>
         </w:rPr>
         <w:t>programme</w:t>
       </w:r>
@@ -7006,6 +7088,7 @@
       <w:r>
         <w:rPr>
           <w:rFonts w:cs="TimesNewRomanPSMT"/>
+          <w:lang w:val="en-US"/>
         </w:rPr>
         <w:t>.mention_publication_edd_volumetrique</w:t>
       </w:r>
@@ -7013,6 +7096,7 @@
       <w:r>
         <w:rPr>
           <w:rFonts w:cs="TimesNewRomanPSMT"/>
+          <w:lang w:val="en-US"/>
         </w:rPr>
         <w:t xml:space="preserve"> }}</w:t>
       </w:r>
@@ -7083,15 +7167,11 @@
     <w:p>
       <w:pPr>
         <w:jc w:val="both"/>
-        <w:rPr>
-          <w:lang w:val="en-US"/>
-        </w:rPr>
       </w:pPr>
       <w:proofErr w:type="gramStart"/>
       <w:r>
         <w:rPr>
           <w:rFonts w:cs="TimesNewRomanPSMT"/>
-          <w:lang w:val="en-US"/>
         </w:rPr>
         <w:t xml:space="preserve">{{ </w:t>
       </w:r>
@@ -7099,7 +7179,6 @@
       <w:r>
         <w:rPr>
           <w:rFonts w:cs="TimesNewRomanPSMT"/>
-          <w:lang w:val="en-US"/>
         </w:rPr>
         <w:t>lot.edd</w:t>
       </w:r>
@@ -7107,7 +7186,6 @@
       <w:r>
         <w:rPr>
           <w:rFonts w:cs="TimesNewRomanPSMT"/>
-          <w:lang w:val="en-US"/>
         </w:rPr>
         <w:t>_classique_text</w:t>
       </w:r>
@@ -7115,7 +7193,6 @@
       <w:r>
         <w:rPr>
           <w:rFonts w:cs="TimesNewRomanPSMT"/>
-          <w:lang w:val="en-US"/>
         </w:rPr>
         <w:t>() }}</w:t>
       </w:r>
@@ -7123,22 +7200,31 @@
     <w:p>
       <w:pPr>
         <w:jc w:val="both"/>
-        <w:rPr>
-          <w:lang w:val="en-US"/>
-        </w:rPr>
-      </w:pPr>
-      <w:r>
-        <w:rPr>
-          <w:rFonts w:cs="TimesNewRomanPSMT"/>
-          <w:lang w:val="en-US"/>
-        </w:rPr>
-        <w:t xml:space="preserve">{% endif </w:t>
+      </w:pPr>
+      <w:r>
+        <w:rPr>
+          <w:rFonts w:cs="TimesNewRomanPSMT"/>
+        </w:rPr>
+        <w:t xml:space="preserve">{% </w:t>
+      </w:r>
+      <w:proofErr w:type="spellStart"/>
+      <w:r>
+        <w:rPr>
+          <w:rFonts w:cs="TimesNewRomanPSMT"/>
+        </w:rPr>
+        <w:t>endif</w:t>
+      </w:r>
+      <w:proofErr w:type="spellEnd"/>
+      <w:r>
+        <w:rPr>
+          <w:rFonts w:cs="TimesNewRomanPSMT"/>
+        </w:rPr>
+        <w:t xml:space="preserve"> </w:t>
       </w:r>
       <w:proofErr w:type="gramStart"/>
       <w:r>
         <w:rPr>
           <w:rFonts w:cs="TimesNewRomanPSMT"/>
-          <w:lang w:val="en-US"/>
         </w:rPr>
         <w:t>%}{</w:t>
       </w:r>
@@ -7146,7 +7232,6 @@
       <w:r>
         <w:rPr>
           <w:rFonts w:cs="TimesNewRomanPSMT"/>
-          <w:lang w:val="en-US"/>
         </w:rPr>
         <w:t xml:space="preserve">% for image in </w:t>
       </w:r>
@@ -7154,7 +7239,6 @@
       <w:r>
         <w:rPr>
           <w:rFonts w:cs="TimesNewRomanPSMT"/>
-          <w:lang w:val="en-US"/>
         </w:rPr>
         <w:t>edd_classique_images</w:t>
       </w:r>
@@ -7162,7 +7246,6 @@
       <w:r>
         <w:rPr>
           <w:rFonts w:cs="TimesNewRomanPSMT"/>
-          <w:lang w:val="en-US"/>
         </w:rPr>
         <w:t xml:space="preserve"> %}</w:t>
       </w:r>
@@ -7170,14 +7253,10 @@
     <w:p>
       <w:pPr>
         <w:jc w:val="both"/>
-        <w:rPr>
-          <w:lang w:val="en-US"/>
-        </w:rPr>
-      </w:pPr>
-      <w:r>
-        <w:rPr>
-          <w:rFonts w:cs="TimesNewRomanPSMT"/>
-          <w:lang w:val="en-US"/>
+      </w:pPr>
+      <w:r>
+        <w:rPr>
+          <w:rFonts w:cs="TimesNewRomanPSMT"/>
         </w:rPr>
         <w:t>{{image}}</w:t>
       </w:r>
@@ -7185,14 +7264,10 @@
     <w:p>
       <w:pPr>
         <w:jc w:val="both"/>
-        <w:rPr>
-          <w:lang w:val="en-US"/>
-        </w:rPr>
-      </w:pPr>
-      <w:r>
-        <w:rPr>
-          <w:rFonts w:cs="TimesNewRomanPSMT"/>
-          <w:lang w:val="en-US"/>
+      </w:pPr>
+      <w:r>
+        <w:rPr>
+          <w:rFonts w:cs="TimesNewRomanPSMT"/>
         </w:rPr>
         <w:t xml:space="preserve">{% </w:t>
       </w:r>
@@ -7200,7 +7275,6 @@
       <w:r>
         <w:rPr>
           <w:rFonts w:cs="TimesNewRomanPSMT"/>
-          <w:lang w:val="en-US"/>
         </w:rPr>
         <w:t>endfor</w:t>
       </w:r>
@@ -7208,7 +7282,6 @@
       <w:r>
         <w:rPr>
           <w:rFonts w:cs="TimesNewRomanPSMT"/>
-          <w:lang w:val="en-US"/>
         </w:rPr>
         <w:t xml:space="preserve"> </w:t>
       </w:r>
@@ -7216,7 +7289,6 @@
       <w:r>
         <w:rPr>
           <w:rFonts w:cs="TimesNewRomanPSMT"/>
-          <w:lang w:val="en-US"/>
         </w:rPr>
         <w:t>%}{</w:t>
       </w:r>
@@ -7224,7 +7296,6 @@
       <w:r>
         <w:rPr>
           <w:rFonts w:cs="TimesNewRomanPSMT"/>
-          <w:lang w:val="en-US"/>
         </w:rPr>
         <w:t xml:space="preserve">% if </w:t>
       </w:r>
@@ -7232,7 +7303,6 @@
       <w:r>
         <w:rPr>
           <w:rFonts w:cs="TimesNewRomanPSMT"/>
-          <w:lang w:val="en-US"/>
         </w:rPr>
         <w:t>programme.mention_publication_edd_classique</w:t>
       </w:r>
@@ -7240,7 +7310,6 @@
       <w:r>
         <w:rPr>
           <w:rFonts w:cs="TimesNewRomanPSMT"/>
-          <w:lang w:val="en-US"/>
         </w:rPr>
         <w:t xml:space="preserve"> %}</w:t>
       </w:r>
@@ -7248,15 +7317,11 @@
     <w:p>
       <w:pPr>
         <w:jc w:val="both"/>
-        <w:rPr>
-          <w:lang w:val="en-US"/>
-        </w:rPr>
       </w:pPr>
       <w:proofErr w:type="gramStart"/>
       <w:r>
         <w:rPr>
           <w:rFonts w:cs="TimesNewRomanPSMT"/>
-          <w:lang w:val="en-US"/>
         </w:rPr>
         <w:t xml:space="preserve">{{ </w:t>
       </w:r>
@@ -7264,7 +7329,6 @@
       <w:r>
         <w:rPr>
           <w:rFonts w:cs="TimesNewRomanPSMT"/>
-          <w:lang w:val="en-US"/>
         </w:rPr>
         <w:t>programme</w:t>
       </w:r>
@@ -7272,7 +7336,6 @@
       <w:r>
         <w:rPr>
           <w:rFonts w:cs="TimesNewRomanPSMT"/>
-          <w:lang w:val="en-US"/>
         </w:rPr>
         <w:t>.mention_publication_edd_classique</w:t>
       </w:r>
@@ -7280,7 +7343,6 @@
       <w:r>
         <w:rPr>
           <w:rFonts w:cs="TimesNewRomanPSMT"/>
-          <w:lang w:val="en-US"/>
         </w:rPr>
         <w:t xml:space="preserve"> }}</w:t>
       </w:r>
@@ -7288,22 +7350,31 @@
     <w:p>
       <w:pPr>
         <w:jc w:val="both"/>
-        <w:rPr>
-          <w:lang w:val="en-US"/>
-        </w:rPr>
-      </w:pPr>
-      <w:r>
-        <w:rPr>
-          <w:rFonts w:cs="TimesNewRomanPSMT"/>
-          <w:lang w:val="en-US"/>
-        </w:rPr>
-        <w:t xml:space="preserve">{% endif </w:t>
+      </w:pPr>
+      <w:r>
+        <w:rPr>
+          <w:rFonts w:cs="TimesNewRomanPSMT"/>
+        </w:rPr>
+        <w:t xml:space="preserve">{% </w:t>
+      </w:r>
+      <w:proofErr w:type="spellStart"/>
+      <w:r>
+        <w:rPr>
+          <w:rFonts w:cs="TimesNewRomanPSMT"/>
+        </w:rPr>
+        <w:t>endif</w:t>
+      </w:r>
+      <w:proofErr w:type="spellEnd"/>
+      <w:r>
+        <w:rPr>
+          <w:rFonts w:cs="TimesNewRomanPSMT"/>
+        </w:rPr>
+        <w:t xml:space="preserve"> </w:t>
       </w:r>
       <w:proofErr w:type="gramStart"/>
       <w:r>
         <w:rPr>
           <w:rFonts w:cs="TimesNewRomanPSMT"/>
-          <w:lang w:val="en-US"/>
         </w:rPr>
         <w:t>%}{</w:t>
       </w:r>
@@ -7311,7 +7382,6 @@
       <w:r>
         <w:rPr>
           <w:rFonts w:cs="TimesNewRomanPSMT"/>
-          <w:lang w:val="en-US"/>
         </w:rPr>
         <w:t xml:space="preserve">% if </w:t>
       </w:r>
@@ -7319,7 +7389,6 @@
       <w:r>
         <w:rPr>
           <w:rFonts w:cs="TimesNewRomanPSMT"/>
-          <w:lang w:val="en-US"/>
         </w:rPr>
         <w:t>logement_edds|len</w:t>
       </w:r>
@@ -7327,7 +7396,6 @@
       <w:r>
         <w:rPr>
           <w:rFonts w:cs="TimesNewRomanPSMT"/>
-          <w:lang w:val="en-US"/>
         </w:rPr>
         <w:t xml:space="preserve"> %}</w:t>
       </w:r>
@@ -8941,65 +9009,72 @@
       <w:pPr>
         <w:ind w:firstLine="708"/>
         <w:jc w:val="both"/>
-        <w:rPr>
-          <w:lang w:val="en-US"/>
-        </w:rPr>
       </w:pPr>
       <w:r>
         <w:rPr>
           <w:rFonts w:cs="TimesNewRomanPSMT"/>
           <w:sz w:val="16"/>
           <w:szCs w:val="16"/>
-          <w:lang w:val="en-US"/>
-        </w:rPr>
-        <w:t xml:space="preserve">{%- endif %} </w:t>
-      </w:r>
-    </w:p>
-    <w:p>
-      <w:pPr>
-        <w:ind w:firstLine="708"/>
-        <w:jc w:val="both"/>
-        <w:rPr>
-          <w:lang w:val="en-US"/>
-        </w:rPr>
-      </w:pPr>
+        </w:rPr>
+        <w:t xml:space="preserve">{%- </w:t>
+      </w:r>
+      <w:proofErr w:type="spellStart"/>
       <w:r>
         <w:rPr>
           <w:rFonts w:cs="TimesNewRomanPSMT"/>
           <w:sz w:val="16"/>
           <w:szCs w:val="16"/>
-          <w:lang w:val="en-US"/>
-        </w:rPr>
-        <w:t xml:space="preserve">{%- if </w:t>
-      </w:r>
-      <w:proofErr w:type="spellStart"/>
-      <w:proofErr w:type="gramStart"/>
+        </w:rPr>
+        <w:t>endif</w:t>
+      </w:r>
+      <w:proofErr w:type="spellEnd"/>
       <w:r>
         <w:rPr>
           <w:rFonts w:cs="TimesNewRomanPSMT"/>
           <w:sz w:val="16"/>
           <w:szCs w:val="16"/>
-          <w:lang w:val="en-US"/>
-        </w:rPr>
-        <w:t>lot.annexe</w:t>
-      </w:r>
-      <w:proofErr w:type="gramEnd"/>
+        </w:rPr>
+        <w:t xml:space="preserve"> %} </w:t>
+      </w:r>
+    </w:p>
+    <w:p>
+      <w:pPr>
+        <w:ind w:firstLine="708"/>
+        <w:jc w:val="both"/>
+      </w:pPr>
       <w:r>
         <w:rPr>
           <w:rFonts w:cs="TimesNewRomanPSMT"/>
           <w:sz w:val="16"/>
           <w:szCs w:val="16"/>
-          <w:lang w:val="en-US"/>
-        </w:rPr>
-        <w:t>_remises</w:t>
-      </w:r>
-      <w:proofErr w:type="spellEnd"/>
+        </w:rPr>
+        <w:t xml:space="preserve">{%- if </w:t>
+      </w:r>
+      <w:proofErr w:type="spellStart"/>
+      <w:proofErr w:type="gramStart"/>
       <w:r>
         <w:rPr>
           <w:rFonts w:cs="TimesNewRomanPSMT"/>
           <w:sz w:val="16"/>
           <w:szCs w:val="16"/>
-          <w:lang w:val="en-US"/>
+        </w:rPr>
+        <w:t>lot.annexe</w:t>
+      </w:r>
+      <w:proofErr w:type="gramEnd"/>
+      <w:r>
+        <w:rPr>
+          <w:rFonts w:cs="TimesNewRomanPSMT"/>
+          <w:sz w:val="16"/>
+          <w:szCs w:val="16"/>
+        </w:rPr>
+        <w:t>_remises</w:t>
+      </w:r>
+      <w:proofErr w:type="spellEnd"/>
+      <w:r>
+        <w:rPr>
+          <w:rFonts w:cs="TimesNewRomanPSMT"/>
+          <w:sz w:val="16"/>
+          <w:szCs w:val="16"/>
         </w:rPr>
         <w:t xml:space="preserve"> %}</w:t>
       </w:r>
@@ -9008,9 +9083,6 @@
       <w:pPr>
         <w:ind w:firstLine="708"/>
         <w:jc w:val="both"/>
-        <w:rPr>
-          <w:lang w:val="en-US"/>
-        </w:rPr>
       </w:pPr>
       <w:r>
         <w:fldChar w:fldCharType="begin">
@@ -9030,7 +9102,6 @@
         <w:rPr>
           <w:sz w:val="16"/>
           <w:szCs w:val="16"/>
-          <w:lang w:val="en-US"/>
         </w:rPr>
         <w:instrText xml:space="preserve"> FORMCHECKBOX </w:instrText>
       </w:r>
@@ -9061,14 +9132,12 @@
           <w:rFonts w:cs="TimesNewRomanPSMT"/>
           <w:sz w:val="16"/>
           <w:szCs w:val="16"/>
-          <w:lang w:val="en-US"/>
         </w:rPr>
         <w:t xml:space="preserve"> </w:t>
       </w:r>
       <w:r>
         <w:rPr>
           <w:rFonts w:cs="TimesNewRomanPSMT"/>
-          <w:lang w:val="en-US"/>
         </w:rPr>
         <w:t>Remise</w:t>
       </w:r>
@@ -9077,66 +9146,73 @@
       <w:pPr>
         <w:ind w:firstLine="708"/>
         <w:jc w:val="both"/>
-        <w:rPr>
-          <w:lang w:val="en-US"/>
-        </w:rPr>
       </w:pPr>
       <w:r>
         <w:rPr>
           <w:rFonts w:cs="TimesNewRomanPSMT"/>
           <w:sz w:val="16"/>
           <w:szCs w:val="16"/>
-          <w:lang w:val="en-US"/>
         </w:rPr>
         <w:lastRenderedPageBreak/>
-        <w:t xml:space="preserve">{%- endif %} </w:t>
-      </w:r>
-    </w:p>
-    <w:p>
-      <w:pPr>
-        <w:ind w:firstLine="708"/>
-        <w:jc w:val="both"/>
-        <w:rPr>
-          <w:lang w:val="en-US"/>
-        </w:rPr>
-      </w:pPr>
+        <w:t xml:space="preserve">{%- </w:t>
+      </w:r>
+      <w:proofErr w:type="spellStart"/>
       <w:r>
         <w:rPr>
           <w:rFonts w:cs="TimesNewRomanPSMT"/>
           <w:sz w:val="16"/>
           <w:szCs w:val="16"/>
-          <w:lang w:val="en-US"/>
-        </w:rPr>
-        <w:t xml:space="preserve">{%- if </w:t>
-      </w:r>
-      <w:proofErr w:type="spellStart"/>
-      <w:proofErr w:type="gramStart"/>
+        </w:rPr>
+        <w:t>endif</w:t>
+      </w:r>
+      <w:proofErr w:type="spellEnd"/>
       <w:r>
         <w:rPr>
           <w:rFonts w:cs="TimesNewRomanPSMT"/>
           <w:sz w:val="16"/>
           <w:szCs w:val="16"/>
-          <w:lang w:val="en-US"/>
-        </w:rPr>
-        <w:t>lot.annexe</w:t>
-      </w:r>
-      <w:proofErr w:type="gramEnd"/>
+        </w:rPr>
+        <w:t xml:space="preserve"> %} </w:t>
+      </w:r>
+    </w:p>
+    <w:p>
+      <w:pPr>
+        <w:ind w:firstLine="708"/>
+        <w:jc w:val="both"/>
+      </w:pPr>
       <w:r>
         <w:rPr>
           <w:rFonts w:cs="TimesNewRomanPSMT"/>
           <w:sz w:val="16"/>
           <w:szCs w:val="16"/>
-          <w:lang w:val="en-US"/>
-        </w:rPr>
-        <w:t>_ateliers</w:t>
-      </w:r>
-      <w:proofErr w:type="spellEnd"/>
+        </w:rPr>
+        <w:t xml:space="preserve">{%- if </w:t>
+      </w:r>
+      <w:proofErr w:type="spellStart"/>
+      <w:proofErr w:type="gramStart"/>
       <w:r>
         <w:rPr>
           <w:rFonts w:cs="TimesNewRomanPSMT"/>
           <w:sz w:val="16"/>
           <w:szCs w:val="16"/>
-          <w:lang w:val="en-US"/>
+        </w:rPr>
+        <w:t>lot.annexe</w:t>
+      </w:r>
+      <w:proofErr w:type="gramEnd"/>
+      <w:r>
+        <w:rPr>
+          <w:rFonts w:cs="TimesNewRomanPSMT"/>
+          <w:sz w:val="16"/>
+          <w:szCs w:val="16"/>
+        </w:rPr>
+        <w:t>_ateliers</w:t>
+      </w:r>
+      <w:proofErr w:type="spellEnd"/>
+      <w:r>
+        <w:rPr>
+          <w:rFonts w:cs="TimesNewRomanPSMT"/>
+          <w:sz w:val="16"/>
+          <w:szCs w:val="16"/>
         </w:rPr>
         <w:t xml:space="preserve"> %}</w:t>
       </w:r>
@@ -9345,65 +9421,72 @@
       <w:pPr>
         <w:ind w:firstLine="708"/>
         <w:jc w:val="both"/>
-        <w:rPr>
-          <w:lang w:val="en-US"/>
-        </w:rPr>
       </w:pPr>
       <w:r>
         <w:rPr>
           <w:rFonts w:cs="TimesNewRomanPSMT"/>
           <w:sz w:val="16"/>
           <w:szCs w:val="16"/>
-          <w:lang w:val="en-US"/>
-        </w:rPr>
-        <w:t xml:space="preserve">{%- endif %} </w:t>
-      </w:r>
-    </w:p>
-    <w:p>
-      <w:pPr>
-        <w:ind w:firstLine="708"/>
-        <w:jc w:val="both"/>
-        <w:rPr>
-          <w:lang w:val="en-US"/>
-        </w:rPr>
-      </w:pPr>
+        </w:rPr>
+        <w:t xml:space="preserve">{%- </w:t>
+      </w:r>
+      <w:proofErr w:type="spellStart"/>
       <w:r>
         <w:rPr>
           <w:rFonts w:cs="TimesNewRomanPSMT"/>
           <w:sz w:val="16"/>
           <w:szCs w:val="16"/>
-          <w:lang w:val="en-US"/>
-        </w:rPr>
-        <w:t xml:space="preserve">{%- if </w:t>
-      </w:r>
-      <w:proofErr w:type="spellStart"/>
-      <w:proofErr w:type="gramStart"/>
+        </w:rPr>
+        <w:t>endif</w:t>
+      </w:r>
+      <w:proofErr w:type="spellEnd"/>
       <w:r>
         <w:rPr>
           <w:rFonts w:cs="TimesNewRomanPSMT"/>
           <w:sz w:val="16"/>
           <w:szCs w:val="16"/>
-          <w:lang w:val="en-US"/>
-        </w:rPr>
-        <w:t>lot.annexe</w:t>
-      </w:r>
-      <w:proofErr w:type="gramEnd"/>
+        </w:rPr>
+        <w:t xml:space="preserve"> %} </w:t>
+      </w:r>
+    </w:p>
+    <w:p>
+      <w:pPr>
+        <w:ind w:firstLine="708"/>
+        <w:jc w:val="both"/>
+      </w:pPr>
       <w:r>
         <w:rPr>
           <w:rFonts w:cs="TimesNewRomanPSMT"/>
           <w:sz w:val="16"/>
           <w:szCs w:val="16"/>
-          <w:lang w:val="en-US"/>
-        </w:rPr>
-        <w:t>_celliers</w:t>
-      </w:r>
-      <w:proofErr w:type="spellEnd"/>
+        </w:rPr>
+        <w:t xml:space="preserve">{%- if </w:t>
+      </w:r>
+      <w:proofErr w:type="spellStart"/>
+      <w:proofErr w:type="gramStart"/>
       <w:r>
         <w:rPr>
           <w:rFonts w:cs="TimesNewRomanPSMT"/>
           <w:sz w:val="16"/>
           <w:szCs w:val="16"/>
-          <w:lang w:val="en-US"/>
+        </w:rPr>
+        <w:t>lot.annexe</w:t>
+      </w:r>
+      <w:proofErr w:type="gramEnd"/>
+      <w:r>
+        <w:rPr>
+          <w:rFonts w:cs="TimesNewRomanPSMT"/>
+          <w:sz w:val="16"/>
+          <w:szCs w:val="16"/>
+        </w:rPr>
+        <w:t>_celliers</w:t>
+      </w:r>
+      <w:proofErr w:type="spellEnd"/>
+      <w:r>
+        <w:rPr>
+          <w:rFonts w:cs="TimesNewRomanPSMT"/>
+          <w:sz w:val="16"/>
+          <w:szCs w:val="16"/>
         </w:rPr>
         <w:t xml:space="preserve"> %}</w:t>
       </w:r>
@@ -9507,16 +9590,12 @@
       <w:pPr>
         <w:ind w:firstLine="708"/>
         <w:jc w:val="both"/>
-        <w:rPr>
-          <w:lang w:val="en-US"/>
-        </w:rPr>
       </w:pPr>
       <w:r>
         <w:rPr>
           <w:rFonts w:cs="TimesNewRomanPSMT"/>
           <w:sz w:val="16"/>
           <w:szCs w:val="16"/>
-          <w:lang w:val="en-US"/>
         </w:rPr>
         <w:t xml:space="preserve">{%- if </w:t>
       </w:r>
@@ -9527,7 +9606,6 @@
           <w:rFonts w:cs="TimesNewRomanPSMT"/>
           <w:sz w:val="16"/>
           <w:szCs w:val="16"/>
-          <w:lang w:val="en-US"/>
         </w:rPr>
         <w:t>lot.annexe</w:t>
       </w:r>
@@ -9537,7 +9615,6 @@
           <w:rFonts w:cs="TimesNewRomanPSMT"/>
           <w:sz w:val="16"/>
           <w:szCs w:val="16"/>
-          <w:lang w:val="en-US"/>
         </w:rPr>
         <w:t>_resserres</w:t>
       </w:r>
@@ -9547,7 +9624,6 @@
           <w:rFonts w:cs="TimesNewRomanPSMT"/>
           <w:sz w:val="16"/>
           <w:szCs w:val="16"/>
-          <w:lang w:val="en-US"/>
         </w:rPr>
         <w:t xml:space="preserve"> %}</w:t>
       </w:r>
@@ -9556,9 +9632,6 @@
       <w:pPr>
         <w:ind w:firstLine="708"/>
         <w:jc w:val="both"/>
-        <w:rPr>
-          <w:lang w:val="en-US"/>
-        </w:rPr>
       </w:pPr>
       <w:r>
         <w:fldChar w:fldCharType="begin">
@@ -9578,7 +9651,6 @@
         <w:rPr>
           <w:sz w:val="16"/>
           <w:szCs w:val="16"/>
-          <w:lang w:val="en-US"/>
         </w:rPr>
         <w:instrText xml:space="preserve"> FORMCHECKBOX </w:instrText>
       </w:r>
@@ -9609,83 +9681,86 @@
           <w:rFonts w:cs="TimesNewRomanPSMT"/>
           <w:sz w:val="16"/>
           <w:szCs w:val="16"/>
-          <w:lang w:val="en-US"/>
         </w:rPr>
         <w:t xml:space="preserve"> </w:t>
       </w:r>
-      <w:proofErr w:type="spellStart"/>
-      <w:r>
-        <w:rPr>
-          <w:rFonts w:cs="TimesNewRomanPSMT"/>
-          <w:lang w:val="en-US"/>
+      <w:r>
+        <w:rPr>
+          <w:rFonts w:cs="TimesNewRomanPSMT"/>
         </w:rPr>
         <w:t>Resserres</w:t>
       </w:r>
-      <w:proofErr w:type="spellEnd"/>
     </w:p>
     <w:p>
       <w:pPr>
         <w:ind w:firstLine="708"/>
         <w:jc w:val="both"/>
-        <w:rPr>
-          <w:lang w:val="en-US"/>
-        </w:rPr>
       </w:pPr>
       <w:r>
         <w:rPr>
           <w:rFonts w:cs="TimesNewRomanPSMT"/>
           <w:sz w:val="16"/>
           <w:szCs w:val="16"/>
-          <w:lang w:val="en-US"/>
-        </w:rPr>
-        <w:t xml:space="preserve">{%- endif %} </w:t>
-      </w:r>
-    </w:p>
-    <w:p>
-      <w:pPr>
-        <w:ind w:firstLine="708"/>
-        <w:jc w:val="both"/>
-        <w:rPr>
-          <w:lang w:val="en-US"/>
-        </w:rPr>
-      </w:pPr>
+        </w:rPr>
+        <w:t xml:space="preserve">{%- </w:t>
+      </w:r>
+      <w:proofErr w:type="spellStart"/>
       <w:r>
         <w:rPr>
           <w:rFonts w:cs="TimesNewRomanPSMT"/>
           <w:sz w:val="16"/>
           <w:szCs w:val="16"/>
-          <w:lang w:val="en-US"/>
-        </w:rPr>
-        <w:t xml:space="preserve">{%- if </w:t>
-      </w:r>
-      <w:proofErr w:type="spellStart"/>
-      <w:proofErr w:type="gramStart"/>
+        </w:rPr>
+        <w:t>endif</w:t>
+      </w:r>
+      <w:proofErr w:type="spellEnd"/>
       <w:r>
         <w:rPr>
           <w:rFonts w:cs="TimesNewRomanPSMT"/>
           <w:sz w:val="16"/>
           <w:szCs w:val="16"/>
-          <w:lang w:val="en-US"/>
-        </w:rPr>
-        <w:t>lot.annexe</w:t>
-      </w:r>
-      <w:proofErr w:type="gramEnd"/>
+        </w:rPr>
+        <w:t xml:space="preserve"> %} </w:t>
+      </w:r>
+    </w:p>
+    <w:p>
+      <w:pPr>
+        <w:ind w:firstLine="708"/>
+        <w:jc w:val="both"/>
+      </w:pPr>
       <w:r>
         <w:rPr>
           <w:rFonts w:cs="TimesNewRomanPSMT"/>
           <w:sz w:val="16"/>
           <w:szCs w:val="16"/>
-          <w:lang w:val="en-US"/>
-        </w:rPr>
-        <w:t>_combles</w:t>
-      </w:r>
-      <w:proofErr w:type="spellEnd"/>
+        </w:rPr>
+        <w:t xml:space="preserve">{%- if </w:t>
+      </w:r>
+      <w:proofErr w:type="spellStart"/>
+      <w:proofErr w:type="gramStart"/>
       <w:r>
         <w:rPr>
           <w:rFonts w:cs="TimesNewRomanPSMT"/>
           <w:sz w:val="16"/>
           <w:szCs w:val="16"/>
-          <w:lang w:val="en-US"/>
+        </w:rPr>
+        <w:t>lot.annexe</w:t>
+      </w:r>
+      <w:proofErr w:type="gramEnd"/>
+      <w:r>
+        <w:rPr>
+          <w:rFonts w:cs="TimesNewRomanPSMT"/>
+          <w:sz w:val="16"/>
+          <w:szCs w:val="16"/>
+        </w:rPr>
+        <w:t>_combles</w:t>
+      </w:r>
+      <w:proofErr w:type="spellEnd"/>
+      <w:r>
+        <w:rPr>
+          <w:rFonts w:cs="TimesNewRomanPSMT"/>
+          <w:sz w:val="16"/>
+          <w:szCs w:val="16"/>
         </w:rPr>
         <w:t xml:space="preserve"> %}</w:t>
       </w:r>
@@ -9757,32 +9832,18 @@
       <w:pPr>
         <w:ind w:firstLine="708"/>
         <w:jc w:val="both"/>
+        <w:rPr>
+          <w:lang w:val="en-US"/>
+        </w:rPr>
       </w:pPr>
       <w:r>
         <w:rPr>
           <w:rFonts w:cs="TimesNewRomanPSMT"/>
           <w:sz w:val="16"/>
           <w:szCs w:val="16"/>
-        </w:rPr>
-        <w:t xml:space="preserve">{%- </w:t>
-      </w:r>
-      <w:proofErr w:type="spellStart"/>
-      <w:r>
-        <w:rPr>
-          <w:rFonts w:cs="TimesNewRomanPSMT"/>
-          <w:sz w:val="16"/>
-          <w:szCs w:val="16"/>
-        </w:rPr>
-        <w:t>endif</w:t>
-      </w:r>
-      <w:proofErr w:type="spellEnd"/>
-      <w:r>
-        <w:rPr>
-          <w:rFonts w:cs="TimesNewRomanPSMT"/>
-          <w:sz w:val="16"/>
-          <w:szCs w:val="16"/>
-        </w:rPr>
-        <w:t xml:space="preserve"> %} </w:t>
+          <w:lang w:val="en-US"/>
+        </w:rPr>
+        <w:t xml:space="preserve">{%- endif %} </w:t>
       </w:r>
     </w:p>
     <w:p>
@@ -9909,18 +9970,32 @@
       <w:pPr>
         <w:ind w:firstLine="708"/>
         <w:jc w:val="both"/>
-        <w:rPr>
-          <w:lang w:val="en-US"/>
-        </w:rPr>
       </w:pPr>
       <w:r>
         <w:rPr>
           <w:rFonts w:cs="TimesNewRomanPSMT"/>
           <w:sz w:val="16"/>
           <w:szCs w:val="16"/>
-          <w:lang w:val="en-US"/>
-        </w:rPr>
-        <w:t xml:space="preserve">{%- endif %} </w:t>
+        </w:rPr>
+        <w:t xml:space="preserve">{%- </w:t>
+      </w:r>
+      <w:proofErr w:type="spellStart"/>
+      <w:r>
+        <w:rPr>
+          <w:rFonts w:cs="TimesNewRomanPSMT"/>
+          <w:sz w:val="16"/>
+          <w:szCs w:val="16"/>
+        </w:rPr>
+        <w:t>endif</w:t>
+      </w:r>
+      <w:proofErr w:type="spellEnd"/>
+      <w:r>
+        <w:rPr>
+          <w:rFonts w:cs="TimesNewRomanPSMT"/>
+          <w:sz w:val="16"/>
+          <w:szCs w:val="16"/>
+        </w:rPr>
+        <w:t xml:space="preserve"> %} </w:t>
       </w:r>
     </w:p>
     <w:p>
@@ -11714,9 +11789,6 @@
           <w:p>
             <w:pPr>
               <w:jc w:val="both"/>
-              <w:rPr>
-                <w:lang w:val="en-US"/>
-              </w:rPr>
             </w:pPr>
             <w:proofErr w:type="gramStart"/>
             <w:r>
@@ -11724,7 +11796,6 @@
                 <w:rFonts w:cs="TimesNewRomanPSMT"/>
                 <w:sz w:val="16"/>
                 <w:szCs w:val="16"/>
-                <w:lang w:val="en-US"/>
               </w:rPr>
               <w:t xml:space="preserve">{{ </w:t>
             </w:r>
@@ -11734,7 +11805,6 @@
                 <w:rFonts w:cs="TimesNewRomanPSMT"/>
                 <w:sz w:val="16"/>
                 <w:szCs w:val="16"/>
-                <w:lang w:val="en-US"/>
               </w:rPr>
               <w:t>s</w:t>
             </w:r>
@@ -11744,7 +11814,6 @@
                 <w:rFonts w:cs="TimesNewRomanPSMT"/>
                 <w:sz w:val="16"/>
                 <w:szCs w:val="16"/>
-                <w:lang w:val="en-US"/>
               </w:rPr>
               <w:t>.nb</w:t>
             </w:r>
@@ -11754,9 +11823,8 @@
                 <w:rFonts w:cs="TimesNewRomanPSMT"/>
                 <w:sz w:val="16"/>
                 <w:szCs w:val="16"/>
-                <w:lang w:val="en-US"/>
               </w:rPr>
-              <w:t xml:space="preserve"> }} </w:t>
+              <w:t xml:space="preserve"> }} stationnement{{</w:t>
             </w:r>
             <w:proofErr w:type="spellStart"/>
             <w:r>
@@ -11764,27 +11832,6 @@
                 <w:rFonts w:cs="TimesNewRomanPSMT"/>
                 <w:sz w:val="16"/>
                 <w:szCs w:val="16"/>
-                <w:lang w:val="en-US"/>
-              </w:rPr>
-              <w:t>stationnement</w:t>
-            </w:r>
-            <w:proofErr w:type="spellEnd"/>
-            <w:r>
-              <w:rPr>
-                <w:rFonts w:cs="TimesNewRomanPSMT"/>
-                <w:sz w:val="16"/>
-                <w:szCs w:val="16"/>
-                <w:lang w:val="en-US"/>
-              </w:rPr>
-              <w:t>{{</w:t>
-            </w:r>
-            <w:proofErr w:type="spellStart"/>
-            <w:r>
-              <w:rPr>
-                <w:rFonts w:cs="TimesNewRomanPSMT"/>
-                <w:sz w:val="16"/>
-                <w:szCs w:val="16"/>
-                <w:lang w:val="en-US"/>
               </w:rPr>
               <w:t>s.nb|pl</w:t>
             </w:r>
@@ -11794,7 +11841,6 @@
                 <w:rFonts w:cs="TimesNewRomanPSMT"/>
                 <w:sz w:val="16"/>
                 <w:szCs w:val="16"/>
-                <w:lang w:val="en-US"/>
               </w:rPr>
               <w:t>}} de type {{ s.t }}</w:t>
             </w:r>
@@ -12143,7 +12189,6 @@
             <w:pPr>
               <w:jc w:val="both"/>
             </w:pPr>
-            <w:proofErr w:type="spellStart"/>
             <w:r>
               <w:rPr>
                 <w:rFonts w:cs="TimesNewRomanPSMT"/>
@@ -12153,19 +12198,7 @@
                 <w:szCs w:val="16"/>
                 <w:lang w:val="en-US"/>
               </w:rPr>
-              <w:t>Loyer</w:t>
-            </w:r>
-            <w:proofErr w:type="spellEnd"/>
-            <w:r>
-              <w:rPr>
-                <w:rFonts w:cs="TimesNewRomanPSMT"/>
-                <w:b/>
-                <w:bCs/>
-                <w:sz w:val="16"/>
-                <w:szCs w:val="16"/>
-                <w:lang w:val="en-US"/>
-              </w:rPr>
-              <w:t xml:space="preserve"> </w:t>
+              <w:t xml:space="preserve">Loyer </w:t>
             </w:r>
             <w:proofErr w:type="spellStart"/>
             <w:r>
@@ -12226,7 +12259,6 @@
             <w:pPr>
               <w:jc w:val="both"/>
             </w:pPr>
-            <w:proofErr w:type="spellStart"/>
             <w:r>
               <w:rPr>
                 <w:rFonts w:cs="TimesNewRomanPSMT"/>
@@ -12236,19 +12268,7 @@
                 <w:szCs w:val="16"/>
                 <w:lang w:val="en-US"/>
               </w:rPr>
-              <w:t>Loyer</w:t>
-            </w:r>
-            <w:proofErr w:type="spellEnd"/>
-            <w:r>
-              <w:rPr>
-                <w:rFonts w:cs="TimesNewRomanPSMT"/>
-                <w:b/>
-                <w:bCs/>
-                <w:sz w:val="16"/>
-                <w:szCs w:val="16"/>
-                <w:lang w:val="en-US"/>
-              </w:rPr>
-              <w:t xml:space="preserve"> </w:t>
+              <w:t xml:space="preserve">Loyer </w:t>
             </w:r>
             <w:proofErr w:type="spellStart"/>
             <w:r>
@@ -13112,16 +13132,38 @@
     <w:p>
       <w:pPr>
         <w:jc w:val="both"/>
-      </w:pPr>
-      <w:r>
-        <w:t xml:space="preserve">Notaire : </w:t>
+        <w:rPr>
+          <w:lang w:val="en-US"/>
+        </w:rPr>
+      </w:pPr>
+      <w:proofErr w:type="spellStart"/>
+      <w:proofErr w:type="gramStart"/>
+      <w:r>
+        <w:rPr>
+          <w:lang w:val="en-US"/>
+        </w:rPr>
+        <w:t>Notaire</w:t>
+      </w:r>
+      <w:proofErr w:type="spellEnd"/>
+      <w:r>
+        <w:rPr>
+          <w:lang w:val="en-US"/>
+        </w:rPr>
+        <w:t> :</w:t>
+      </w:r>
+      <w:proofErr w:type="gramEnd"/>
+      <w:r>
+        <w:rPr>
+          <w:lang w:val="en-US"/>
+        </w:rPr>
+        <w:t xml:space="preserve"> </w:t>
       </w:r>
       <w:bookmarkStart w:id="57" w:name="Notaire"/>
       <w:bookmarkEnd w:id="57"/>
-      <w:proofErr w:type="gramStart"/>
-      <w:r>
-        <w:rPr>
-          <w:rFonts w:cs="TimesNewRomanPSMT"/>
+      <w:r>
+        <w:rPr>
+          <w:rFonts w:cs="TimesNewRomanPSMT"/>
+          <w:lang w:val="en-US"/>
         </w:rPr>
         <w:t xml:space="preserve">{{ </w:t>
       </w:r>
@@ -13129,20 +13171,15 @@
       <w:r>
         <w:rPr>
           <w:rFonts w:cs="TimesNewRomanPSMT"/>
-        </w:rPr>
-        <w:t>programme</w:t>
-      </w:r>
-      <w:proofErr w:type="gramEnd"/>
-      <w:r>
-        <w:rPr>
-          <w:rFonts w:cs="TimesNewRomanPSMT"/>
-        </w:rPr>
-        <w:t>.reference_notaire_text</w:t>
-      </w:r>
-      <w:proofErr w:type="spellEnd"/>
-      <w:r>
-        <w:rPr>
-          <w:rFonts w:cs="TimesNewRomanPSMT"/>
+          <w:lang w:val="en-US"/>
+        </w:rPr>
+        <w:t>programme.reference_notaire_text</w:t>
+      </w:r>
+      <w:proofErr w:type="spellEnd"/>
+      <w:r>
+        <w:rPr>
+          <w:rFonts w:cs="TimesNewRomanPSMT"/>
+          <w:lang w:val="en-US"/>
         </w:rPr>
         <w:t>()  }}</w:t>
       </w:r>
@@ -13150,10 +13187,14 @@
     <w:p>
       <w:pPr>
         <w:jc w:val="both"/>
-      </w:pPr>
-      <w:r>
-        <w:rPr>
-          <w:rFonts w:cs="TimesNewRomanPSMT"/>
+        <w:rPr>
+          <w:lang w:val="en-US"/>
+        </w:rPr>
+      </w:pPr>
+      <w:r>
+        <w:rPr>
+          <w:rFonts w:cs="TimesNewRomanPSMT"/>
+          <w:lang w:val="en-US"/>
         </w:rPr>
         <w:t xml:space="preserve">{% for image in </w:t>
       </w:r>
@@ -13161,6 +13202,7 @@
       <w:r>
         <w:rPr>
           <w:rFonts w:cs="TimesNewRomanPSMT"/>
+          <w:lang w:val="en-US"/>
         </w:rPr>
         <w:t>reference_notaire_images</w:t>
       </w:r>
@@ -13168,6 +13210,7 @@
       <w:r>
         <w:rPr>
           <w:rFonts w:cs="TimesNewRomanPSMT"/>
+          <w:lang w:val="en-US"/>
         </w:rPr>
         <w:t xml:space="preserve"> %}</w:t>
       </w:r>
@@ -13175,10 +13218,14 @@
     <w:p>
       <w:pPr>
         <w:jc w:val="both"/>
-      </w:pPr>
-      <w:r>
-        <w:rPr>
-          <w:rFonts w:cs="TimesNewRomanPSMT"/>
+        <w:rPr>
+          <w:lang w:val="en-US"/>
+        </w:rPr>
+      </w:pPr>
+      <w:r>
+        <w:rPr>
+          <w:rFonts w:cs="TimesNewRomanPSMT"/>
+          <w:lang w:val="en-US"/>
         </w:rPr>
         <w:t>{{image}}</w:t>
       </w:r>
@@ -13188,16 +13235,21 @@
         <w:jc w:val="both"/>
         <w:rPr>
           <w:rFonts w:cs="TimesNewRomanPSMT"/>
-        </w:rPr>
-      </w:pPr>
-    </w:p>
-    <w:p>
-      <w:pPr>
-        <w:jc w:val="both"/>
-      </w:pPr>
-      <w:r>
-        <w:rPr>
-          <w:rFonts w:cs="TimesNewRomanPSMT"/>
+          <w:lang w:val="en-US"/>
+        </w:rPr>
+      </w:pPr>
+    </w:p>
+    <w:p>
+      <w:pPr>
+        <w:jc w:val="both"/>
+        <w:rPr>
+          <w:lang w:val="en-US"/>
+        </w:rPr>
+      </w:pPr>
+      <w:r>
+        <w:rPr>
+          <w:rFonts w:cs="TimesNewRomanPSMT"/>
+          <w:lang w:val="en-US"/>
         </w:rPr>
         <w:t xml:space="preserve">{% </w:t>
       </w:r>
@@ -13205,6 +13257,7 @@
       <w:r>
         <w:rPr>
           <w:rFonts w:cs="TimesNewRomanPSMT"/>
+          <w:lang w:val="en-US"/>
         </w:rPr>
         <w:t>endfor</w:t>
       </w:r>
@@ -13212,6 +13265,7 @@
       <w:r>
         <w:rPr>
           <w:rFonts w:cs="TimesNewRomanPSMT"/>
+          <w:lang w:val="en-US"/>
         </w:rPr>
         <w:t xml:space="preserve"> %}</w:t>
       </w:r>
@@ -17947,7 +18001,7 @@
         <v:shape id="_x0000_s1028" alt="" style="position:absolute;left:0;text-align:left;margin-left:0;margin-top:0;width:50pt;height:50pt;z-index:251659264;visibility:hidden;mso-wrap-edited:f;mso-width-percent:0;mso-height-percent:0;mso-width-percent:0;mso-height-percent:0" coordsize="21600,21600" o:spt="100" adj="10800,,0" path="m,l21600,em,21600r21600,e">
           <v:stroke joinstyle="miter"/>
           <v:formulas/>
-          <v:path o:connecttype="custom" o:connectlocs="0,0;635000,0;0,635000;635000,635000" o:connectangles="0,0,0,0"/>
+          <v:path o:connecttype="custom" o:connectlocs="0,0;18667824,0;0,18667824;18667824,18667824" o:connectangles="0,0,0,0"/>
           <o:lock v:ext="edit" selection="t"/>
         </v:shape>
       </w:pict>
@@ -17958,7 +18012,7 @@
           <v:fill color2="gray"/>
           <v:stroke joinstyle="round"/>
           <v:formulas/>
-          <v:path textpathok="t" o:connecttype="custom" o:connectlocs="0,0;7103745,0;0,406400;7103745,406400" o:connectangles="0,0,0,0"/>
+          <v:path textpathok="t" o:connecttype="custom" o:connectlocs="0,0;2147483646,0;0,7646341;2147483646,7646341" o:connectangles="0,0,0,0"/>
           <v:textpath on="t" style="font-family:&quot;Times New Roman&quot;;font-size:1pt" fitshape="t" trim="t" string="{{ convention.display_not_validated_status() }}"/>
           <w10:wrap anchorx="margin" anchory="margin"/>
         </v:shape>
@@ -18165,7 +18219,7 @@
           <v:fill color2="gray"/>
           <v:stroke joinstyle="round"/>
           <v:formulas/>
-          <v:path textpathok="t" o:connecttype="custom" o:connectlocs="0,0;7103745,0;0,406400;7103745,406400" o:connectangles="0,0,0,0"/>
+          <v:path textpathok="t" o:connecttype="custom" o:connectlocs="0,0;2147483646,0;0,7646341;2147483646,7646341" o:connectangles="0,0,0,0"/>
           <v:textpath on="t" style="font-family:&quot;Times New Roman&quot;;font-size:1pt" fitshape="t" trim="t" string="{{ convention.display_not_validated_status() }}"/>
           <w10:wrap anchorx="margin" anchory="margin"/>
         </v:shape>
@@ -18974,7 +19028,7 @@
           <v:fill color2="gray"/>
           <v:stroke joinstyle="round"/>
           <v:formulas/>
-          <v:path textpathok="t" o:connecttype="custom" o:connectlocs="0,0;7103745,0;0,406400;7103745,406400" o:connectangles="0,0,0,0"/>
+          <v:path textpathok="t" o:connecttype="custom" o:connectlocs="0,0;2147483646,0;0,7646341;2147483646,7646341" o:connectangles="0,0,0,0"/>
           <v:textpath on="t" style="font-family:&quot;Times New Roman&quot;;font-size:1pt" fitshape="t" trim="t" string="{{ convention.display_not_validated_status() }}"/>
           <w10:wrap anchorx="margin" anchory="margin"/>
         </v:shape>

</xml_diff>